<commit_message>
update descriptive and frequentist analysis (ADH two levels)
</commit_message>
<xml_diff>
--- a/Project1/Report/Report.docx
+++ b/Project1/Report/Report.docx
@@ -434,31 +434,21 @@
         <w:rPr>
           <w:rFonts w:ascii="Calibri" w:hAnsi="Calibri" w:cs="Calibri"/>
         </w:rPr>
-        <w:t>Bayesian linear regression models were fitted for each Year 2 outcome using structures analogous to the frequentist analyses. Viral load was analyzed on the log10 scale, whereas CD4 cell count and quality of life outcomes were analyzed on their original scales. Regression coefficients were assigned weakly informative Normal(0, 100²) priors. To</w:t>
+        <w:t xml:space="preserve">Bayesian linear regression models were fit for each Year 2 outcome using model structures analogous to the frequentist analyses. Viral load was modeled on the log10 scale, whereas CD4 cell count and quality-of-life outcomes were modeled on their original scales. Regression coefficients were assigned weakly informative Normal(0, 100²) priors. To accommodate differences in outcome scales, the residual standard deviation was assigned an outcome-scaled Half-Normal prior, σ ~ Half-Normal(0, s), where s = SD(y). Models were estimated using Hamiltonian Monte Carlo (NUTS) in Stan via </w:t>
       </w:r>
+      <w:proofErr w:type="spellStart"/>
       <w:r>
         <w:rPr>
           <w:rFonts w:ascii="Calibri" w:hAnsi="Calibri" w:cs="Calibri"/>
         </w:rPr>
-        <w:t xml:space="preserve"> </w:t>
+        <w:t>cmdstanr</w:t>
       </w:r>
+      <w:proofErr w:type="spellEnd"/>
       <w:r>
         <w:rPr>
           <w:rFonts w:ascii="Calibri" w:hAnsi="Calibri" w:cs="Calibri"/>
         </w:rPr>
-        <w:t>accommodate differences in outcome scales, the residual standard deviation was assigned an outcome-scaled Half-Student-t prior with 3 degrees of freedom and scale equal to the observed standard deviation of the outcome (σ ~ Half-Student-t(3, 0, s), where s = SD(y)).</w:t>
-      </w:r>
-      <w:r>
-        <w:rPr>
-          <w:rFonts w:ascii="Calibri" w:hAnsi="Calibri" w:cs="Calibri"/>
-        </w:rPr>
-        <w:t xml:space="preserve"> </w:t>
-      </w:r>
-      <w:r>
-        <w:rPr>
-          <w:rFonts w:ascii="Calibri" w:hAnsi="Calibri" w:cs="Calibri"/>
-        </w:rPr>
-        <w:t>Models were estimated using Hamiltonian Monte Carlo implemented in Stan (cmdstanr, four chains). Convergence was evaluated using trace plots, R̂ statistics, and effective sample sizes. Posterior means and 95% highest posterior density intervals (HPDIs) were reported for the hard drug use effect. Posterior probabilities of clinically meaningful effects were computed as P(|β_drug| &gt; γ | data), with γ defined as 0.5 for log10 viral load, 50 cells/µL for CD4 count, and 2 points for quality of life. Model fit was assessed using WAIC and leave-one-out cross-validation (LOO-CV).</w:t>
+        <w:t xml:space="preserve"> using four chains. Convergence was assessed using trace plots, R̂, and effective sample sizes. Posterior means and 95% highest density intervals (HDIs) were reported for the hard drug use effect. Posterior probabilities of clinically meaningful effects were computed as P(|β_drug| &gt; γ | data), with γ defined as 0.5 for log10 viral load, 50 cells/µL for CD4 count, and 2 points for quality of life. Model fit was assessed using WAIC and PSIS-LOO cross-validation. Models were fit using complete-case observations for the variables included in each model.</w:t>
       </w:r>
     </w:p>
     <w:p>
@@ -509,10 +499,25 @@
         <w:rPr>
           <w:rFonts w:ascii="Calibri" w:eastAsia="Times New Roman" w:hAnsi="Calibri" w:cs="Calibri"/>
           <w:kern w:val="0"/>
-          <w:highlight w:val="yellow"/>
           <w14:ligatures w14:val="none"/>
         </w:rPr>
-        <w:t>At Year 2, adherence was 100% (n = 211), 95–99% (n = 242), 75–94% (n = 39), and &lt;75% (n = 13).</w:t>
+        <w:t>At Year 2, adherence ≥95% was observed in 38 participants with baseline hard drug use and 416 without. Adherence &lt;95% was observed in 1 participant with baseline hard drug use and 51 without, and adherence data were missing for 27 and 182 participants in the two groups, respectively</w:t>
+      </w:r>
+      <w:r>
+        <w:rPr>
+          <w:rFonts w:ascii="Calibri" w:eastAsia="Times New Roman" w:hAnsi="Calibri" w:cs="Calibri"/>
+          <w:kern w:val="0"/>
+          <w14:ligatures w14:val="none"/>
+        </w:rPr>
+        <w:t xml:space="preserve"> (Appendix, Figure A4)</w:t>
+      </w:r>
+      <w:r>
+        <w:rPr>
+          <w:rFonts w:ascii="Calibri" w:eastAsia="Times New Roman" w:hAnsi="Calibri" w:cs="Calibri"/>
+          <w:kern w:val="0"/>
+          <w14:ligatures w14:val="none"/>
+        </w:rPr>
+        <w:t>.</w:t>
       </w:r>
     </w:p>
     <w:p>
@@ -530,7 +535,87 @@
           <w:kern w:val="0"/>
           <w14:ligatures w14:val="none"/>
         </w:rPr>
-        <w:t>In multivariable models (N = 463), baseline hard drug use was not associated with Year 2 viral load but was strongly associated with poorer immune recovery and lower physical quality of life. Hard drug users had approximately 164 fewer CD4 cells/mL and 3-point lower physical QoL scores compared with non-users, while no association was observed for mental QoL. Additional adjustment for Year 2 adherence did not materially change these findings. Model fit was strongest for CD4 (adjusted R² = 0.56), moderate for physical (0.42) and mental (0.33) QoL, and modest for viral load (0.16–0.17). Inclusion of adherence modestly improved fit without altering conclusions. Model diagnostics are presented in Appendix Figures A5–A13.</w:t>
+        <w:t>In multivariable models (N = 463), baseline hard drug use was not associated with Year 2 viral load but was associated with a mean decrease of 164.384 CD4 cells/mL and 3.321 points in physical QoL at Year 2.</w:t>
+      </w:r>
+      <w:r>
+        <w:rPr>
+          <w:rFonts w:ascii="Calibri" w:eastAsia="Times New Roman" w:hAnsi="Calibri" w:cs="Calibri"/>
+          <w:kern w:val="0"/>
+          <w14:ligatures w14:val="none"/>
+        </w:rPr>
+        <w:t xml:space="preserve"> </w:t>
+      </w:r>
+      <w:r>
+        <w:rPr>
+          <w:rFonts w:ascii="Calibri" w:eastAsia="Times New Roman" w:hAnsi="Calibri" w:cs="Calibri"/>
+          <w:kern w:val="0"/>
+          <w14:ligatures w14:val="none"/>
+        </w:rPr>
+        <w:t>Hard drug users had 164.384 fewer CD4 cells/mL (95% CI: −227.164 to −101.604) and 3.321</w:t>
+      </w:r>
+      <w:r>
+        <w:rPr>
+          <w:rFonts w:ascii="Calibri" w:eastAsia="Times New Roman" w:hAnsi="Calibri" w:cs="Calibri"/>
+          <w:kern w:val="0"/>
+          <w14:ligatures w14:val="none"/>
+        </w:rPr>
+        <w:t xml:space="preserve"> </w:t>
+      </w:r>
+      <w:r>
+        <w:rPr>
+          <w:rFonts w:ascii="Calibri" w:eastAsia="Times New Roman" w:hAnsi="Calibri" w:cs="Calibri"/>
+          <w:kern w:val="0"/>
+          <w14:ligatures w14:val="none"/>
+        </w:rPr>
+        <w:t>point lower physical QoL scores (95% CI: −6.061 to −0.581) compared with non-users, while no association was observed for mental QoL (−0.491; 95% CI: −3.968 to 2.986). Additional adjustment for Year 2 adherence did not materially change these findings. After adjustment for adherence, the estimated differences were −170.146 CD4 cells/mL and −3.551 physical QoL points, with viral load and mental QoL remaining null.</w:t>
+      </w:r>
+      <w:r>
+        <w:rPr>
+          <w:rFonts w:ascii="Calibri" w:eastAsia="Times New Roman" w:hAnsi="Calibri" w:cs="Calibri"/>
+          <w:kern w:val="0"/>
+          <w14:ligatures w14:val="none"/>
+        </w:rPr>
+        <w:t xml:space="preserve"> </w:t>
+      </w:r>
+      <w:r>
+        <w:rPr>
+          <w:rFonts w:ascii="Calibri" w:eastAsia="Times New Roman" w:hAnsi="Calibri" w:cs="Calibri"/>
+          <w:kern w:val="0"/>
+          <w14:ligatures w14:val="none"/>
+        </w:rPr>
+        <w:t>Adjusted R² increased from 0.156 to 0.166 for viral load, from 0.556 to 0.559 for CD4, from 0.420 to 0.423 for physical QoL, and from 0.322 to 0.324 for mental QoL after inclusion of adherence</w:t>
+      </w:r>
+      <w:r>
+        <w:rPr>
+          <w:rFonts w:ascii="Calibri" w:eastAsia="Times New Roman" w:hAnsi="Calibri" w:cs="Calibri"/>
+          <w:kern w:val="0"/>
+          <w14:ligatures w14:val="none"/>
+        </w:rPr>
+        <w:t xml:space="preserve">. </w:t>
+      </w:r>
+      <w:r>
+        <w:rPr>
+          <w:rFonts w:ascii="Calibri" w:eastAsia="Times New Roman" w:hAnsi="Calibri" w:cs="Calibri"/>
+          <w:kern w:val="0"/>
+          <w14:ligatures w14:val="none"/>
+        </w:rPr>
+        <w:t>Model diagnostics indicated no major violations of linear regression assumptions (Appendix Figures A5–A13</w:t>
+      </w:r>
+      <w:r>
+        <w:rPr>
+          <w:rFonts w:ascii="Calibri" w:eastAsia="Times New Roman" w:hAnsi="Calibri" w:cs="Calibri"/>
+          <w:kern w:val="0"/>
+          <w14:ligatures w14:val="none"/>
+        </w:rPr>
+        <w:t xml:space="preserve"> and Table A1</w:t>
+      </w:r>
+      <w:r>
+        <w:rPr>
+          <w:rFonts w:ascii="Calibri" w:eastAsia="Times New Roman" w:hAnsi="Calibri" w:cs="Calibri"/>
+          <w:kern w:val="0"/>
+          <w14:ligatures w14:val="none"/>
+        </w:rPr>
+        <w:t>).</w:t>
       </w:r>
     </w:p>
     <w:p>
@@ -544,7 +629,14 @@
         <w:rPr>
           <w:rFonts w:ascii="Calibri" w:hAnsi="Calibri" w:cs="Calibri"/>
         </w:rPr>
-        <w:t>In the adjusted model, baseline hard drug use was not associated with Year 2 viral load (posterior mean −0.021 log₁₀ units; 95% HPDI: −0.436 to 0.357). The posterior probability of a positive association was 0.458 (0.542 for a negative association), indicating little directional evidence. The probability of a clinically meaningful effect (|β| &gt; 0.5 log₁₀ units) was 0.016.</w:t>
+        <w:t xml:space="preserve">In the adjusted model, baseline hard drug use was not associated with Year 2 viral load (posterior mean −0.021 log₁₀ units; 95% HPDI: −0.436 to 0.357). The posterior probability of a positive association was 0.458 (0.542 for a negative association), indicating little directional </w:t>
+      </w:r>
+      <w:r>
+        <w:rPr>
+          <w:rFonts w:ascii="Calibri" w:hAnsi="Calibri" w:cs="Calibri"/>
+        </w:rPr>
+        <w:lastRenderedPageBreak/>
+        <w:t>evidence. The probability of a clinically meaningful effect (|β| &gt; 0.5 log₁₀ units) was 0.016.</w:t>
       </w:r>
       <w:r>
         <w:rPr>
@@ -556,7 +648,35 @@
         <w:rPr>
           <w:rFonts w:ascii="Calibri" w:hAnsi="Calibri" w:cs="Calibri"/>
         </w:rPr>
-        <w:t>In the adjusted + adherence model, the posterior mean was 0.020 log₁₀ units (95% HPDI: −0.390 to 0.370), with P(β &gt; 0) = 0.569, again indicating weak directional evidence. The probability of a clinically meaningful effect remained low (0.020). Inclusion of adherence resulted in a modest improvement in predictive performance (Δelpd = 2.63), though this difference was small relative to the standard error of the elpd estimate (SE ≈ 16.80), suggesting limited practical improvement in out-of-sample predictive accuracy.</w:t>
+        <w:t>In the adjusted + adherence model, the posterior mean was 0.020 log₁₀ units (95% HPDI: −0.390 to 0.370), with P(β &gt; 0) = 0.569, again indicating weak directional evidence. The probability of a clinically meaningful effect remained low (0.020). Inclusion of adherence resulted in a modest improvement in predictive performance (</w:t>
+      </w:r>
+      <w:proofErr w:type="spellStart"/>
+      <w:r>
+        <w:rPr>
+          <w:rFonts w:ascii="Calibri" w:hAnsi="Calibri" w:cs="Calibri"/>
+        </w:rPr>
+        <w:t>Δelpd</w:t>
+      </w:r>
+      <w:proofErr w:type="spellEnd"/>
+      <w:r>
+        <w:rPr>
+          <w:rFonts w:ascii="Calibri" w:hAnsi="Calibri" w:cs="Calibri"/>
+        </w:rPr>
+        <w:t xml:space="preserve"> = 2.63), though this difference was small relative to the standard error of the </w:t>
+      </w:r>
+      <w:proofErr w:type="spellStart"/>
+      <w:r>
+        <w:rPr>
+          <w:rFonts w:ascii="Calibri" w:hAnsi="Calibri" w:cs="Calibri"/>
+        </w:rPr>
+        <w:t>elpd</w:t>
+      </w:r>
+      <w:proofErr w:type="spellEnd"/>
+      <w:r>
+        <w:rPr>
+          <w:rFonts w:ascii="Calibri" w:hAnsi="Calibri" w:cs="Calibri"/>
+        </w:rPr>
+        <w:t xml:space="preserve"> estimate (SE ≈ 16.80), suggesting limited practical improvement in out-of-sample predictive accuracy.</w:t>
       </w:r>
     </w:p>
     <w:p>
@@ -572,7 +692,6 @@
         <w:rPr>
           <w:rFonts w:ascii="Calibri" w:hAnsi="Calibri" w:cs="Calibri"/>
         </w:rPr>
-        <w:lastRenderedPageBreak/>
         <w:t>Baseline hard drug use was strongly associated with poorer immune recovery at Year 2. In the adjusted model, the posterior mean difference was −164.380 cells/µL (95% HPDI: −227.160 to −101.600). The posterior probability of a negative association was 1.000, and the probability of a clinically meaningful reduction greater than 50 cells/µL was also 1.000, indicating very strong evidence of a substantial effect.</w:t>
       </w:r>
       <w:r>
@@ -585,7 +704,35 @@
         <w:rPr>
           <w:rFonts w:ascii="Calibri" w:hAnsi="Calibri" w:cs="Calibri"/>
         </w:rPr>
-        <w:t>Predictive performance was strong (elpd_LOO = −3144.188, SE = 26.589; p_LOO = 12.035), consistent with good out-of-sample accuracy without evidence of overfitting. Convergence diagnostics were excellent (R-hat ≈ 1.00 with large effective sample sizes), and trace, density, and autocorrelation plots demonstrated efficient sampling and stable posterior estimation.</w:t>
+        <w:t>Predictive performance was strong (</w:t>
+      </w:r>
+      <w:proofErr w:type="spellStart"/>
+      <w:r>
+        <w:rPr>
+          <w:rFonts w:ascii="Calibri" w:hAnsi="Calibri" w:cs="Calibri"/>
+        </w:rPr>
+        <w:t>elpd_LOO</w:t>
+      </w:r>
+      <w:proofErr w:type="spellEnd"/>
+      <w:r>
+        <w:rPr>
+          <w:rFonts w:ascii="Calibri" w:hAnsi="Calibri" w:cs="Calibri"/>
+        </w:rPr>
+        <w:t xml:space="preserve"> = −3144.188, SE = 26.589; </w:t>
+      </w:r>
+      <w:proofErr w:type="spellStart"/>
+      <w:r>
+        <w:rPr>
+          <w:rFonts w:ascii="Calibri" w:hAnsi="Calibri" w:cs="Calibri"/>
+        </w:rPr>
+        <w:t>p_LOO</w:t>
+      </w:r>
+      <w:proofErr w:type="spellEnd"/>
+      <w:r>
+        <w:rPr>
+          <w:rFonts w:ascii="Calibri" w:hAnsi="Calibri" w:cs="Calibri"/>
+        </w:rPr>
+        <w:t xml:space="preserve"> = 12.035), consistent with good out-of-sample accuracy without evidence of overfitting. Convergence diagnostics were excellent (R-hat ≈ 1.00 with large effective sample sizes), and trace, density, and autocorrelation plots demonstrated efficient sampling and stable posterior estimation.</w:t>
       </w:r>
     </w:p>
     <w:p>
@@ -601,69 +748,6 @@
         </w:rPr>
         <w:t>Model diagnostics and performance measures are provided in Appendix (Figures A14–A38).</w:t>
       </w:r>
-    </w:p>
-    <w:p>
-      <w:pPr>
-        <w:rPr>
-          <w:rFonts w:ascii="Calibri" w:hAnsi="Calibri" w:cs="Calibri"/>
-        </w:rPr>
-      </w:pPr>
-    </w:p>
-    <w:p>
-      <w:pPr>
-        <w:rPr>
-          <w:rFonts w:ascii="Calibri" w:hAnsi="Calibri" w:cs="Calibri"/>
-        </w:rPr>
-      </w:pPr>
-    </w:p>
-    <w:p>
-      <w:pPr>
-        <w:rPr>
-          <w:rFonts w:ascii="Calibri" w:hAnsi="Calibri" w:cs="Calibri"/>
-        </w:rPr>
-      </w:pPr>
-    </w:p>
-    <w:p>
-      <w:pPr>
-        <w:rPr>
-          <w:rFonts w:ascii="Calibri" w:hAnsi="Calibri" w:cs="Calibri"/>
-        </w:rPr>
-      </w:pPr>
-    </w:p>
-    <w:p>
-      <w:pPr>
-        <w:rPr>
-          <w:rFonts w:ascii="Calibri" w:hAnsi="Calibri" w:cs="Calibri"/>
-        </w:rPr>
-      </w:pPr>
-    </w:p>
-    <w:p>
-      <w:pPr>
-        <w:rPr>
-          <w:rFonts w:ascii="Calibri" w:hAnsi="Calibri" w:cs="Calibri"/>
-        </w:rPr>
-      </w:pPr>
-    </w:p>
-    <w:p>
-      <w:pPr>
-        <w:rPr>
-          <w:rFonts w:ascii="Calibri" w:hAnsi="Calibri" w:cs="Calibri"/>
-        </w:rPr>
-      </w:pPr>
-    </w:p>
-    <w:p>
-      <w:pPr>
-        <w:rPr>
-          <w:rFonts w:ascii="Calibri" w:hAnsi="Calibri" w:cs="Calibri"/>
-        </w:rPr>
-      </w:pPr>
-    </w:p>
-    <w:p>
-      <w:pPr>
-        <w:rPr>
-          <w:rFonts w:ascii="Calibri" w:hAnsi="Calibri" w:cs="Calibri"/>
-        </w:rPr>
-      </w:pPr>
     </w:p>
     <w:p>
       <w:pPr>
@@ -3683,14 +3767,6 @@
           <w:rFonts w:ascii="Calibri" w:hAnsi="Calibri" w:cs="Calibri"/>
         </w:rPr>
       </w:pPr>
-    </w:p>
-    <w:p>
-      <w:pPr>
-        <w:spacing w:line="276" w:lineRule="auto"/>
-        <w:rPr>
-          <w:rFonts w:ascii="Calibri" w:hAnsi="Calibri" w:cs="Calibri"/>
-        </w:rPr>
-      </w:pPr>
       <w:r>
         <w:rPr>
           <w:rFonts w:ascii="Calibri" w:hAnsi="Calibri" w:cs="Calibri"/>
@@ -3735,20 +3811,20 @@
       <w:tblPr>
         <w:tblStyle w:val="TableGrid"/>
         <w:tblW w:w="0" w:type="auto"/>
-        <w:tblInd w:w="-185" w:type="dxa"/>
+        <w:tblInd w:w="-455" w:type="dxa"/>
         <w:tblLook w:val="04A0" w:firstRow="1" w:lastRow="0" w:firstColumn="1" w:lastColumn="0" w:noHBand="0" w:noVBand="1"/>
       </w:tblPr>
       <w:tblGrid>
-        <w:gridCol w:w="2070"/>
-        <w:gridCol w:w="2430"/>
-        <w:gridCol w:w="990"/>
-        <w:gridCol w:w="3060"/>
-        <w:gridCol w:w="985"/>
+        <w:gridCol w:w="2340"/>
+        <w:gridCol w:w="2814"/>
+        <w:gridCol w:w="772"/>
+        <w:gridCol w:w="2910"/>
+        <w:gridCol w:w="969"/>
       </w:tblGrid>
       <w:tr>
         <w:tc>
           <w:tcPr>
-            <w:tcW w:w="2070" w:type="dxa"/>
+            <w:tcW w:w="2340" w:type="dxa"/>
             <w:vAlign w:val="center"/>
             <w:hideMark/>
           </w:tcPr>
@@ -3760,6 +3836,8 @@
                 <w:rFonts w:ascii="Calibri" w:hAnsi="Calibri" w:cs="Calibri"/>
                 <w:b/>
                 <w:bCs/>
+                <w:sz w:val="20"/>
+                <w:szCs w:val="20"/>
               </w:rPr>
             </w:pPr>
             <w:r>
@@ -3767,6 +3845,8 @@
                 <w:rFonts w:ascii="Calibri" w:hAnsi="Calibri" w:cs="Calibri"/>
                 <w:b/>
                 <w:bCs/>
+                <w:sz w:val="20"/>
+                <w:szCs w:val="20"/>
               </w:rPr>
               <w:t>Outcome</w:t>
             </w:r>
@@ -3774,7 +3854,7 @@
         </w:tc>
         <w:tc>
           <w:tcPr>
-            <w:tcW w:w="2430" w:type="dxa"/>
+            <w:tcW w:w="2814" w:type="dxa"/>
             <w:vAlign w:val="center"/>
             <w:hideMark/>
           </w:tcPr>
@@ -3786,6 +3866,8 @@
                 <w:rFonts w:ascii="Calibri" w:hAnsi="Calibri" w:cs="Calibri"/>
                 <w:b/>
                 <w:bCs/>
+                <w:sz w:val="20"/>
+                <w:szCs w:val="20"/>
               </w:rPr>
             </w:pPr>
             <w:r>
@@ -3793,6 +3875,8 @@
                 <w:rFonts w:ascii="Calibri" w:hAnsi="Calibri" w:cs="Calibri"/>
                 <w:b/>
                 <w:bCs/>
+                <w:sz w:val="20"/>
+                <w:szCs w:val="20"/>
               </w:rPr>
               <w:t xml:space="preserve">Adjusted </w:t>
             </w:r>
@@ -3801,8 +3885,10 @@
                 <w:rFonts w:ascii="Calibri" w:hAnsi="Calibri" w:cs="Calibri"/>
                 <w:b/>
                 <w:bCs/>
-              </w:rPr>
-              <w:t xml:space="preserve">β </w:t>
+                <w:sz w:val="20"/>
+                <w:szCs w:val="20"/>
+              </w:rPr>
+              <w:t>estimate</w:t>
             </w:r>
           </w:p>
           <w:p>
@@ -3813,6 +3899,8 @@
                 <w:rFonts w:ascii="Calibri" w:hAnsi="Calibri" w:cs="Calibri"/>
                 <w:b/>
                 <w:bCs/>
+                <w:sz w:val="20"/>
+                <w:szCs w:val="20"/>
               </w:rPr>
             </w:pPr>
             <w:r>
@@ -3820,6 +3908,8 @@
                 <w:rFonts w:ascii="Calibri" w:hAnsi="Calibri" w:cs="Calibri"/>
                 <w:b/>
                 <w:bCs/>
+                <w:sz w:val="20"/>
+                <w:szCs w:val="20"/>
               </w:rPr>
               <w:t>(95% CI)</w:t>
             </w:r>
@@ -3827,7 +3917,7 @@
         </w:tc>
         <w:tc>
           <w:tcPr>
-            <w:tcW w:w="990" w:type="dxa"/>
+            <w:tcW w:w="772" w:type="dxa"/>
             <w:vAlign w:val="center"/>
             <w:hideMark/>
           </w:tcPr>
@@ -3839,6 +3929,8 @@
                 <w:rFonts w:ascii="Calibri" w:hAnsi="Calibri" w:cs="Calibri"/>
                 <w:b/>
                 <w:bCs/>
+                <w:sz w:val="20"/>
+                <w:szCs w:val="20"/>
               </w:rPr>
             </w:pPr>
             <w:r>
@@ -3846,6 +3938,8 @@
                 <w:rFonts w:ascii="Calibri" w:hAnsi="Calibri" w:cs="Calibri"/>
                 <w:b/>
                 <w:bCs/>
+                <w:sz w:val="20"/>
+                <w:szCs w:val="20"/>
               </w:rPr>
               <w:t>P-value</w:t>
             </w:r>
@@ -3853,7 +3947,7 @@
         </w:tc>
         <w:tc>
           <w:tcPr>
-            <w:tcW w:w="3060" w:type="dxa"/>
+            <w:tcW w:w="2910" w:type="dxa"/>
             <w:vAlign w:val="center"/>
             <w:hideMark/>
           </w:tcPr>
@@ -3865,6 +3959,8 @@
                 <w:rFonts w:ascii="Calibri" w:hAnsi="Calibri" w:cs="Calibri"/>
                 <w:b/>
                 <w:bCs/>
+                <w:sz w:val="20"/>
+                <w:szCs w:val="20"/>
               </w:rPr>
             </w:pPr>
             <w:r>
@@ -3872,14 +3968,36 @@
                 <w:rFonts w:ascii="Calibri" w:hAnsi="Calibri" w:cs="Calibri"/>
                 <w:b/>
                 <w:bCs/>
-              </w:rPr>
-              <w:t>Adjusted + Adherence β (95% CI)</w:t>
-            </w:r>
-          </w:p>
-        </w:tc>
-        <w:tc>
-          <w:tcPr>
-            <w:tcW w:w="985" w:type="dxa"/>
+                <w:sz w:val="20"/>
+                <w:szCs w:val="20"/>
+              </w:rPr>
+              <w:t xml:space="preserve">Adjusted + Adherence </w:t>
+            </w:r>
+            <w:r>
+              <w:rPr>
+                <w:rFonts w:ascii="Calibri" w:hAnsi="Calibri" w:cs="Calibri"/>
+                <w:b/>
+                <w:bCs/>
+                <w:sz w:val="20"/>
+                <w:szCs w:val="20"/>
+              </w:rPr>
+              <w:t>estimate</w:t>
+            </w:r>
+            <w:r>
+              <w:rPr>
+                <w:rFonts w:ascii="Calibri" w:hAnsi="Calibri" w:cs="Calibri"/>
+                <w:b/>
+                <w:bCs/>
+                <w:sz w:val="20"/>
+                <w:szCs w:val="20"/>
+              </w:rPr>
+              <w:t xml:space="preserve"> (95% CI)</w:t>
+            </w:r>
+          </w:p>
+        </w:tc>
+        <w:tc>
+          <w:tcPr>
+            <w:tcW w:w="969" w:type="dxa"/>
             <w:vAlign w:val="center"/>
             <w:hideMark/>
           </w:tcPr>
@@ -3891,6 +4009,8 @@
                 <w:rFonts w:ascii="Calibri" w:hAnsi="Calibri" w:cs="Calibri"/>
                 <w:b/>
                 <w:bCs/>
+                <w:sz w:val="20"/>
+                <w:szCs w:val="20"/>
               </w:rPr>
             </w:pPr>
             <w:r>
@@ -3898,6 +4018,8 @@
                 <w:rFonts w:ascii="Calibri" w:hAnsi="Calibri" w:cs="Calibri"/>
                 <w:b/>
                 <w:bCs/>
+                <w:sz w:val="20"/>
+                <w:szCs w:val="20"/>
               </w:rPr>
               <w:t>P-value</w:t>
             </w:r>
@@ -3907,7 +4029,7 @@
       <w:tr>
         <w:tc>
           <w:tcPr>
-            <w:tcW w:w="2070" w:type="dxa"/>
+            <w:tcW w:w="2340" w:type="dxa"/>
             <w:hideMark/>
           </w:tcPr>
           <w:p>
@@ -3915,23 +4037,39 @@
               <w:spacing w:after="160" w:line="480" w:lineRule="auto"/>
               <w:rPr>
                 <w:rFonts w:ascii="Calibri" w:hAnsi="Calibri" w:cs="Calibri"/>
-              </w:rPr>
-            </w:pPr>
-            <w:r>
-              <w:rPr>
-                <w:rFonts w:ascii="Calibri" w:hAnsi="Calibri" w:cs="Calibri"/>
+                <w:sz w:val="20"/>
+                <w:szCs w:val="20"/>
+              </w:rPr>
+            </w:pPr>
+            <w:r>
+              <w:rPr>
+                <w:rFonts w:ascii="Calibri" w:hAnsi="Calibri" w:cs="Calibri"/>
+                <w:sz w:val="20"/>
+                <w:szCs w:val="20"/>
               </w:rPr>
               <w:t>Viral Load</w:t>
             </w:r>
             <w:r>
               <w:rPr>
                 <w:rFonts w:ascii="Calibri" w:hAnsi="Calibri" w:cs="Calibri"/>
+                <w:sz w:val="20"/>
+                <w:szCs w:val="20"/>
               </w:rPr>
               <w:t xml:space="preserve"> (log10)</w:t>
             </w:r>
             <w:r>
               <w:rPr>
                 <w:rFonts w:ascii="Calibri" w:hAnsi="Calibri" w:cs="Calibri"/>
+                <w:sz w:val="20"/>
+                <w:szCs w:val="20"/>
+              </w:rPr>
+              <w:t xml:space="preserve"> at Year2</w:t>
+            </w:r>
+            <w:r>
+              <w:rPr>
+                <w:rFonts w:ascii="Calibri" w:hAnsi="Calibri" w:cs="Calibri"/>
+                <w:sz w:val="20"/>
+                <w:szCs w:val="20"/>
               </w:rPr>
               <w:t xml:space="preserve"> </w:t>
             </w:r>
@@ -3939,7 +4077,7 @@
         </w:tc>
         <w:tc>
           <w:tcPr>
-            <w:tcW w:w="2430" w:type="dxa"/>
+            <w:tcW w:w="2814" w:type="dxa"/>
             <w:vAlign w:val="center"/>
           </w:tcPr>
           <w:p>
@@ -3948,19 +4086,79 @@
               <w:jc w:val="center"/>
               <w:rPr>
                 <w:rFonts w:ascii="Calibri" w:hAnsi="Calibri" w:cs="Calibri"/>
-              </w:rPr>
-            </w:pPr>
-            <w:r>
-              <w:rPr>
-                <w:rFonts w:ascii="Calibri" w:hAnsi="Calibri" w:cs="Calibri"/>
-              </w:rPr>
-              <w:t>-0.008 (-0.406, 0.391)</w:t>
-            </w:r>
-          </w:p>
-        </w:tc>
-        <w:tc>
-          <w:tcPr>
-            <w:tcW w:w="990" w:type="dxa"/>
+                <w:sz w:val="20"/>
+                <w:szCs w:val="20"/>
+              </w:rPr>
+            </w:pPr>
+            <w:r>
+              <w:rPr>
+                <w:rFonts w:ascii="Calibri" w:hAnsi="Calibri" w:cs="Calibri"/>
+                <w:sz w:val="20"/>
+                <w:szCs w:val="20"/>
+              </w:rPr>
+              <w:t>-0.</w:t>
+            </w:r>
+            <w:r>
+              <w:rPr>
+                <w:rFonts w:ascii="Calibri" w:hAnsi="Calibri" w:cs="Calibri"/>
+                <w:sz w:val="20"/>
+                <w:szCs w:val="20"/>
+              </w:rPr>
+              <w:t>0</w:t>
+            </w:r>
+            <w:r>
+              <w:rPr>
+                <w:rFonts w:ascii="Calibri" w:hAnsi="Calibri" w:cs="Calibri"/>
+                <w:sz w:val="20"/>
+                <w:szCs w:val="20"/>
+              </w:rPr>
+              <w:t>30</w:t>
+            </w:r>
+            <w:r>
+              <w:rPr>
+                <w:rFonts w:ascii="Calibri" w:hAnsi="Calibri" w:cs="Calibri"/>
+                <w:sz w:val="20"/>
+                <w:szCs w:val="20"/>
+              </w:rPr>
+              <w:t xml:space="preserve"> (-0.4</w:t>
+            </w:r>
+            <w:r>
+              <w:rPr>
+                <w:rFonts w:ascii="Calibri" w:hAnsi="Calibri" w:cs="Calibri"/>
+                <w:sz w:val="20"/>
+                <w:szCs w:val="20"/>
+              </w:rPr>
+              <w:t>28</w:t>
+            </w:r>
+            <w:r>
+              <w:rPr>
+                <w:rFonts w:ascii="Calibri" w:hAnsi="Calibri" w:cs="Calibri"/>
+                <w:sz w:val="20"/>
+                <w:szCs w:val="20"/>
+              </w:rPr>
+              <w:t>, 0.3</w:t>
+            </w:r>
+            <w:r>
+              <w:rPr>
+                <w:rFonts w:ascii="Calibri" w:hAnsi="Calibri" w:cs="Calibri"/>
+                <w:sz w:val="20"/>
+                <w:szCs w:val="20"/>
+              </w:rPr>
+              <w:t>69</w:t>
+            </w:r>
+            <w:r>
+              <w:rPr>
+                <w:rFonts w:ascii="Calibri" w:hAnsi="Calibri" w:cs="Calibri"/>
+                <w:sz w:val="20"/>
+                <w:szCs w:val="20"/>
+              </w:rPr>
+              <w:t>)</w:t>
+            </w:r>
+          </w:p>
+        </w:tc>
+        <w:tc>
+          <w:tcPr>
+            <w:tcW w:w="772" w:type="dxa"/>
             <w:vAlign w:val="center"/>
           </w:tcPr>
           <w:p>
@@ -3969,19 +4167,39 @@
               <w:jc w:val="center"/>
               <w:rPr>
                 <w:rFonts w:ascii="Calibri" w:hAnsi="Calibri" w:cs="Calibri"/>
-              </w:rPr>
-            </w:pPr>
-            <w:r>
-              <w:rPr>
-                <w:rFonts w:ascii="Calibri" w:hAnsi="Calibri" w:cs="Calibri"/>
-              </w:rPr>
-              <w:t>0.97</w:t>
-            </w:r>
-          </w:p>
-        </w:tc>
-        <w:tc>
-          <w:tcPr>
-            <w:tcW w:w="3060" w:type="dxa"/>
+                <w:sz w:val="20"/>
+                <w:szCs w:val="20"/>
+              </w:rPr>
+            </w:pPr>
+            <w:r>
+              <w:rPr>
+                <w:rFonts w:ascii="Calibri" w:hAnsi="Calibri" w:cs="Calibri"/>
+                <w:sz w:val="20"/>
+                <w:szCs w:val="20"/>
+              </w:rPr>
+              <w:t>0.</w:t>
+            </w:r>
+            <w:r>
+              <w:rPr>
+                <w:rFonts w:ascii="Calibri" w:hAnsi="Calibri" w:cs="Calibri"/>
+                <w:sz w:val="20"/>
+                <w:szCs w:val="20"/>
+              </w:rPr>
+              <w:t>88</w:t>
+            </w:r>
+            <w:r>
+              <w:rPr>
+                <w:rFonts w:ascii="Calibri" w:hAnsi="Calibri" w:cs="Calibri"/>
+                <w:sz w:val="20"/>
+                <w:szCs w:val="20"/>
+              </w:rPr>
+              <w:t>4</w:t>
+            </w:r>
+          </w:p>
+        </w:tc>
+        <w:tc>
+          <w:tcPr>
+            <w:tcW w:w="2910" w:type="dxa"/>
             <w:vAlign w:val="center"/>
           </w:tcPr>
           <w:p>
@@ -3990,19 +4208,71 @@
               <w:jc w:val="center"/>
               <w:rPr>
                 <w:rFonts w:ascii="Calibri" w:hAnsi="Calibri" w:cs="Calibri"/>
-              </w:rPr>
-            </w:pPr>
-            <w:r>
-              <w:rPr>
-                <w:rFonts w:ascii="Calibri" w:hAnsi="Calibri" w:cs="Calibri"/>
-              </w:rPr>
-              <w:t>0.042 (-0.355, 0.438)</w:t>
-            </w:r>
-          </w:p>
-        </w:tc>
-        <w:tc>
-          <w:tcPr>
-            <w:tcW w:w="985" w:type="dxa"/>
+                <w:sz w:val="20"/>
+                <w:szCs w:val="20"/>
+              </w:rPr>
+            </w:pPr>
+            <w:r>
+              <w:rPr>
+                <w:rFonts w:ascii="Calibri" w:hAnsi="Calibri" w:cs="Calibri"/>
+                <w:sz w:val="20"/>
+                <w:szCs w:val="20"/>
+              </w:rPr>
+              <w:t>0.0</w:t>
+            </w:r>
+            <w:r>
+              <w:rPr>
+                <w:rFonts w:ascii="Calibri" w:hAnsi="Calibri" w:cs="Calibri"/>
+                <w:sz w:val="20"/>
+                <w:szCs w:val="20"/>
+              </w:rPr>
+              <w:t>17</w:t>
+            </w:r>
+            <w:r>
+              <w:rPr>
+                <w:rFonts w:ascii="Calibri" w:hAnsi="Calibri" w:cs="Calibri"/>
+                <w:sz w:val="20"/>
+                <w:szCs w:val="20"/>
+              </w:rPr>
+              <w:t xml:space="preserve"> (-0.3</w:t>
+            </w:r>
+            <w:r>
+              <w:rPr>
+                <w:rFonts w:ascii="Calibri" w:hAnsi="Calibri" w:cs="Calibri"/>
+                <w:sz w:val="20"/>
+                <w:szCs w:val="20"/>
+              </w:rPr>
+              <w:t>82</w:t>
+            </w:r>
+            <w:r>
+              <w:rPr>
+                <w:rFonts w:ascii="Calibri" w:hAnsi="Calibri" w:cs="Calibri"/>
+                <w:sz w:val="20"/>
+                <w:szCs w:val="20"/>
+              </w:rPr>
+              <w:t>, 0.4</w:t>
+            </w:r>
+            <w:r>
+              <w:rPr>
+                <w:rFonts w:ascii="Calibri" w:hAnsi="Calibri" w:cs="Calibri"/>
+                <w:sz w:val="20"/>
+                <w:szCs w:val="20"/>
+              </w:rPr>
+              <w:t>15</w:t>
+            </w:r>
+            <w:r>
+              <w:rPr>
+                <w:rFonts w:ascii="Calibri" w:hAnsi="Calibri" w:cs="Calibri"/>
+                <w:sz w:val="20"/>
+                <w:szCs w:val="20"/>
+              </w:rPr>
+              <w:t>)</w:t>
+            </w:r>
+          </w:p>
+        </w:tc>
+        <w:tc>
+          <w:tcPr>
+            <w:tcW w:w="969" w:type="dxa"/>
             <w:vAlign w:val="center"/>
           </w:tcPr>
           <w:p>
@@ -4011,13 +4281,25 @@
               <w:jc w:val="center"/>
               <w:rPr>
                 <w:rFonts w:ascii="Calibri" w:hAnsi="Calibri" w:cs="Calibri"/>
-              </w:rPr>
-            </w:pPr>
-            <w:r>
-              <w:rPr>
-                <w:rFonts w:ascii="Calibri" w:hAnsi="Calibri" w:cs="Calibri"/>
-              </w:rPr>
-              <w:t>0.84</w:t>
+                <w:sz w:val="20"/>
+                <w:szCs w:val="20"/>
+              </w:rPr>
+            </w:pPr>
+            <w:r>
+              <w:rPr>
+                <w:rFonts w:ascii="Calibri" w:hAnsi="Calibri" w:cs="Calibri"/>
+                <w:sz w:val="20"/>
+                <w:szCs w:val="20"/>
+              </w:rPr>
+              <w:t>0.</w:t>
+            </w:r>
+            <w:r>
+              <w:rPr>
+                <w:rFonts w:ascii="Calibri" w:hAnsi="Calibri" w:cs="Calibri"/>
+                <w:sz w:val="20"/>
+                <w:szCs w:val="20"/>
+              </w:rPr>
+              <w:t>935</w:t>
             </w:r>
           </w:p>
         </w:tc>
@@ -4025,7 +4307,7 @@
       <w:tr>
         <w:tc>
           <w:tcPr>
-            <w:tcW w:w="2070" w:type="dxa"/>
+            <w:tcW w:w="2340" w:type="dxa"/>
             <w:hideMark/>
           </w:tcPr>
           <w:p>
@@ -4033,19 +4315,31 @@
               <w:spacing w:after="160" w:line="480" w:lineRule="auto"/>
               <w:rPr>
                 <w:rFonts w:ascii="Calibri" w:hAnsi="Calibri" w:cs="Calibri"/>
-              </w:rPr>
-            </w:pPr>
-            <w:r>
-              <w:rPr>
-                <w:rFonts w:ascii="Calibri" w:hAnsi="Calibri" w:cs="Calibri"/>
+                <w:sz w:val="20"/>
+                <w:szCs w:val="20"/>
+              </w:rPr>
+            </w:pPr>
+            <w:r>
+              <w:rPr>
+                <w:rFonts w:ascii="Calibri" w:hAnsi="Calibri" w:cs="Calibri"/>
+                <w:sz w:val="20"/>
+                <w:szCs w:val="20"/>
               </w:rPr>
               <w:t>CD4 Count</w:t>
             </w:r>
-          </w:p>
-        </w:tc>
-        <w:tc>
-          <w:tcPr>
-            <w:tcW w:w="2430" w:type="dxa"/>
+            <w:r>
+              <w:rPr>
+                <w:rFonts w:ascii="Calibri" w:hAnsi="Calibri" w:cs="Calibri"/>
+                <w:sz w:val="20"/>
+                <w:szCs w:val="20"/>
+              </w:rPr>
+              <w:t xml:space="preserve"> at Year 2</w:t>
+            </w:r>
+          </w:p>
+        </w:tc>
+        <w:tc>
+          <w:tcPr>
+            <w:tcW w:w="2814" w:type="dxa"/>
             <w:vAlign w:val="center"/>
           </w:tcPr>
           <w:p>
@@ -4054,19 +4348,95 @@
               <w:jc w:val="center"/>
               <w:rPr>
                 <w:rFonts w:ascii="Calibri" w:hAnsi="Calibri" w:cs="Calibri"/>
-              </w:rPr>
-            </w:pPr>
-            <w:r>
-              <w:rPr>
-                <w:rFonts w:ascii="Calibri" w:hAnsi="Calibri" w:cs="Calibri"/>
-              </w:rPr>
-              <w:t>-166.8 (-229.5, -104.2)</w:t>
-            </w:r>
-          </w:p>
-        </w:tc>
-        <w:tc>
-          <w:tcPr>
-            <w:tcW w:w="990" w:type="dxa"/>
+                <w:sz w:val="20"/>
+                <w:szCs w:val="20"/>
+              </w:rPr>
+            </w:pPr>
+            <w:r>
+              <w:rPr>
+                <w:rFonts w:ascii="Calibri" w:hAnsi="Calibri" w:cs="Calibri"/>
+                <w:sz w:val="20"/>
+                <w:szCs w:val="20"/>
+              </w:rPr>
+              <w:t>-</w:t>
+            </w:r>
+            <w:r>
+              <w:rPr>
+                <w:rFonts w:ascii="Calibri" w:hAnsi="Calibri" w:cs="Calibri"/>
+                <w:sz w:val="20"/>
+                <w:szCs w:val="20"/>
+              </w:rPr>
+              <w:t>164.38</w:t>
+            </w:r>
+            <w:r>
+              <w:rPr>
+                <w:rFonts w:ascii="Calibri" w:hAnsi="Calibri" w:cs="Calibri"/>
+                <w:sz w:val="20"/>
+                <w:szCs w:val="20"/>
+              </w:rPr>
+              <w:t>4</w:t>
+            </w:r>
+            <w:r>
+              <w:rPr>
+                <w:rFonts w:ascii="Calibri" w:hAnsi="Calibri" w:cs="Calibri"/>
+                <w:sz w:val="20"/>
+                <w:szCs w:val="20"/>
+              </w:rPr>
+              <w:t xml:space="preserve"> (-</w:t>
+            </w:r>
+            <w:r>
+              <w:rPr>
+                <w:rFonts w:ascii="Calibri" w:hAnsi="Calibri" w:cs="Calibri"/>
+                <w:sz w:val="20"/>
+                <w:szCs w:val="20"/>
+              </w:rPr>
+              <w:t>227.16</w:t>
+            </w:r>
+            <w:r>
+              <w:rPr>
+                <w:rFonts w:ascii="Calibri" w:hAnsi="Calibri" w:cs="Calibri"/>
+                <w:sz w:val="20"/>
+                <w:szCs w:val="20"/>
+              </w:rPr>
+              <w:t>4</w:t>
+            </w:r>
+            <w:r>
+              <w:rPr>
+                <w:rFonts w:ascii="Calibri" w:hAnsi="Calibri" w:cs="Calibri"/>
+                <w:sz w:val="20"/>
+                <w:szCs w:val="20"/>
+              </w:rPr>
+              <w:t>, -</w:t>
+            </w:r>
+            <w:r>
+              <w:rPr>
+                <w:rFonts w:ascii="Calibri" w:hAnsi="Calibri" w:cs="Calibri"/>
+                <w:sz w:val="20"/>
+                <w:szCs w:val="20"/>
+              </w:rPr>
+              <w:t>101.60</w:t>
+            </w:r>
+            <w:r>
+              <w:rPr>
+                <w:rFonts w:ascii="Calibri" w:hAnsi="Calibri" w:cs="Calibri"/>
+                <w:sz w:val="20"/>
+                <w:szCs w:val="20"/>
+              </w:rPr>
+              <w:t>4</w:t>
+            </w:r>
+            <w:r>
+              <w:rPr>
+                <w:rFonts w:ascii="Calibri" w:hAnsi="Calibri" w:cs="Calibri"/>
+                <w:sz w:val="20"/>
+                <w:szCs w:val="20"/>
+              </w:rPr>
+              <w:t>)</w:t>
+            </w:r>
+          </w:p>
+        </w:tc>
+        <w:tc>
+          <w:tcPr>
+            <w:tcW w:w="772" w:type="dxa"/>
             <w:vAlign w:val="center"/>
           </w:tcPr>
           <w:p>
@@ -4075,11 +4445,15 @@
               <w:jc w:val="center"/>
               <w:rPr>
                 <w:rFonts w:ascii="Calibri" w:hAnsi="Calibri" w:cs="Calibri"/>
-              </w:rPr>
-            </w:pPr>
-            <w:r>
-              <w:rPr>
-                <w:rFonts w:ascii="Calibri" w:hAnsi="Calibri" w:cs="Calibri"/>
+                <w:sz w:val="20"/>
+                <w:szCs w:val="20"/>
+              </w:rPr>
+            </w:pPr>
+            <w:r>
+              <w:rPr>
+                <w:rFonts w:ascii="Calibri" w:hAnsi="Calibri" w:cs="Calibri"/>
+                <w:sz w:val="20"/>
+                <w:szCs w:val="20"/>
               </w:rPr>
               <w:t>&lt;0.001</w:t>
             </w:r>
@@ -4087,7 +4461,7 @@
         </w:tc>
         <w:tc>
           <w:tcPr>
-            <w:tcW w:w="3060" w:type="dxa"/>
+            <w:tcW w:w="2910" w:type="dxa"/>
             <w:vAlign w:val="center"/>
           </w:tcPr>
           <w:p>
@@ -4096,19 +4470,55 @@
               <w:jc w:val="center"/>
               <w:rPr>
                 <w:rFonts w:ascii="Calibri" w:hAnsi="Calibri" w:cs="Calibri"/>
-              </w:rPr>
-            </w:pPr>
-            <w:r>
-              <w:rPr>
-                <w:rFonts w:ascii="Calibri" w:hAnsi="Calibri" w:cs="Calibri"/>
-              </w:rPr>
-              <w:t>-171.6 (-234.0, -109.2)</w:t>
-            </w:r>
-          </w:p>
-        </w:tc>
-        <w:tc>
-          <w:tcPr>
-            <w:tcW w:w="985" w:type="dxa"/>
+                <w:sz w:val="20"/>
+                <w:szCs w:val="20"/>
+              </w:rPr>
+            </w:pPr>
+            <w:r>
+              <w:rPr>
+                <w:rFonts w:ascii="Calibri" w:hAnsi="Calibri" w:cs="Calibri"/>
+                <w:sz w:val="20"/>
+                <w:szCs w:val="20"/>
+              </w:rPr>
+              <w:t>-</w:t>
+            </w:r>
+            <w:r>
+              <w:rPr>
+                <w:rFonts w:ascii="Calibri" w:hAnsi="Calibri" w:cs="Calibri"/>
+                <w:sz w:val="20"/>
+                <w:szCs w:val="20"/>
+              </w:rPr>
+              <w:t>170.146</w:t>
+            </w:r>
+            <w:r>
+              <w:rPr>
+                <w:rFonts w:ascii="Calibri" w:hAnsi="Calibri" w:cs="Calibri"/>
+                <w:sz w:val="20"/>
+                <w:szCs w:val="20"/>
+              </w:rPr>
+              <w:t xml:space="preserve"> (-</w:t>
+            </w:r>
+            <w:r>
+              <w:rPr>
+                <w:rFonts w:ascii="Calibri" w:hAnsi="Calibri" w:cs="Calibri"/>
+                <w:sz w:val="20"/>
+                <w:szCs w:val="20"/>
+              </w:rPr>
+              <w:t>232.988, -107.304</w:t>
+            </w:r>
+            <w:r>
+              <w:rPr>
+                <w:rFonts w:ascii="Calibri" w:hAnsi="Calibri" w:cs="Calibri"/>
+                <w:sz w:val="20"/>
+                <w:szCs w:val="20"/>
+              </w:rPr>
+              <w:t>)</w:t>
+            </w:r>
+          </w:p>
+        </w:tc>
+        <w:tc>
+          <w:tcPr>
+            <w:tcW w:w="969" w:type="dxa"/>
             <w:vAlign w:val="center"/>
           </w:tcPr>
           <w:p>
@@ -4117,11 +4527,15 @@
               <w:jc w:val="center"/>
               <w:rPr>
                 <w:rFonts w:ascii="Calibri" w:hAnsi="Calibri" w:cs="Calibri"/>
-              </w:rPr>
-            </w:pPr>
-            <w:r>
-              <w:rPr>
-                <w:rFonts w:ascii="Calibri" w:hAnsi="Calibri" w:cs="Calibri"/>
+                <w:sz w:val="20"/>
+                <w:szCs w:val="20"/>
+              </w:rPr>
+            </w:pPr>
+            <w:r>
+              <w:rPr>
+                <w:rFonts w:ascii="Calibri" w:hAnsi="Calibri" w:cs="Calibri"/>
+                <w:sz w:val="20"/>
+                <w:szCs w:val="20"/>
               </w:rPr>
               <w:t>&lt;0.001</w:t>
             </w:r>
@@ -4131,7 +4545,7 @@
       <w:tr>
         <w:tc>
           <w:tcPr>
-            <w:tcW w:w="2070" w:type="dxa"/>
+            <w:tcW w:w="2340" w:type="dxa"/>
             <w:hideMark/>
           </w:tcPr>
           <w:p>
@@ -4139,19 +4553,31 @@
               <w:spacing w:after="160" w:line="480" w:lineRule="auto"/>
               <w:rPr>
                 <w:rFonts w:ascii="Calibri" w:hAnsi="Calibri" w:cs="Calibri"/>
-              </w:rPr>
-            </w:pPr>
-            <w:r>
-              <w:rPr>
-                <w:rFonts w:ascii="Calibri" w:hAnsi="Calibri" w:cs="Calibri"/>
+                <w:sz w:val="20"/>
+                <w:szCs w:val="20"/>
+              </w:rPr>
+            </w:pPr>
+            <w:r>
+              <w:rPr>
+                <w:rFonts w:ascii="Calibri" w:hAnsi="Calibri" w:cs="Calibri"/>
+                <w:sz w:val="20"/>
+                <w:szCs w:val="20"/>
               </w:rPr>
               <w:t>Physical QOL</w:t>
             </w:r>
-          </w:p>
-        </w:tc>
-        <w:tc>
-          <w:tcPr>
-            <w:tcW w:w="2430" w:type="dxa"/>
+            <w:r>
+              <w:rPr>
+                <w:rFonts w:ascii="Calibri" w:hAnsi="Calibri" w:cs="Calibri"/>
+                <w:sz w:val="20"/>
+                <w:szCs w:val="20"/>
+              </w:rPr>
+              <w:t xml:space="preserve"> at Year2</w:t>
+            </w:r>
+          </w:p>
+        </w:tc>
+        <w:tc>
+          <w:tcPr>
+            <w:tcW w:w="2814" w:type="dxa"/>
             <w:vAlign w:val="center"/>
           </w:tcPr>
           <w:p>
@@ -4160,19 +4586,95 @@
               <w:jc w:val="center"/>
               <w:rPr>
                 <w:rFonts w:ascii="Calibri" w:hAnsi="Calibri" w:cs="Calibri"/>
-              </w:rPr>
-            </w:pPr>
-            <w:r>
-              <w:rPr>
-                <w:rFonts w:ascii="Calibri" w:hAnsi="Calibri" w:cs="Calibri"/>
-              </w:rPr>
-              <w:t>-3.39 (-6.12, -0.66)</w:t>
-            </w:r>
-          </w:p>
-        </w:tc>
-        <w:tc>
-          <w:tcPr>
-            <w:tcW w:w="990" w:type="dxa"/>
+                <w:sz w:val="20"/>
+                <w:szCs w:val="20"/>
+              </w:rPr>
+            </w:pPr>
+            <w:r>
+              <w:rPr>
+                <w:rFonts w:ascii="Calibri" w:hAnsi="Calibri" w:cs="Calibri"/>
+                <w:sz w:val="20"/>
+                <w:szCs w:val="20"/>
+              </w:rPr>
+              <w:t>-3.3</w:t>
+            </w:r>
+            <w:r>
+              <w:rPr>
+                <w:rFonts w:ascii="Calibri" w:hAnsi="Calibri" w:cs="Calibri"/>
+                <w:sz w:val="20"/>
+                <w:szCs w:val="20"/>
+              </w:rPr>
+              <w:t>2</w:t>
+            </w:r>
+            <w:r>
+              <w:rPr>
+                <w:rFonts w:ascii="Calibri" w:hAnsi="Calibri" w:cs="Calibri"/>
+                <w:sz w:val="20"/>
+                <w:szCs w:val="20"/>
+              </w:rPr>
+              <w:t>1</w:t>
+            </w:r>
+            <w:r>
+              <w:rPr>
+                <w:rFonts w:ascii="Calibri" w:hAnsi="Calibri" w:cs="Calibri"/>
+                <w:sz w:val="20"/>
+                <w:szCs w:val="20"/>
+              </w:rPr>
+              <w:t xml:space="preserve"> (-6.</w:t>
+            </w:r>
+            <w:r>
+              <w:rPr>
+                <w:rFonts w:ascii="Calibri" w:hAnsi="Calibri" w:cs="Calibri"/>
+                <w:sz w:val="20"/>
+                <w:szCs w:val="20"/>
+              </w:rPr>
+              <w:t>06</w:t>
+            </w:r>
+            <w:r>
+              <w:rPr>
+                <w:rFonts w:ascii="Calibri" w:hAnsi="Calibri" w:cs="Calibri"/>
+                <w:sz w:val="20"/>
+                <w:szCs w:val="20"/>
+              </w:rPr>
+              <w:t>1</w:t>
+            </w:r>
+            <w:r>
+              <w:rPr>
+                <w:rFonts w:ascii="Calibri" w:hAnsi="Calibri" w:cs="Calibri"/>
+                <w:sz w:val="20"/>
+                <w:szCs w:val="20"/>
+              </w:rPr>
+              <w:t>, -0.</w:t>
+            </w:r>
+            <w:r>
+              <w:rPr>
+                <w:rFonts w:ascii="Calibri" w:hAnsi="Calibri" w:cs="Calibri"/>
+                <w:sz w:val="20"/>
+                <w:szCs w:val="20"/>
+              </w:rPr>
+              <w:t>58</w:t>
+            </w:r>
+            <w:r>
+              <w:rPr>
+                <w:rFonts w:ascii="Calibri" w:hAnsi="Calibri" w:cs="Calibri"/>
+                <w:sz w:val="20"/>
+                <w:szCs w:val="20"/>
+              </w:rPr>
+              <w:t>1</w:t>
+            </w:r>
+            <w:r>
+              <w:rPr>
+                <w:rFonts w:ascii="Calibri" w:hAnsi="Calibri" w:cs="Calibri"/>
+                <w:sz w:val="20"/>
+                <w:szCs w:val="20"/>
+              </w:rPr>
+              <w:t>)</w:t>
+            </w:r>
+          </w:p>
+        </w:tc>
+        <w:tc>
+          <w:tcPr>
+            <w:tcW w:w="772" w:type="dxa"/>
             <w:vAlign w:val="center"/>
           </w:tcPr>
           <w:p>
@@ -4181,19 +4683,31 @@
               <w:jc w:val="center"/>
               <w:rPr>
                 <w:rFonts w:ascii="Calibri" w:hAnsi="Calibri" w:cs="Calibri"/>
-              </w:rPr>
-            </w:pPr>
-            <w:r>
-              <w:rPr>
-                <w:rFonts w:ascii="Calibri" w:hAnsi="Calibri" w:cs="Calibri"/>
-              </w:rPr>
-              <w:t>0.015</w:t>
-            </w:r>
-          </w:p>
-        </w:tc>
-        <w:tc>
-          <w:tcPr>
-            <w:tcW w:w="3060" w:type="dxa"/>
+                <w:sz w:val="20"/>
+                <w:szCs w:val="20"/>
+              </w:rPr>
+            </w:pPr>
+            <w:r>
+              <w:rPr>
+                <w:rFonts w:ascii="Calibri" w:hAnsi="Calibri" w:cs="Calibri"/>
+                <w:sz w:val="20"/>
+                <w:szCs w:val="20"/>
+              </w:rPr>
+              <w:t>0.01</w:t>
+            </w:r>
+            <w:r>
+              <w:rPr>
+                <w:rFonts w:ascii="Calibri" w:hAnsi="Calibri" w:cs="Calibri"/>
+                <w:sz w:val="20"/>
+                <w:szCs w:val="20"/>
+              </w:rPr>
+              <w:t>8</w:t>
+            </w:r>
+          </w:p>
+        </w:tc>
+        <w:tc>
+          <w:tcPr>
+            <w:tcW w:w="2910" w:type="dxa"/>
             <w:vAlign w:val="center"/>
           </w:tcPr>
           <w:p>
@@ -4202,19 +4716,71 @@
               <w:jc w:val="center"/>
               <w:rPr>
                 <w:rFonts w:ascii="Calibri" w:hAnsi="Calibri" w:cs="Calibri"/>
-              </w:rPr>
-            </w:pPr>
-            <w:r>
-              <w:rPr>
-                <w:rFonts w:ascii="Calibri" w:hAnsi="Calibri" w:cs="Calibri"/>
-              </w:rPr>
-              <w:t>-3.59 (-6.31, -0.86)</w:t>
-            </w:r>
-          </w:p>
-        </w:tc>
-        <w:tc>
-          <w:tcPr>
-            <w:tcW w:w="985" w:type="dxa"/>
+                <w:sz w:val="20"/>
+                <w:szCs w:val="20"/>
+              </w:rPr>
+            </w:pPr>
+            <w:r>
+              <w:rPr>
+                <w:rFonts w:ascii="Calibri" w:hAnsi="Calibri" w:cs="Calibri"/>
+                <w:sz w:val="20"/>
+                <w:szCs w:val="20"/>
+              </w:rPr>
+              <w:t>-3.5</w:t>
+            </w:r>
+            <w:r>
+              <w:rPr>
+                <w:rFonts w:ascii="Calibri" w:hAnsi="Calibri" w:cs="Calibri"/>
+                <w:sz w:val="20"/>
+                <w:szCs w:val="20"/>
+              </w:rPr>
+              <w:t>51</w:t>
+            </w:r>
+            <w:r>
+              <w:rPr>
+                <w:rFonts w:ascii="Calibri" w:hAnsi="Calibri" w:cs="Calibri"/>
+                <w:sz w:val="20"/>
+                <w:szCs w:val="20"/>
+              </w:rPr>
+              <w:t xml:space="preserve"> (-6.</w:t>
+            </w:r>
+            <w:r>
+              <w:rPr>
+                <w:rFonts w:ascii="Calibri" w:hAnsi="Calibri" w:cs="Calibri"/>
+                <w:sz w:val="20"/>
+                <w:szCs w:val="20"/>
+              </w:rPr>
+              <w:t>296</w:t>
+            </w:r>
+            <w:r>
+              <w:rPr>
+                <w:rFonts w:ascii="Calibri" w:hAnsi="Calibri" w:cs="Calibri"/>
+                <w:sz w:val="20"/>
+                <w:szCs w:val="20"/>
+              </w:rPr>
+              <w:t>, -0.8</w:t>
+            </w:r>
+            <w:r>
+              <w:rPr>
+                <w:rFonts w:ascii="Calibri" w:hAnsi="Calibri" w:cs="Calibri"/>
+                <w:sz w:val="20"/>
+                <w:szCs w:val="20"/>
+              </w:rPr>
+              <w:t>0</w:t>
+            </w:r>
+            <w:r>
+              <w:rPr>
+                <w:rFonts w:ascii="Calibri" w:hAnsi="Calibri" w:cs="Calibri"/>
+                <w:sz w:val="20"/>
+                <w:szCs w:val="20"/>
+              </w:rPr>
+              <w:t>6)</w:t>
+            </w:r>
+          </w:p>
+        </w:tc>
+        <w:tc>
+          <w:tcPr>
+            <w:tcW w:w="969" w:type="dxa"/>
             <w:vAlign w:val="center"/>
           </w:tcPr>
           <w:p>
@@ -4223,13 +4789,25 @@
               <w:jc w:val="center"/>
               <w:rPr>
                 <w:rFonts w:ascii="Calibri" w:hAnsi="Calibri" w:cs="Calibri"/>
-              </w:rPr>
-            </w:pPr>
-            <w:r>
-              <w:rPr>
-                <w:rFonts w:ascii="Calibri" w:hAnsi="Calibri" w:cs="Calibri"/>
-              </w:rPr>
-              <w:t>0.010</w:t>
+                <w:sz w:val="20"/>
+                <w:szCs w:val="20"/>
+              </w:rPr>
+            </w:pPr>
+            <w:r>
+              <w:rPr>
+                <w:rFonts w:ascii="Calibri" w:hAnsi="Calibri" w:cs="Calibri"/>
+                <w:sz w:val="20"/>
+                <w:szCs w:val="20"/>
+              </w:rPr>
+              <w:t>0.01</w:t>
+            </w:r>
+            <w:r>
+              <w:rPr>
+                <w:rFonts w:ascii="Calibri" w:hAnsi="Calibri" w:cs="Calibri"/>
+                <w:sz w:val="20"/>
+                <w:szCs w:val="20"/>
+              </w:rPr>
+              <w:t>1</w:t>
             </w:r>
           </w:p>
         </w:tc>
@@ -4237,7 +4815,7 @@
       <w:tr>
         <w:tc>
           <w:tcPr>
-            <w:tcW w:w="2070" w:type="dxa"/>
+            <w:tcW w:w="2340" w:type="dxa"/>
             <w:hideMark/>
           </w:tcPr>
           <w:p>
@@ -4245,19 +4823,31 @@
               <w:spacing w:after="160" w:line="480" w:lineRule="auto"/>
               <w:rPr>
                 <w:rFonts w:ascii="Calibri" w:hAnsi="Calibri" w:cs="Calibri"/>
-              </w:rPr>
-            </w:pPr>
-            <w:r>
-              <w:rPr>
-                <w:rFonts w:ascii="Calibri" w:hAnsi="Calibri" w:cs="Calibri"/>
+                <w:sz w:val="20"/>
+                <w:szCs w:val="20"/>
+              </w:rPr>
+            </w:pPr>
+            <w:r>
+              <w:rPr>
+                <w:rFonts w:ascii="Calibri" w:hAnsi="Calibri" w:cs="Calibri"/>
+                <w:sz w:val="20"/>
+                <w:szCs w:val="20"/>
               </w:rPr>
               <w:t>Mental QOL</w:t>
             </w:r>
-          </w:p>
-        </w:tc>
-        <w:tc>
-          <w:tcPr>
-            <w:tcW w:w="2430" w:type="dxa"/>
+            <w:r>
+              <w:rPr>
+                <w:rFonts w:ascii="Calibri" w:hAnsi="Calibri" w:cs="Calibri"/>
+                <w:sz w:val="20"/>
+                <w:szCs w:val="20"/>
+              </w:rPr>
+              <w:t xml:space="preserve"> at Year2</w:t>
+            </w:r>
+          </w:p>
+        </w:tc>
+        <w:tc>
+          <w:tcPr>
+            <w:tcW w:w="2814" w:type="dxa"/>
             <w:vAlign w:val="center"/>
           </w:tcPr>
           <w:p>
@@ -4266,19 +4856,87 @@
               <w:jc w:val="center"/>
               <w:rPr>
                 <w:rFonts w:ascii="Calibri" w:hAnsi="Calibri" w:cs="Calibri"/>
-              </w:rPr>
-            </w:pPr>
-            <w:r>
-              <w:rPr>
-                <w:rFonts w:ascii="Calibri" w:hAnsi="Calibri" w:cs="Calibri"/>
-              </w:rPr>
-              <w:t>-0.53 (-3.99, 2.94)</w:t>
-            </w:r>
-          </w:p>
-        </w:tc>
-        <w:tc>
-          <w:tcPr>
-            <w:tcW w:w="990" w:type="dxa"/>
+                <w:sz w:val="20"/>
+                <w:szCs w:val="20"/>
+              </w:rPr>
+            </w:pPr>
+            <w:r>
+              <w:rPr>
+                <w:rFonts w:ascii="Calibri" w:hAnsi="Calibri" w:cs="Calibri"/>
+                <w:sz w:val="20"/>
+                <w:szCs w:val="20"/>
+              </w:rPr>
+              <w:t>-0.</w:t>
+            </w:r>
+            <w:r>
+              <w:rPr>
+                <w:rFonts w:ascii="Calibri" w:hAnsi="Calibri" w:cs="Calibri"/>
+                <w:sz w:val="20"/>
+                <w:szCs w:val="20"/>
+              </w:rPr>
+              <w:t>49</w:t>
+            </w:r>
+            <w:r>
+              <w:rPr>
+                <w:rFonts w:ascii="Calibri" w:hAnsi="Calibri" w:cs="Calibri"/>
+                <w:sz w:val="20"/>
+                <w:szCs w:val="20"/>
+              </w:rPr>
+              <w:t>1</w:t>
+            </w:r>
+            <w:r>
+              <w:rPr>
+                <w:rFonts w:ascii="Calibri" w:hAnsi="Calibri" w:cs="Calibri"/>
+                <w:sz w:val="20"/>
+                <w:szCs w:val="20"/>
+              </w:rPr>
+              <w:t xml:space="preserve"> (-3.9</w:t>
+            </w:r>
+            <w:r>
+              <w:rPr>
+                <w:rFonts w:ascii="Calibri" w:hAnsi="Calibri" w:cs="Calibri"/>
+                <w:sz w:val="20"/>
+                <w:szCs w:val="20"/>
+              </w:rPr>
+              <w:t>6</w:t>
+            </w:r>
+            <w:r>
+              <w:rPr>
+                <w:rFonts w:ascii="Calibri" w:hAnsi="Calibri" w:cs="Calibri"/>
+                <w:sz w:val="20"/>
+                <w:szCs w:val="20"/>
+              </w:rPr>
+              <w:t>8</w:t>
+            </w:r>
+            <w:r>
+              <w:rPr>
+                <w:rFonts w:ascii="Calibri" w:hAnsi="Calibri" w:cs="Calibri"/>
+                <w:sz w:val="20"/>
+                <w:szCs w:val="20"/>
+              </w:rPr>
+              <w:t>, 2.9</w:t>
+            </w:r>
+            <w:r>
+              <w:rPr>
+                <w:rFonts w:ascii="Calibri" w:hAnsi="Calibri" w:cs="Calibri"/>
+                <w:sz w:val="20"/>
+                <w:szCs w:val="20"/>
+              </w:rPr>
+              <w:t>86</w:t>
+            </w:r>
+            <w:r>
+              <w:rPr>
+                <w:rFonts w:ascii="Calibri" w:hAnsi="Calibri" w:cs="Calibri"/>
+                <w:sz w:val="20"/>
+                <w:szCs w:val="20"/>
+              </w:rPr>
+              <w:t>)</w:t>
+            </w:r>
+          </w:p>
+        </w:tc>
+        <w:tc>
+          <w:tcPr>
+            <w:tcW w:w="772" w:type="dxa"/>
             <w:vAlign w:val="center"/>
           </w:tcPr>
           <w:p>
@@ -4287,11 +4945,15 @@
               <w:jc w:val="center"/>
               <w:rPr>
                 <w:rFonts w:ascii="Calibri" w:hAnsi="Calibri" w:cs="Calibri"/>
-              </w:rPr>
-            </w:pPr>
-            <w:r>
-              <w:rPr>
-                <w:rFonts w:ascii="Calibri" w:hAnsi="Calibri" w:cs="Calibri"/>
+                <w:sz w:val="20"/>
+                <w:szCs w:val="20"/>
+              </w:rPr>
+            </w:pPr>
+            <w:r>
+              <w:rPr>
+                <w:rFonts w:ascii="Calibri" w:hAnsi="Calibri" w:cs="Calibri"/>
+                <w:sz w:val="20"/>
+                <w:szCs w:val="20"/>
               </w:rPr>
               <w:t>0.77</w:t>
             </w:r>
@@ -4299,7 +4961,7 @@
         </w:tc>
         <w:tc>
           <w:tcPr>
-            <w:tcW w:w="3060" w:type="dxa"/>
+            <w:tcW w:w="2910" w:type="dxa"/>
             <w:vAlign w:val="center"/>
           </w:tcPr>
           <w:p>
@@ -4308,19 +4970,71 @@
               <w:jc w:val="center"/>
               <w:rPr>
                 <w:rFonts w:ascii="Calibri" w:hAnsi="Calibri" w:cs="Calibri"/>
-              </w:rPr>
-            </w:pPr>
-            <w:r>
-              <w:rPr>
-                <w:rFonts w:ascii="Calibri" w:hAnsi="Calibri" w:cs="Calibri"/>
-              </w:rPr>
-              <w:t>-0.79 (-4.24, 2.66)</w:t>
-            </w:r>
-          </w:p>
-        </w:tc>
-        <w:tc>
-          <w:tcPr>
-            <w:tcW w:w="985" w:type="dxa"/>
+                <w:sz w:val="20"/>
+                <w:szCs w:val="20"/>
+              </w:rPr>
+            </w:pPr>
+            <w:r>
+              <w:rPr>
+                <w:rFonts w:ascii="Calibri" w:hAnsi="Calibri" w:cs="Calibri"/>
+                <w:sz w:val="20"/>
+                <w:szCs w:val="20"/>
+              </w:rPr>
+              <w:t>-0.7</w:t>
+            </w:r>
+            <w:r>
+              <w:rPr>
+                <w:rFonts w:ascii="Calibri" w:hAnsi="Calibri" w:cs="Calibri"/>
+                <w:sz w:val="20"/>
+                <w:szCs w:val="20"/>
+              </w:rPr>
+              <w:t>2</w:t>
+            </w:r>
+            <w:r>
+              <w:rPr>
+                <w:rFonts w:ascii="Calibri" w:hAnsi="Calibri" w:cs="Calibri"/>
+                <w:sz w:val="20"/>
+                <w:szCs w:val="20"/>
+              </w:rPr>
+              <w:t>9 (-4.</w:t>
+            </w:r>
+            <w:r>
+              <w:rPr>
+                <w:rFonts w:ascii="Calibri" w:hAnsi="Calibri" w:cs="Calibri"/>
+                <w:sz w:val="20"/>
+                <w:szCs w:val="20"/>
+              </w:rPr>
+              <w:t>216</w:t>
+            </w:r>
+            <w:r>
+              <w:rPr>
+                <w:rFonts w:ascii="Calibri" w:hAnsi="Calibri" w:cs="Calibri"/>
+                <w:sz w:val="20"/>
+                <w:szCs w:val="20"/>
+              </w:rPr>
+              <w:t>, 2.</w:t>
+            </w:r>
+            <w:r>
+              <w:rPr>
+                <w:rFonts w:ascii="Calibri" w:hAnsi="Calibri" w:cs="Calibri"/>
+                <w:sz w:val="20"/>
+                <w:szCs w:val="20"/>
+              </w:rPr>
+              <w:t>758</w:t>
+            </w:r>
+            <w:r>
+              <w:rPr>
+                <w:rFonts w:ascii="Calibri" w:hAnsi="Calibri" w:cs="Calibri"/>
+                <w:sz w:val="20"/>
+                <w:szCs w:val="20"/>
+              </w:rPr>
+              <w:t>)</w:t>
+            </w:r>
+          </w:p>
+        </w:tc>
+        <w:tc>
+          <w:tcPr>
+            <w:tcW w:w="969" w:type="dxa"/>
             <w:vAlign w:val="center"/>
           </w:tcPr>
           <w:p>
@@ -4329,18 +5043,38 @@
               <w:jc w:val="center"/>
               <w:rPr>
                 <w:rFonts w:ascii="Calibri" w:hAnsi="Calibri" w:cs="Calibri"/>
-              </w:rPr>
-            </w:pPr>
-            <w:r>
-              <w:rPr>
-                <w:rFonts w:ascii="Calibri" w:hAnsi="Calibri" w:cs="Calibri"/>
-              </w:rPr>
-              <w:t>0.65</w:t>
+                <w:sz w:val="20"/>
+                <w:szCs w:val="20"/>
+              </w:rPr>
+            </w:pPr>
+            <w:r>
+              <w:rPr>
+                <w:rFonts w:ascii="Calibri" w:hAnsi="Calibri" w:cs="Calibri"/>
+                <w:sz w:val="20"/>
+                <w:szCs w:val="20"/>
+              </w:rPr>
+              <w:t>0.6</w:t>
+            </w:r>
+            <w:r>
+              <w:rPr>
+                <w:rFonts w:ascii="Calibri" w:hAnsi="Calibri" w:cs="Calibri"/>
+                <w:sz w:val="20"/>
+                <w:szCs w:val="20"/>
+              </w:rPr>
+              <w:t>81</w:t>
             </w:r>
           </w:p>
         </w:tc>
       </w:tr>
     </w:tbl>
+    <w:p>
+      <w:pPr>
+        <w:spacing w:line="480" w:lineRule="auto"/>
+        <w:rPr>
+          <w:rFonts w:ascii="Calibri" w:hAnsi="Calibri" w:cs="Calibri"/>
+        </w:rPr>
+      </w:pPr>
+    </w:p>
     <w:p>
       <w:pPr>
         <w:spacing w:line="480" w:lineRule="auto"/>
@@ -4656,9 +5390,19 @@
                 <w:sz w:val="22"/>
                 <w:szCs w:val="22"/>
               </w:rPr>
-              <w:t xml:space="preserve"> (</w:t>
-            </w:r>
-            <w:r>
+              <w:t xml:space="preserve"> (β)</w:t>
+            </w:r>
+          </w:p>
+        </w:tc>
+        <w:tc>
+          <w:tcPr>
+            <w:tcW w:w="2160" w:type="dxa"/>
+            <w:vAlign w:val="center"/>
+          </w:tcPr>
+          <w:p>
+            <w:pPr>
+              <w:spacing w:line="480" w:lineRule="auto"/>
+              <w:jc w:val="center"/>
               <w:rPr>
                 <w:rFonts w:ascii="Calibri" w:hAnsi="Calibri" w:cs="Calibri"/>
                 <w:b/>
@@ -4666,8 +5410,7 @@
                 <w:sz w:val="22"/>
                 <w:szCs w:val="22"/>
               </w:rPr>
-              <w:t>β</w:t>
-            </w:r>
+            </w:pPr>
             <w:r>
               <w:rPr>
                 <w:rFonts w:ascii="Calibri" w:hAnsi="Calibri" w:cs="Calibri"/>
@@ -4676,13 +5419,13 @@
                 <w:sz w:val="22"/>
                 <w:szCs w:val="22"/>
               </w:rPr>
-              <w:t>)</w:t>
-            </w:r>
-          </w:p>
-        </w:tc>
-        <w:tc>
-          <w:tcPr>
-            <w:tcW w:w="2160" w:type="dxa"/>
+              <w:t>95% HPDI (Lower, Upper)</w:t>
+            </w:r>
+          </w:p>
+        </w:tc>
+        <w:tc>
+          <w:tcPr>
+            <w:tcW w:w="1080" w:type="dxa"/>
             <w:vAlign w:val="center"/>
           </w:tcPr>
           <w:p>
@@ -4705,56 +5448,7 @@
                 <w:sz w:val="22"/>
                 <w:szCs w:val="22"/>
               </w:rPr>
-              <w:t>95% HPDI (Lower, Upper)</w:t>
-            </w:r>
-          </w:p>
-        </w:tc>
-        <w:tc>
-          <w:tcPr>
-            <w:tcW w:w="1080" w:type="dxa"/>
-            <w:vAlign w:val="center"/>
-          </w:tcPr>
-          <w:p>
-            <w:pPr>
-              <w:spacing w:line="480" w:lineRule="auto"/>
-              <w:jc w:val="center"/>
-              <w:rPr>
-                <w:rFonts w:ascii="Calibri" w:hAnsi="Calibri" w:cs="Calibri"/>
-                <w:b/>
-                <w:bCs/>
-                <w:sz w:val="22"/>
-                <w:szCs w:val="22"/>
-              </w:rPr>
-            </w:pPr>
-            <w:r>
-              <w:rPr>
-                <w:rFonts w:ascii="Calibri" w:hAnsi="Calibri" w:cs="Calibri"/>
-                <w:b/>
-                <w:bCs/>
-                <w:sz w:val="22"/>
-                <w:szCs w:val="22"/>
-              </w:rPr>
-              <w:t xml:space="preserve">P(|β| &gt; </w:t>
-            </w:r>
-            <w:r>
-              <w:rPr>
-                <w:rFonts w:ascii="Calibri" w:hAnsi="Calibri" w:cs="Calibri"/>
-                <w:b/>
-                <w:bCs/>
-                <w:sz w:val="22"/>
-                <w:szCs w:val="22"/>
-              </w:rPr>
-              <w:t>0</w:t>
-            </w:r>
-            <w:r>
-              <w:rPr>
-                <w:rFonts w:ascii="Calibri" w:hAnsi="Calibri" w:cs="Calibri"/>
-                <w:b/>
-                <w:bCs/>
-                <w:sz w:val="22"/>
-                <w:szCs w:val="22"/>
-              </w:rPr>
-              <w:t>)</w:t>
+              <w:t>P(|β| &gt; 0)</w:t>
             </w:r>
           </w:p>
         </w:tc>
@@ -6101,11 +6795,33 @@
         </w:rPr>
         <w:br/>
       </w:r>
+      <w:proofErr w:type="spellStart"/>
       <w:r>
         <w:rPr>
           <w:rFonts w:ascii="Calibri" w:hAnsi="Calibri" w:cs="Calibri"/>
         </w:rPr>
-        <w:t>elpd_LOO denotes expected log predictive density; higher values indicate better predictive performance. Δelpd represents the difference in predictive accuracy relative to the adjusted model for the same outcome.</w:t>
+        <w:t>elpd_LOO</w:t>
+      </w:r>
+      <w:proofErr w:type="spellEnd"/>
+      <w:r>
+        <w:rPr>
+          <w:rFonts w:ascii="Calibri" w:hAnsi="Calibri" w:cs="Calibri"/>
+        </w:rPr>
+        <w:t xml:space="preserve"> denotes expected log predictive density; higher values indicate better predictive performance. </w:t>
+      </w:r>
+      <w:proofErr w:type="spellStart"/>
+      <w:r>
+        <w:rPr>
+          <w:rFonts w:ascii="Calibri" w:hAnsi="Calibri" w:cs="Calibri"/>
+        </w:rPr>
+        <w:t>Δelpd</w:t>
+      </w:r>
+      <w:proofErr w:type="spellEnd"/>
+      <w:r>
+        <w:rPr>
+          <w:rFonts w:ascii="Calibri" w:hAnsi="Calibri" w:cs="Calibri"/>
+        </w:rPr>
+        <w:t xml:space="preserve"> represents the difference in predictive accuracy relative to the adjusted model for the same outcome.</w:t>
       </w:r>
     </w:p>
     <w:p>
@@ -6210,6 +6926,7 @@
                 <w:szCs w:val="22"/>
               </w:rPr>
             </w:pPr>
+            <w:proofErr w:type="spellStart"/>
             <w:r>
               <w:rPr>
                 <w:rFonts w:ascii="Calibri" w:hAnsi="Calibri" w:cs="Calibri"/>
@@ -6220,6 +6937,7 @@
               </w:rPr>
               <w:t>elpd_LOO</w:t>
             </w:r>
+            <w:proofErr w:type="spellEnd"/>
           </w:p>
         </w:tc>
         <w:tc>
@@ -6248,7 +6966,29 @@
                 <w:sz w:val="22"/>
                 <w:szCs w:val="22"/>
               </w:rPr>
-              <w:t>SE(elpd_LOO)</w:t>
+              <w:t>SE(</w:t>
+            </w:r>
+            <w:proofErr w:type="spellStart"/>
+            <w:r>
+              <w:rPr>
+                <w:rFonts w:ascii="Calibri" w:hAnsi="Calibri" w:cs="Calibri"/>
+                <w:b/>
+                <w:bCs/>
+                <w:sz w:val="22"/>
+                <w:szCs w:val="22"/>
+              </w:rPr>
+              <w:t>elpd_LOO</w:t>
+            </w:r>
+            <w:proofErr w:type="spellEnd"/>
+            <w:r>
+              <w:rPr>
+                <w:rFonts w:ascii="Calibri" w:hAnsi="Calibri" w:cs="Calibri"/>
+                <w:b/>
+                <w:bCs/>
+                <w:sz w:val="22"/>
+                <w:szCs w:val="22"/>
+              </w:rPr>
+              <w:t>)</w:t>
             </w:r>
           </w:p>
         </w:tc>
@@ -6270,6 +7010,7 @@
                 <w:szCs w:val="22"/>
               </w:rPr>
             </w:pPr>
+            <w:proofErr w:type="spellStart"/>
             <w:r>
               <w:rPr>
                 <w:rFonts w:ascii="Calibri" w:hAnsi="Calibri" w:cs="Calibri"/>
@@ -6280,6 +7021,7 @@
               </w:rPr>
               <w:t>p_LOO</w:t>
             </w:r>
+            <w:proofErr w:type="spellEnd"/>
           </w:p>
         </w:tc>
         <w:tc>

</xml_diff>

<commit_message>
updating descriptive, frequentist, and plot coding. adding details to report
</commit_message>
<xml_diff>
--- a/Project1/Report/Report.docx
+++ b/Project1/Report/Report.docx
@@ -16,23 +16,6 @@
           <w:b/>
           <w:bCs/>
         </w:rPr>
-        <w:t>Preliminary Data Analysis Plan – Project 1 (MACS HAART Study)</w:t>
-      </w:r>
-    </w:p>
-    <w:p>
-      <w:pPr>
-        <w:rPr>
-          <w:rFonts w:ascii="Calibri" w:hAnsi="Calibri" w:cs="Calibri"/>
-          <w:b/>
-          <w:bCs/>
-        </w:rPr>
-      </w:pPr>
-      <w:r>
-        <w:rPr>
-          <w:rFonts w:ascii="Calibri" w:hAnsi="Calibri" w:cs="Calibri"/>
-          <w:b/>
-          <w:bCs/>
-        </w:rPr>
         <w:t>Introduction</w:t>
       </w:r>
     </w:p>
@@ -47,43 +30,34 @@
         <w:rPr>
           <w:rFonts w:ascii="Calibri" w:hAnsi="Calibri" w:cs="Calibri"/>
         </w:rPr>
-        <w:t xml:space="preserve">This study was a secondary analysis of data from the Multicenter AIDS Cohort Study (MACS), an ongoing prospective cohort study </w:t>
+        <w:t>This secondary analysis used data from the Multicenter AIDS Cohort Study (MACS), an ongoing prospective cohort of HIV infection among homosexual and bisexual men in four major U.S. cities with annual follow-up. Year 0 represents the last untreated visit prior to initiation of highly active antiretroviral therapy (HAART), and Years 1–8 represent follow-up visits during treatment.</w:t>
+      </w:r>
+    </w:p>
+    <w:p>
+      <w:pPr>
+        <w:spacing w:line="480" w:lineRule="auto"/>
+        <w:rPr>
+          <w:rFonts w:ascii="Calibri" w:hAnsi="Calibri" w:cs="Calibri"/>
+        </w:rPr>
+      </w:pPr>
+      <w:r>
+        <w:rPr>
+          <w:rFonts w:ascii="Calibri" w:hAnsi="Calibri" w:cs="Calibri"/>
+        </w:rPr>
+        <w:t>The objective of this project was to evaluate whether two-year treatment response differs between participants who reported baseline hard drug use (</w:t>
       </w:r>
       <w:r>
         <w:rPr>
           <w:rFonts w:ascii="Calibri" w:hAnsi="Calibri" w:cs="Calibri"/>
-        </w:rPr>
-        <w:t xml:space="preserve">of </w:t>
+          <w:highlight w:val="yellow"/>
+        </w:rPr>
+        <w:t>e.g., heroin or cocaine</w:t>
       </w:r>
       <w:r>
         <w:rPr>
           <w:rFonts w:ascii="Calibri" w:hAnsi="Calibri" w:cs="Calibri"/>
         </w:rPr>
-        <w:t>HIV infection among homosexual and bisexual men in four major U.S. cities. Participants were followed annually. Year 0 corresponded to the last untreated visit prior to initiation of highly active antiretroviral therapy (HAART), and subsequent visits (Years 1–8) occurred during treatment.</w:t>
-      </w:r>
-      <w:r>
-        <w:rPr>
-          <w:rFonts w:ascii="Calibri" w:hAnsi="Calibri" w:cs="Calibri"/>
-        </w:rPr>
-        <w:t xml:space="preserve"> </w:t>
-      </w:r>
-      <w:r>
-        <w:rPr>
-          <w:rFonts w:ascii="Calibri" w:hAnsi="Calibri" w:cs="Calibri"/>
-        </w:rPr>
-        <w:t xml:space="preserve">The primary objective was to determine whether treatment response differed by baseline hard drug use status. </w:t>
-      </w:r>
-      <w:r>
-        <w:rPr>
-          <w:rFonts w:ascii="Calibri" w:hAnsi="Calibri" w:cs="Calibri"/>
-        </w:rPr>
-        <w:t xml:space="preserve"> </w:t>
-      </w:r>
-      <w:r>
-        <w:rPr>
-          <w:rFonts w:ascii="Calibri" w:hAnsi="Calibri" w:cs="Calibri"/>
-        </w:rPr>
-        <w:t>We hypothesized that participants reporting hard drug use at baseline would demonstrate poorer treatment response at Year 2, reflected by higher viral load, lower CD4 cell count, and lower QOL scores. We further hypothesized that antiretroviral treatment adherence might partially mediate or attenuate these associations.</w:t>
+        <w:t>) and those who did not. We hypothesized that baseline hard drug use would be associated with poorer Year 2 outcomes, reflected by higher viral load, lower CD4 cell count, and lower quality-of-life (QoL) scores. Because adherence may be related to both drug use and outcomes, we additionally explored models including Year 2 adherence to assess robustness of findings.</w:t>
       </w:r>
     </w:p>
     <w:p>
@@ -130,35 +104,111 @@
         <w:rPr>
           <w:rFonts w:ascii="Calibri" w:hAnsi="Calibri" w:cs="Calibri"/>
         </w:rPr>
-        <w:t xml:space="preserve">The original dataset contained up to eight years of longitudinal laboratory and survey data (Years 0–8). For the present analysis, we restricted the data to Year 0 (baseline; </w:t>
+        <w:t>The original dataset included up to eight years of longitudinal laboratory and survey data (Years 0–8). For this analysis, we restricted to baseline (Year 0; n = 715) and Year 2 (n = 506). Data were reshaped to wide format to create one record per participant. Participants were included if they had complete baseline and Year 2 data for all outcomes (log₁₀ viral load, CD4 count, physical QoL, mental QoL). The complete</w:t>
       </w:r>
       <w:r>
         <w:rPr>
           <w:rFonts w:ascii="Calibri" w:hAnsi="Calibri" w:cs="Calibri"/>
-          <w:i/>
-          <w:iCs/>
-        </w:rPr>
-        <w:t>n</w:t>
+        </w:rPr>
+        <w:t xml:space="preserve"> outcome</w:t>
       </w:r>
       <w:r>
         <w:rPr>
           <w:rFonts w:ascii="Calibri" w:hAnsi="Calibri" w:cs="Calibri"/>
         </w:rPr>
-        <w:t xml:space="preserve"> = 715) and Year 2 (</w:t>
+        <w:t xml:space="preserve"> analytic sample included N = 476 participants for descriptive analyses. Bayesian models were fit on complete-case observations for variables included in each model, yielding a final sample of N = 4</w:t>
       </w:r>
       <w:r>
         <w:rPr>
           <w:rFonts w:ascii="Calibri" w:hAnsi="Calibri" w:cs="Calibri"/>
-          <w:i/>
-          <w:iCs/>
-        </w:rPr>
-        <w:t>n</w:t>
+        </w:rPr>
+        <w:t>63</w:t>
       </w:r>
       <w:r>
         <w:rPr>
           <w:rFonts w:ascii="Calibri" w:hAnsi="Calibri" w:cs="Calibri"/>
         </w:rPr>
-        <w:t xml:space="preserve"> = 506). The dataset was reshaped into wide format to create one observation per participant.</w:t>
+        <w:t xml:space="preserve"> for Bayesian analyses.</w:t>
+      </w:r>
+    </w:p>
+    <w:p>
+      <w:pPr>
+        <w:spacing w:line="480" w:lineRule="auto"/>
+        <w:rPr>
+          <w:rFonts w:ascii="Calibri" w:hAnsi="Calibri" w:cs="Calibri"/>
+        </w:rPr>
+      </w:pPr>
+      <w:r>
+        <w:rPr>
+          <w:rFonts w:ascii="Calibri" w:hAnsi="Calibri" w:cs="Calibri"/>
+        </w:rPr>
+        <w:t>The primary laboratory outcomes were viral load (VLOAD</w:t>
+      </w:r>
+      <w:r>
+        <w:rPr>
+          <w:rFonts w:ascii="Calibri" w:hAnsi="Calibri" w:cs="Calibri"/>
+        </w:rPr>
+        <w:t>, HIV RNA copies/mL</w:t>
+      </w:r>
+      <w:r>
+        <w:rPr>
+          <w:rFonts w:ascii="Calibri" w:hAnsi="Calibri" w:cs="Calibri"/>
+        </w:rPr>
+        <w:t>), and CD4+ T-cell count</w:t>
+      </w:r>
+      <w:r>
+        <w:rPr>
+          <w:rFonts w:ascii="Calibri" w:hAnsi="Calibri" w:cs="Calibri"/>
+        </w:rPr>
+        <w:t xml:space="preserve">, </w:t>
+      </w:r>
+      <w:r>
+        <w:rPr>
+          <w:rFonts w:ascii="Calibri" w:hAnsi="Calibri" w:cs="Calibri"/>
+        </w:rPr>
+        <w:t xml:space="preserve">a measure of </w:t>
+      </w:r>
+      <w:r>
+        <w:rPr>
+          <w:rFonts w:ascii="Calibri" w:hAnsi="Calibri" w:cs="Calibri"/>
+        </w:rPr>
+        <w:t>immunological</w:t>
+      </w:r>
+      <w:r>
+        <w:rPr>
+          <w:rFonts w:ascii="Calibri" w:hAnsi="Calibri" w:cs="Calibri"/>
+        </w:rPr>
+        <w:t xml:space="preserve"> function</w:t>
+      </w:r>
+      <w:r>
+        <w:rPr>
+          <w:rFonts w:ascii="Calibri" w:hAnsi="Calibri" w:cs="Calibri"/>
+        </w:rPr>
+        <w:t>. Health-related quality of life outcomes,</w:t>
+      </w:r>
+      <w:r>
+        <w:rPr>
+          <w:rFonts w:ascii="Calibri" w:hAnsi="Calibri" w:cs="Calibri"/>
+        </w:rPr>
+        <w:t xml:space="preserve"> p</w:t>
+      </w:r>
+      <w:r>
+        <w:rPr>
+          <w:rFonts w:ascii="Calibri" w:hAnsi="Calibri" w:cs="Calibri"/>
+        </w:rPr>
+        <w:t>hysical and mental quality of life</w:t>
+      </w:r>
+      <w:r>
+        <w:rPr>
+          <w:rFonts w:ascii="Calibri" w:hAnsi="Calibri" w:cs="Calibri"/>
+        </w:rPr>
+        <w:t>,</w:t>
+      </w:r>
+      <w:r>
+        <w:rPr>
+          <w:rFonts w:ascii="Calibri" w:hAnsi="Calibri" w:cs="Calibri"/>
+        </w:rPr>
+        <w:t xml:space="preserve"> were assessed using the SF-36 instrument.</w:t>
       </w:r>
       <w:r>
         <w:rPr>
@@ -170,31 +220,14 @@
         <w:rPr>
           <w:rFonts w:ascii="Calibri" w:hAnsi="Calibri" w:cs="Calibri"/>
         </w:rPr>
-        <w:t xml:space="preserve">Participants were included in the analytic sample if they had complete data for all outcomes at both baseline and Year 2 (log₁₀ viral load, CD4 cell count, physical quality of life, and mental quality of life). After applying this complete-case restriction, the analytic sample consisted of 476 participants. For the Bayesian analyses, </w:t>
+        <w:t xml:space="preserve">The primary exposure was </w:t>
       </w:r>
       <w:r>
         <w:rPr>
           <w:rFonts w:ascii="Calibri" w:hAnsi="Calibri" w:cs="Calibri"/>
         </w:rPr>
-        <w:t>we did a complete cases analysis</w:t>
-      </w:r>
-      <w:r>
-        <w:rPr>
-          <w:rFonts w:ascii="Calibri" w:hAnsi="Calibri" w:cs="Calibri"/>
-        </w:rPr>
-        <w:t>, resulting in a final sample of 4</w:t>
-      </w:r>
-      <w:r>
-        <w:rPr>
-          <w:rFonts w:ascii="Calibri" w:hAnsi="Calibri" w:cs="Calibri"/>
-        </w:rPr>
-        <w:t>75</w:t>
-      </w:r>
-      <w:r>
-        <w:rPr>
-          <w:rFonts w:ascii="Calibri" w:hAnsi="Calibri" w:cs="Calibri"/>
-        </w:rPr>
-        <w:t xml:space="preserve"> participants.</w:t>
+        <w:lastRenderedPageBreak/>
+        <w:t>baseline hard drug use (Yes/No). Year 2 adherence was dichotomized as ≥95% vs &lt;95%, and included in exploratory models.</w:t>
       </w:r>
     </w:p>
     <w:p>
@@ -207,9 +240,24 @@
       <w:r>
         <w:rPr>
           <w:rFonts w:ascii="Calibri" w:hAnsi="Calibri" w:cs="Calibri"/>
-        </w:rPr>
-        <w:lastRenderedPageBreak/>
-        <w:t>The primary laboratory outcomes were viral load (VLOAD), defined as the number of HIV RNA copies per milliliter of blood, and CD4+ T-cell count (LEU3N), a measure of immunologic function. Physical and mental quality of life were assessed using the SF-36 instrument.</w:t>
+          <w:b/>
+          <w:bCs/>
+        </w:rPr>
+        <w:t>Data Management</w:t>
+      </w:r>
+      <w:r>
+        <w:rPr>
+          <w:rFonts w:ascii="Calibri" w:hAnsi="Calibri" w:cs="Calibri"/>
+          <w:b/>
+          <w:bCs/>
+        </w:rPr>
+        <w:t xml:space="preserve">: </w:t>
+      </w:r>
+      <w:r>
+        <w:rPr>
+          <w:rFonts w:ascii="Calibri" w:hAnsi="Calibri" w:cs="Calibri"/>
+        </w:rPr>
+        <w:t xml:space="preserve">Special missing value codes were recoded as missing. During preliminary data inspection, extreme BMI values (&gt; 70 kg/m²) were identified. In consultation with the principal investigator, these values were deemed implausible and were therefore set to missing. Viral load was log₁₀-transformed prior to analysis. CD4 cell count and quality-of-life measures were analyzed on their original scales. Race was dichotomized as White, non-Hispanic versus Other race, and education was categorized as College degree or higher versus No college degree. Baseline hard drug use (Yes/No) was the primary exposure of interest. </w:t>
       </w:r>
     </w:p>
     <w:p>
@@ -225,91 +273,122 @@
           <w:b/>
           <w:bCs/>
         </w:rPr>
-        <w:t>Data Management</w:t>
+        <w:t>Descriptive and Preliminary Analyses</w:t>
       </w:r>
+      <w:r>
+        <w:rPr>
+          <w:rFonts w:ascii="Calibri" w:hAnsi="Calibri" w:cs="Calibri"/>
+        </w:rPr>
+        <w:t xml:space="preserve">: </w:t>
+      </w:r>
+      <w:r>
+        <w:rPr>
+          <w:rFonts w:ascii="Calibri" w:hAnsi="Calibri" w:cs="Calibri"/>
+        </w:rPr>
+        <w:t>Baseline characteristics were summarized overall and stratified by baseline hard drug use status (Table 1). Outcome distributions at baseline and Year 2 were examined using summary statistics and histograms (Appendix Figures A2–A3). Year 2 adherence patterns by baseline hard drug use were summarized (Appendix Figure A4).</w:t>
+      </w:r>
+    </w:p>
+    <w:p>
+      <w:pPr>
+        <w:spacing w:line="480" w:lineRule="auto"/>
+        <w:rPr>
+          <w:rFonts w:ascii="Calibri" w:hAnsi="Calibri" w:cs="Calibri"/>
+        </w:rPr>
+      </w:pPr>
       <w:r>
         <w:rPr>
           <w:rFonts w:ascii="Calibri" w:hAnsi="Calibri" w:cs="Calibri"/>
           <w:b/>
           <w:bCs/>
         </w:rPr>
+        <w:t>Frequentist Analysis:</w:t>
+      </w:r>
+      <w:r>
+        <w:rPr>
+          <w:rFonts w:ascii="Calibri" w:hAnsi="Calibri" w:cs="Calibri"/>
+        </w:rPr>
+        <w:t xml:space="preserve"> </w:t>
+      </w:r>
+      <w:r>
+        <w:rPr>
+          <w:rFonts w:ascii="Calibri" w:hAnsi="Calibri" w:cs="Calibri"/>
+        </w:rPr>
+        <w:t>For each Year 2 outcome, multivariable linear regression models estimated the association between baseline hard drug use and the Year 2 outcome. Models adjusted for the corresponding baseline outcome value, age, BMI, smoking status, education, and race. Exploratory models additionally adjusted for Year 2 adherence. Model assumptions were evaluated using residual-versus-fitted plots, Q–Q plots, scale-location plots, and leverage diagnostics (Appendix Figures A5–A12</w:t>
+      </w:r>
+      <w:r>
+        <w:rPr>
+          <w:rFonts w:ascii="Calibri" w:hAnsi="Calibri" w:cs="Calibri"/>
+          <w:highlight w:val="yellow"/>
+        </w:rPr>
+        <w:t>). Multicollinearity was assessed using variance inflation factors</w:t>
+      </w:r>
+      <w:r>
+        <w:rPr>
+          <w:rFonts w:ascii="Calibri" w:hAnsi="Calibri" w:cs="Calibri"/>
+        </w:rPr>
+        <w:t>. Statistical significance was defined as α = 0.05.</w:t>
+      </w:r>
+    </w:p>
+    <w:p>
+      <w:pPr>
+        <w:spacing w:line="480" w:lineRule="auto"/>
+        <w:rPr>
+          <w:rFonts w:ascii="Calibri" w:hAnsi="Calibri" w:cs="Calibri"/>
+        </w:rPr>
+      </w:pPr>
+      <w:r>
+        <w:rPr>
+          <w:rFonts w:ascii="Calibri" w:hAnsi="Calibri" w:cs="Calibri"/>
+          <w:b/>
+          <w:bCs/>
+        </w:rPr>
+        <w:lastRenderedPageBreak/>
+        <w:t>Bayesian Analysis</w:t>
+      </w:r>
+      <w:r>
+        <w:rPr>
+          <w:rFonts w:ascii="Calibri" w:hAnsi="Calibri" w:cs="Calibri"/>
+          <w:b/>
+          <w:bCs/>
+        </w:rPr>
         <w:t xml:space="preserve">: </w:t>
       </w:r>
       <w:r>
         <w:rPr>
           <w:rFonts w:ascii="Calibri" w:hAnsi="Calibri" w:cs="Calibri"/>
         </w:rPr>
-        <w:t xml:space="preserve">Special missing value codes were </w:t>
-      </w:r>
-      <w:proofErr w:type="gramStart"/>
-      <w:r>
-        <w:rPr>
-          <w:rFonts w:ascii="Calibri" w:hAnsi="Calibri" w:cs="Calibri"/>
-        </w:rPr>
-        <w:t>recoded</w:t>
-      </w:r>
-      <w:proofErr w:type="gramEnd"/>
-      <w:r>
-        <w:rPr>
-          <w:rFonts w:ascii="Calibri" w:hAnsi="Calibri" w:cs="Calibri"/>
-        </w:rPr>
-        <w:t xml:space="preserve"> as missing. During preliminary data inspection, extreme BMI values (&gt; 70 kg/m²) were identified. In consultation with the principal investigator, these values were deemed implausible and were therefore set </w:t>
-      </w:r>
-      <w:proofErr w:type="gramStart"/>
-      <w:r>
-        <w:rPr>
-          <w:rFonts w:ascii="Calibri" w:hAnsi="Calibri" w:cs="Calibri"/>
-        </w:rPr>
-        <w:t>to</w:t>
-      </w:r>
-      <w:proofErr w:type="gramEnd"/>
-      <w:r>
-        <w:rPr>
-          <w:rFonts w:ascii="Calibri" w:hAnsi="Calibri" w:cs="Calibri"/>
-        </w:rPr>
-        <w:t xml:space="preserve"> missing. Viral load demonstrated substantial right skewness and was log₁₀-transformed prior to analysis. CD4 cell count and quality-of-life measures were analyzed on their original scales. Race was dichotomized as White, non-Hispanic versus Other race, and education was categorized as </w:t>
-      </w:r>
-      <w:proofErr w:type="gramStart"/>
-      <w:r>
-        <w:rPr>
-          <w:rFonts w:ascii="Calibri" w:hAnsi="Calibri" w:cs="Calibri"/>
-        </w:rPr>
-        <w:t>College</w:t>
-      </w:r>
-      <w:proofErr w:type="gramEnd"/>
-      <w:r>
-        <w:rPr>
-          <w:rFonts w:ascii="Calibri" w:hAnsi="Calibri" w:cs="Calibri"/>
-        </w:rPr>
-        <w:t xml:space="preserve"> degree or higher versus No college degree. Baseline hard drug use (Yes/No) was the primary exposure of interest. Medication adherence at Year 2 was dichotomized as ≥ 95% versus &lt; 95%. Adherence was included as an additional covariate in exploratory models.</w:t>
-      </w:r>
-    </w:p>
-    <w:p>
-      <w:pPr>
-        <w:spacing w:line="480" w:lineRule="auto"/>
-        <w:rPr>
-          <w:rFonts w:ascii="Calibri" w:hAnsi="Calibri" w:cs="Calibri"/>
-        </w:rPr>
-      </w:pPr>
-      <w:r>
-        <w:rPr>
-          <w:rFonts w:ascii="Calibri" w:hAnsi="Calibri" w:cs="Calibri"/>
-          <w:b/>
-          <w:bCs/>
-        </w:rPr>
-        <w:t>Descriptive and Preliminary Analyses</w:t>
+        <w:t xml:space="preserve">Bayesian linear regression models were fit using the same covariate structures as the frequentist analyses. Viral load was modeled on the log₁₀ scale; CD4 and QoL outcomes were modeled on their original scales. Regression coefficients were assigned weakly informative Normal(0, 100²) priors. Residual standard deviation was assigned an outcome-scaled Half-Normal prior: σ ~ Half-Normal(0, s), where s = SD(y). Models were estimated using Hamiltonian Monte Carlo (NUTS) in Stan via cmdstanr with four chains. Convergence and sampling efficiency were </w:t>
       </w:r>
       <w:r>
         <w:rPr>
           <w:rFonts w:ascii="Calibri" w:hAnsi="Calibri" w:cs="Calibri"/>
-        </w:rPr>
-        <w:t xml:space="preserve">: </w:t>
+          <w:highlight w:val="yellow"/>
+        </w:rPr>
+        <w:t>assessed using trace plots, R̂, and effective sample sizes</w:t>
       </w:r>
       <w:r>
         <w:rPr>
           <w:rFonts w:ascii="Calibri" w:hAnsi="Calibri" w:cs="Calibri"/>
         </w:rPr>
-        <w:t>Distributions of baseline and Year 2 outcomes were examined using summary statistics and graphical methods. Continuous variables were assessed for potential outliers using distributional checks and visual inspection.</w:t>
+        <w:t xml:space="preserve"> (Appendix: model performance Figures A13–A36).</w:t>
+      </w:r>
+      <w:r>
+        <w:rPr>
+          <w:rFonts w:ascii="Calibri" w:hAnsi="Calibri" w:cs="Calibri"/>
+        </w:rPr>
+        <w:t xml:space="preserve">Posterior means and 95% highest density intervals (HDIs) were reported for the hard drug use effect. Posterior probabilities of clinically meaningful effects were computed as P(|β_drug| &gt; γ | data), with γ defined as 0.5 for log10 viral load, 50 cells/µL for CD4 count, and 2 points for quality of life. </w:t>
+      </w:r>
+      <w:r>
+        <w:rPr>
+          <w:rFonts w:ascii="Calibri" w:hAnsi="Calibri" w:cs="Calibri"/>
+        </w:rPr>
+        <w:t>Model fit was summarized using WAIC and DIC (Table 3)</w:t>
+      </w:r>
+      <w:r>
+        <w:rPr>
+          <w:rFonts w:ascii="Calibri" w:hAnsi="Calibri" w:cs="Calibri"/>
+        </w:rPr>
+        <w:t>.</w:t>
       </w:r>
       <w:r>
         <w:rPr>
@@ -320,155 +399,9 @@
       <w:r>
         <w:rPr>
           <w:rFonts w:ascii="Calibri" w:hAnsi="Calibri" w:cs="Calibri"/>
-        </w:rPr>
-        <w:t>Baseline characteristics were summarized by baseline hard drug use status for the complete-case sample (Table 1).</w:t>
-      </w:r>
-    </w:p>
-    <w:p>
-      <w:pPr>
-        <w:spacing w:line="480" w:lineRule="auto"/>
-        <w:rPr>
-          <w:rFonts w:ascii="Calibri" w:hAnsi="Calibri" w:cs="Calibri"/>
-        </w:rPr>
-      </w:pPr>
-      <w:r>
-        <w:rPr>
-          <w:rFonts w:ascii="Calibri" w:hAnsi="Calibri" w:cs="Calibri"/>
-          <w:b/>
-          <w:bCs/>
-        </w:rPr>
-        <w:t>Frequentist Analysis:</w:t>
-      </w:r>
-      <w:r>
-        <w:rPr>
-          <w:rFonts w:ascii="Calibri" w:hAnsi="Calibri" w:cs="Calibri"/>
-        </w:rPr>
-        <w:t xml:space="preserve"> </w:t>
-      </w:r>
-      <w:r>
-        <w:rPr>
-          <w:rFonts w:ascii="Calibri" w:hAnsi="Calibri" w:cs="Calibri"/>
-        </w:rPr>
-        <w:t>Separate multivariable linear regression models were fitted for each Year 2 outcome. Each model adjusted for the corresponding baseline outcome value, age, body mass index, smoking status, education, and race. Exploratory models additionally adjusted for adherence at Year 2.</w:t>
-      </w:r>
-      <w:r>
-        <w:rPr>
-          <w:rFonts w:ascii="Calibri" w:hAnsi="Calibri" w:cs="Calibri"/>
-        </w:rPr>
-        <w:t xml:space="preserve"> </w:t>
-      </w:r>
-      <w:r>
-        <w:rPr>
-          <w:rFonts w:ascii="Calibri" w:hAnsi="Calibri" w:cs="Calibri"/>
-        </w:rPr>
-        <w:t xml:space="preserve">Model assumptions were evaluated using residual-versus-fitted plots, Q–Q </w:t>
-      </w:r>
-      <w:r>
-        <w:rPr>
-          <w:rFonts w:ascii="Calibri" w:hAnsi="Calibri" w:cs="Calibri"/>
-        </w:rPr>
-        <w:lastRenderedPageBreak/>
-        <w:t>plots, scale-location plots, and leverage diagnostics. Multicollinearity was assessed using variance inflation factors. Statistical significance was defined as α = 0.05.</w:t>
-      </w:r>
-    </w:p>
-    <w:p>
-      <w:pPr>
-        <w:spacing w:line="480" w:lineRule="auto"/>
-        <w:rPr>
-          <w:rFonts w:ascii="Calibri" w:hAnsi="Calibri" w:cs="Calibri"/>
-        </w:rPr>
-      </w:pPr>
-      <w:r>
-        <w:rPr>
-          <w:rFonts w:ascii="Calibri" w:hAnsi="Calibri" w:cs="Calibri"/>
-          <w:b/>
-          <w:bCs/>
-        </w:rPr>
-        <w:t>Bayesian Analysis</w:t>
-      </w:r>
-      <w:r>
-        <w:rPr>
-          <w:rFonts w:ascii="Calibri" w:hAnsi="Calibri" w:cs="Calibri"/>
-          <w:b/>
-          <w:bCs/>
-        </w:rPr>
-        <w:t xml:space="preserve">: </w:t>
-      </w:r>
-      <w:r>
-        <w:rPr>
-          <w:rFonts w:ascii="Calibri" w:hAnsi="Calibri" w:cs="Calibri"/>
-        </w:rPr>
-        <w:t xml:space="preserve">Bayesian linear regression models were fit for each Year 2 outcome using model structures analogous to the frequentist analyses. Viral load was modeled on the log10 scale, whereas CD4 cell count and quality-of-life outcomes were modeled on their original scales. Regression coefficients were assigned weakly informative </w:t>
-      </w:r>
-      <w:proofErr w:type="gramStart"/>
-      <w:r>
-        <w:rPr>
-          <w:rFonts w:ascii="Calibri" w:hAnsi="Calibri" w:cs="Calibri"/>
-        </w:rPr>
-        <w:t>Normal(</w:t>
-      </w:r>
-      <w:proofErr w:type="gramEnd"/>
-      <w:r>
-        <w:rPr>
-          <w:rFonts w:ascii="Calibri" w:hAnsi="Calibri" w:cs="Calibri"/>
-        </w:rPr>
-        <w:t xml:space="preserve">0, 100²) </w:t>
-      </w:r>
-      <w:proofErr w:type="gramStart"/>
-      <w:r>
-        <w:rPr>
-          <w:rFonts w:ascii="Calibri" w:hAnsi="Calibri" w:cs="Calibri"/>
-        </w:rPr>
-        <w:t>priors</w:t>
-      </w:r>
-      <w:proofErr w:type="gramEnd"/>
-      <w:r>
-        <w:rPr>
-          <w:rFonts w:ascii="Calibri" w:hAnsi="Calibri" w:cs="Calibri"/>
-        </w:rPr>
-        <w:t>. To accommodate differences in outcome scales, the residual standard deviation was assigned an outcome-scaled Half-Normal prior, σ ~ Half-</w:t>
-      </w:r>
-      <w:proofErr w:type="gramStart"/>
-      <w:r>
-        <w:rPr>
-          <w:rFonts w:ascii="Calibri" w:hAnsi="Calibri" w:cs="Calibri"/>
-        </w:rPr>
-        <w:t>Normal(</w:t>
-      </w:r>
-      <w:proofErr w:type="gramEnd"/>
-      <w:r>
-        <w:rPr>
-          <w:rFonts w:ascii="Calibri" w:hAnsi="Calibri" w:cs="Calibri"/>
-        </w:rPr>
-        <w:t xml:space="preserve">0, s), where s = SD(y). Models were estimated using Hamiltonian Monte Carlo (NUTS) in Stan via </w:t>
-      </w:r>
-      <w:proofErr w:type="spellStart"/>
-      <w:r>
-        <w:rPr>
-          <w:rFonts w:ascii="Calibri" w:hAnsi="Calibri" w:cs="Calibri"/>
-        </w:rPr>
-        <w:t>cmdstanr</w:t>
-      </w:r>
-      <w:proofErr w:type="spellEnd"/>
-      <w:r>
-        <w:rPr>
-          <w:rFonts w:ascii="Calibri" w:hAnsi="Calibri" w:cs="Calibri"/>
-        </w:rPr>
-        <w:t xml:space="preserve"> using four chains. Convergence was assessed using trace plots, R̂, and effective sample sizes. Posterior means and 95% highest density intervals (HDIs) were reported for the hard drug use effect. Posterior probabilities of clinically meaningful effects were computed as </w:t>
-      </w:r>
-      <w:proofErr w:type="gramStart"/>
-      <w:r>
-        <w:rPr>
-          <w:rFonts w:ascii="Calibri" w:hAnsi="Calibri" w:cs="Calibri"/>
-        </w:rPr>
-        <w:t>P(</w:t>
-      </w:r>
-      <w:proofErr w:type="gramEnd"/>
-      <w:r>
-        <w:rPr>
-          <w:rFonts w:ascii="Calibri" w:hAnsi="Calibri" w:cs="Calibri"/>
-        </w:rPr>
-        <w:t>|β_drug| &gt; γ | data), with γ defined as 0.5 for log10 viral load, 50 cells/µL for CD4 count, and 2 points for quality of life. Model fit was assessed using WAIC and PSIS-LOO cross-validation. Models were fit using complete-case observations for the variables included in each model.</w:t>
+          <w:highlight w:val="yellow"/>
+        </w:rPr>
+        <w:t>Models including Year 2 adherence are considered exploratory because adherence may lie on the causal pathway between baseline drug use and Year 2 outcomes; these estimates may reflect controlled direct associations rather than total associations.</w:t>
       </w:r>
     </w:p>
     <w:p>
@@ -504,7 +437,7 @@
           <w:kern w:val="0"/>
           <w14:ligatures w14:val="none"/>
         </w:rPr>
-        <w:t xml:space="preserve">A total of 476 participants were included, of whom 39 (8.2%) reported baseline hard drug use. Mean age was similar between users and non-users (44.6 ± 9.5 vs. 43.1 ± 8.7 years). Hard drug users had lower BMI (23.6 ± 3.5 vs. 25.3 ± 4.4 kg/m²; 13 BMI values missing overall), were more likely to be current smokers (76.9% vs. 35.5%), less likely to have completed college (25.6% vs. 44.6%), and more likely to identify as non-White (51.3% vs. 36.1%). Baseline viral load was </w:t>
+        <w:t xml:space="preserve">A total of 476 participants were included, of whom 39 (8.2%) reported baseline hard drug use. Mean age was similar between users and non-users (44.6 ± 9.5 vs. 43.1 ± 8.7 years). Hard drug users had lower BMI (23.6 ± 3.5 vs. 25.3 ± 4.4 kg/m²; 13 BMI values missing overall), were more likely to be current smokers (76.9% vs. 35.5%), less likely to have completed college (25.6% vs. 44.6%), and more likely to identify as non-White (51.3% vs. 36.1%). Baseline viral load was identical between groups (4.52 ± 0.86 vs. 4.52 ± 0.93 log₁₀ copies/mL), while CD4 count was slightly lower among users (352 ± 195 vs. 375 ± 201 cells/mL). Physical (47.7 ± 8.5 vs. 51.3 ± 9.1) </w:t>
       </w:r>
       <w:r>
         <w:rPr>
@@ -513,7 +446,7 @@
           <w14:ligatures w14:val="none"/>
         </w:rPr>
         <w:lastRenderedPageBreak/>
-        <w:t xml:space="preserve">identical between groups (4.52 ± 0.86 vs. 4.52 ± 0.93 log₁₀ copies/mL), while CD4 count was slightly lower among users (352 ± 195 vs. 375 ± 201 cells/mL). Physical (47.7 ± 8.5 vs. 51.3 ± 9.1) and mental (42.3 ± 11.2 vs. 45.1 ± 13.7) quality-of-life scores were also lower among users. </w:t>
+        <w:t xml:space="preserve">and mental (42.3 ± 11.2 vs. 45.1 ± 13.7) quality-of-life scores were also lower among users. </w:t>
       </w:r>
       <w:r>
         <w:rPr>
@@ -521,23 +454,41 @@
           <w:kern w:val="0"/>
           <w14:ligatures w14:val="none"/>
         </w:rPr>
-        <w:t>At Year 2, adherence ≥95% was observed in 38 participants with baseline hard drug use and 416 without. Adherence &lt;95% was observed in 1 participant with baseline hard drug use and 51 without, and adherence data were missing for 27 and 182 participants in the two groups, respectively</w:t>
+        <w:t>Year 2 adherence ≥95% was observed in 38 participants with baseline hard drug use and 416 participants without baseline hard drug use; adherence &lt;95% was observed in 1 and 51 participants, respectively. Adherence was missing for 27 hard drug users and 182 non-users (Appendix Figure A4).</w:t>
       </w:r>
-      <w:r>
+    </w:p>
+    <w:p>
+      <w:pPr>
+        <w:spacing w:line="480" w:lineRule="auto"/>
         <w:rPr>
           <w:rFonts w:ascii="Calibri" w:eastAsia="Times New Roman" w:hAnsi="Calibri" w:cs="Calibri"/>
           <w:kern w:val="0"/>
           <w14:ligatures w14:val="none"/>
         </w:rPr>
-        <w:t xml:space="preserve"> (Appendix, Figure A4)</w:t>
-      </w:r>
+      </w:pPr>
       <w:r>
         <w:rPr>
           <w:rFonts w:ascii="Calibri" w:eastAsia="Times New Roman" w:hAnsi="Calibri" w:cs="Calibri"/>
           <w:kern w:val="0"/>
           <w14:ligatures w14:val="none"/>
         </w:rPr>
-        <w:t>.</w:t>
+        <w:t>In multivariable adjusted models (N = 463), baseline hard drug use was not associated with Year 2 viral load (Table 2). In contrast, baseline hard drug use was associated with substantially lower Year 2 CD4 count and lower physical QoL. Specifically, hard drug users had 164 fewer CD4 cells/µL at Year 2 (95% CI: −227 to −102; p &lt; 0.001) and 3.32 points lower physical QoL (95% CI: −6.06 to −0.58; p = 0.018). No association was observed for mental QoL (−0.49; 95% CI: −3.97 to 2.99; p = 0.77).</w:t>
+      </w:r>
+      <w:r>
+        <w:rPr>
+          <w:rFonts w:ascii="Calibri" w:eastAsia="Times New Roman" w:hAnsi="Calibri" w:cs="Calibri"/>
+          <w:kern w:val="0"/>
+          <w14:ligatures w14:val="none"/>
+        </w:rPr>
+        <w:t xml:space="preserve"> </w:t>
+      </w:r>
+      <w:r>
+        <w:rPr>
+          <w:rFonts w:ascii="Calibri" w:eastAsia="Times New Roman" w:hAnsi="Calibri" w:cs="Calibri"/>
+          <w:kern w:val="0"/>
+          <w14:ligatures w14:val="none"/>
+        </w:rPr>
+        <w:t>Additional adjustment for adherence did not materially change effect estimates (Table 2). Model diagnostics indicated no major violations of linear regression assumptions (Appendix Figures A5–A12; Table A1).</w:t>
       </w:r>
     </w:p>
     <w:p>
@@ -555,448 +506,358 @@
           <w:kern w:val="0"/>
           <w14:ligatures w14:val="none"/>
         </w:rPr>
-        <w:t>In multivariable models (N = 463), baseline hard drug use was not associated with Year 2 viral load but was associated with a mean decrease of 164.384 CD4 cells/mL and 3.321 points in physical QoL at Year 2.</w:t>
+        <w:t>Bayesian results were consistent with frequentist findings (Table 3; Figure 1). Baseline hard drug use showed little evidence of association with Year 2 viral load. In the adjusted model, the posterior mean difference was −0.028 log₁₀ units (95% HPDI: −0.436 to 0.359), and the posterior probability of a clinically meaningful effect (|β| &gt; 0.5) was 0.016. Results were similar after including adherence (posterior mean 0.017; 95% HPDI: −0.365 to 0.431; P(|β| &gt; 0.5) = 0.012).</w:t>
       </w:r>
-      <w:r>
+    </w:p>
+    <w:p>
+      <w:pPr>
+        <w:spacing w:line="480" w:lineRule="auto"/>
         <w:rPr>
           <w:rFonts w:ascii="Calibri" w:eastAsia="Times New Roman" w:hAnsi="Calibri" w:cs="Calibri"/>
           <w:kern w:val="0"/>
           <w14:ligatures w14:val="none"/>
         </w:rPr>
+      </w:pPr>
+      <w:r>
+        <w:rPr>
+          <w:rFonts w:ascii="Calibri" w:eastAsia="Times New Roman" w:hAnsi="Calibri" w:cs="Calibri"/>
+          <w:kern w:val="0"/>
+          <w14:ligatures w14:val="none"/>
+        </w:rPr>
+        <w:t xml:space="preserve">In contrast, baseline hard drug use was associated with a large and clinically meaningful reduction in Year 2 CD4 count. The adjusted model estimated a posterior mean difference of −148 cells/µL (95% HPDI: −208.6 to −88.0), with P(|β| &gt; 50) = 0.99. Estimates were similar after </w:t>
+      </w:r>
+      <w:r>
+        <w:rPr>
+          <w:rFonts w:ascii="Calibri" w:eastAsia="Times New Roman" w:hAnsi="Calibri" w:cs="Calibri"/>
+          <w:kern w:val="0"/>
+          <w14:ligatures w14:val="none"/>
+        </w:rPr>
+        <w:lastRenderedPageBreak/>
+        <w:t>including adherence (posterior mean −153 cells/µL; 95% HPDI: −209.4 to −94.5; P(|β| &gt; 50) = 0.99).</w:t>
+      </w:r>
+    </w:p>
+    <w:p>
+      <w:pPr>
+        <w:spacing w:line="480" w:lineRule="auto"/>
+        <w:rPr>
+          <w:rFonts w:ascii="Calibri" w:eastAsia="Times New Roman" w:hAnsi="Calibri" w:cs="Calibri"/>
+          <w:kern w:val="0"/>
+          <w14:ligatures w14:val="none"/>
+        </w:rPr>
+      </w:pPr>
+      <w:r>
+        <w:rPr>
+          <w:rFonts w:ascii="Calibri" w:eastAsia="Times New Roman" w:hAnsi="Calibri" w:cs="Calibri"/>
+          <w:kern w:val="0"/>
+          <w14:ligatures w14:val="none"/>
+        </w:rPr>
+        <w:t>For QoL outcomes, baseline hard drug use was associated with lower physical QoL but showed limited evidence of association with mental QoL. Physical QoL estimates indicated a posterior mean difference of −3.33 points (95% HPDI: −6.15 to −0.79) with P(|β| &gt; 2) = 0.835; results were similar after including adherence (posterior mean −3.57; 95% HPDI: −6.34 to −0.96; P(|β| &gt; 2) = 0.872). For mental QoL, posterior intervals included zero in both models (adjusted: −0.50; 95% HPDI: −4.00 to 2.97; adherence-adjusted: −0.74; 95% HPDI: −4.29 to 2.80), and posterior probabilities of clinically meaningful effects were modest (0.278–0.308).</w:t>
+      </w:r>
+    </w:p>
+    <w:p>
+      <w:pPr>
+        <w:spacing w:line="480" w:lineRule="auto"/>
+        <w:rPr>
+          <w:rFonts w:ascii="Calibri" w:eastAsia="Times New Roman" w:hAnsi="Calibri" w:cs="Calibri"/>
+          <w:kern w:val="0"/>
+          <w14:ligatures w14:val="none"/>
+        </w:rPr>
+      </w:pPr>
+      <w:r>
+        <w:rPr>
+          <w:rFonts w:ascii="Calibri" w:eastAsia="Times New Roman" w:hAnsi="Calibri" w:cs="Calibri"/>
+          <w:kern w:val="0"/>
+          <w14:ligatures w14:val="none"/>
+        </w:rPr>
+        <w:t>Overall, baseline hard drug use was associated with poorer immunologic recovery (CD4) and lower physical quality of life at Year 2, with little evidence of differences in viral suppression or mental quality of life. Model fit statistics (WAIC/DIC) were similar between adjusted and adherence models, and MCMC diagnostic plots and model performance summaries are provided in the Appendix (Figures A13–A36).</w:t>
+      </w:r>
+    </w:p>
+    <w:p>
+      <w:pPr>
+        <w:spacing w:line="480" w:lineRule="auto"/>
+        <w:rPr>
+          <w:rFonts w:ascii="Calibri" w:hAnsi="Calibri" w:cs="Calibri"/>
+        </w:rPr>
+      </w:pPr>
+    </w:p>
+    <w:p>
+      <w:pPr>
+        <w:spacing w:line="480" w:lineRule="auto"/>
+        <w:rPr>
+          <w:rFonts w:ascii="Calibri" w:hAnsi="Calibri" w:cs="Calibri"/>
+        </w:rPr>
+      </w:pPr>
+    </w:p>
+    <w:p>
+      <w:pPr>
+        <w:spacing w:line="480" w:lineRule="auto"/>
+        <w:rPr>
+          <w:rFonts w:ascii="Calibri" w:hAnsi="Calibri" w:cs="Calibri"/>
+        </w:rPr>
+      </w:pPr>
+    </w:p>
+    <w:p>
+      <w:pPr>
+        <w:spacing w:line="480" w:lineRule="auto"/>
+        <w:rPr>
+          <w:rFonts w:ascii="Calibri" w:hAnsi="Calibri" w:cs="Calibri"/>
+        </w:rPr>
+      </w:pPr>
+    </w:p>
+    <w:p>
+      <w:pPr>
+        <w:rPr>
+          <w:rFonts w:ascii="Calibri" w:hAnsi="Calibri" w:cs="Calibri"/>
+        </w:rPr>
+      </w:pPr>
+    </w:p>
+    <w:p>
+      <w:pPr>
+        <w:rPr>
+          <w:rFonts w:ascii="Calibri" w:hAnsi="Calibri" w:cs="Calibri"/>
+        </w:rPr>
+      </w:pPr>
+    </w:p>
+    <w:p>
+      <w:pPr>
+        <w:rPr>
+          <w:rFonts w:ascii="Calibri" w:hAnsi="Calibri" w:cs="Calibri"/>
+        </w:rPr>
+      </w:pPr>
+    </w:p>
+    <w:p>
+      <w:pPr>
+        <w:rPr>
+          <w:rFonts w:ascii="Calibri" w:hAnsi="Calibri" w:cs="Calibri"/>
+        </w:rPr>
+      </w:pPr>
+    </w:p>
+    <w:p>
+      <w:pPr>
+        <w:rPr>
+          <w:rFonts w:ascii="Calibri" w:hAnsi="Calibri" w:cs="Calibri"/>
+        </w:rPr>
+      </w:pPr>
+    </w:p>
+    <w:p>
+      <w:pPr>
+        <w:rPr>
+          <w:rFonts w:ascii="Calibri" w:hAnsi="Calibri" w:cs="Calibri"/>
+        </w:rPr>
+      </w:pPr>
+    </w:p>
+    <w:p>
+      <w:pPr>
+        <w:rPr>
+          <w:rFonts w:ascii="Calibri" w:hAnsi="Calibri" w:cs="Calibri"/>
+        </w:rPr>
+      </w:pPr>
+    </w:p>
+    <w:p>
+      <w:pPr>
+        <w:rPr>
+          <w:rFonts w:ascii="Calibri" w:hAnsi="Calibri" w:cs="Calibri"/>
+        </w:rPr>
+      </w:pPr>
+    </w:p>
+    <w:p>
+      <w:pPr>
+        <w:rPr>
+          <w:rFonts w:ascii="Calibri" w:hAnsi="Calibri" w:cs="Calibri"/>
+        </w:rPr>
+      </w:pPr>
+    </w:p>
+    <w:p>
+      <w:pPr>
+        <w:rPr>
+          <w:rFonts w:ascii="Calibri" w:hAnsi="Calibri" w:cs="Calibri"/>
+        </w:rPr>
+      </w:pPr>
+    </w:p>
+    <w:p>
+      <w:pPr>
+        <w:rPr>
+          <w:rFonts w:ascii="Calibri" w:hAnsi="Calibri" w:cs="Calibri"/>
+        </w:rPr>
+      </w:pPr>
+    </w:p>
+    <w:p>
+      <w:pPr>
+        <w:rPr>
+          <w:rFonts w:ascii="Calibri" w:hAnsi="Calibri" w:cs="Calibri"/>
+        </w:rPr>
+      </w:pPr>
+    </w:p>
+    <w:p>
+      <w:pPr>
+        <w:rPr>
+          <w:rFonts w:ascii="Calibri" w:hAnsi="Calibri" w:cs="Calibri"/>
+        </w:rPr>
+      </w:pPr>
+    </w:p>
+    <w:p>
+      <w:pPr>
+        <w:rPr>
+          <w:rFonts w:ascii="Calibri" w:hAnsi="Calibri" w:cs="Calibri"/>
+        </w:rPr>
+      </w:pPr>
+    </w:p>
+    <w:p>
+      <w:pPr>
+        <w:rPr>
+          <w:rFonts w:ascii="Calibri" w:hAnsi="Calibri" w:cs="Calibri"/>
+        </w:rPr>
+      </w:pPr>
+    </w:p>
+    <w:p>
+      <w:pPr>
+        <w:rPr>
+          <w:rFonts w:ascii="Calibri" w:hAnsi="Calibri" w:cs="Calibri"/>
+        </w:rPr>
+      </w:pPr>
+    </w:p>
+    <w:p>
+      <w:pPr>
+        <w:rPr>
+          <w:rFonts w:ascii="Calibri" w:hAnsi="Calibri" w:cs="Calibri"/>
+        </w:rPr>
+      </w:pPr>
+    </w:p>
+    <w:p>
+      <w:pPr>
+        <w:rPr>
+          <w:rFonts w:ascii="Calibri" w:hAnsi="Calibri" w:cs="Calibri"/>
+        </w:rPr>
+      </w:pPr>
+    </w:p>
+    <w:p>
+      <w:pPr>
+        <w:rPr>
+          <w:rFonts w:ascii="Calibri" w:hAnsi="Calibri" w:cs="Calibri"/>
+        </w:rPr>
+      </w:pPr>
+    </w:p>
+    <w:p>
+      <w:pPr>
+        <w:rPr>
+          <w:rFonts w:ascii="Calibri" w:hAnsi="Calibri" w:cs="Calibri"/>
+        </w:rPr>
+      </w:pPr>
+    </w:p>
+    <w:p>
+      <w:pPr>
+        <w:rPr>
+          <w:rFonts w:ascii="Calibri" w:hAnsi="Calibri" w:cs="Calibri"/>
+        </w:rPr>
+      </w:pPr>
+    </w:p>
+    <w:p>
+      <w:pPr>
+        <w:rPr>
+          <w:rFonts w:ascii="Calibri" w:hAnsi="Calibri" w:cs="Calibri"/>
+        </w:rPr>
+      </w:pPr>
+    </w:p>
+    <w:p>
+      <w:pPr>
+        <w:rPr>
+          <w:rFonts w:ascii="Calibri" w:hAnsi="Calibri" w:cs="Calibri"/>
+        </w:rPr>
+      </w:pPr>
+    </w:p>
+    <w:p>
+      <w:pPr>
+        <w:rPr>
+          <w:rFonts w:ascii="Calibri" w:hAnsi="Calibri" w:cs="Calibri"/>
+        </w:rPr>
+      </w:pPr>
+    </w:p>
+    <w:p>
+      <w:pPr>
+        <w:rPr>
+          <w:rFonts w:ascii="Calibri" w:hAnsi="Calibri" w:cs="Calibri"/>
+        </w:rPr>
+      </w:pPr>
+    </w:p>
+    <w:p>
+      <w:pPr>
+        <w:rPr>
+          <w:rFonts w:ascii="Calibri" w:hAnsi="Calibri" w:cs="Calibri"/>
+        </w:rPr>
+      </w:pPr>
+    </w:p>
+    <w:p>
+      <w:pPr>
+        <w:rPr>
+          <w:rFonts w:ascii="Calibri" w:hAnsi="Calibri" w:cs="Calibri"/>
+        </w:rPr>
+      </w:pPr>
+    </w:p>
+    <w:p>
+      <w:pPr>
+        <w:rPr>
+          <w:rFonts w:ascii="Calibri" w:hAnsi="Calibri" w:cs="Calibri"/>
+        </w:rPr>
+      </w:pPr>
+    </w:p>
+    <w:p>
+      <w:pPr>
+        <w:rPr>
+          <w:rFonts w:ascii="Calibri" w:hAnsi="Calibri" w:cs="Calibri"/>
+        </w:rPr>
+      </w:pPr>
+    </w:p>
+    <w:p>
+      <w:pPr>
+        <w:rPr>
+          <w:rFonts w:ascii="Calibri" w:hAnsi="Calibri" w:cs="Calibri"/>
+        </w:rPr>
+      </w:pPr>
+    </w:p>
+    <w:p>
+      <w:pPr>
+        <w:tabs>
+          <w:tab w:val="left" w:pos="5670"/>
+        </w:tabs>
+        <w:spacing w:line="240" w:lineRule="auto"/>
+        <w:jc w:val="both"/>
+        <w:rPr>
+          <w:rFonts w:ascii="Calibri" w:hAnsi="Calibri" w:cs="Calibri"/>
+        </w:rPr>
+      </w:pPr>
+      <w:r>
+        <w:rPr>
+          <w:rFonts w:ascii="Calibri" w:hAnsi="Calibri" w:cs="Calibri"/>
+          <w:b/>
+          <w:bCs/>
+        </w:rPr>
+        <w:t>Table 1. Baseline Characteristics of Participants at Year 0 Stratified by Baseline Hard Drug Use</w:t>
+      </w:r>
+      <w:r>
+        <w:rPr>
+          <w:rFonts w:ascii="Calibri" w:hAnsi="Calibri" w:cs="Calibri"/>
+          <w:b/>
+          <w:bCs/>
+        </w:rPr>
+        <w:t xml:space="preserve">. </w:t>
+      </w:r>
+      <w:r>
+        <w:rPr>
+          <w:rFonts w:ascii="Calibri" w:hAnsi="Calibri" w:cs="Calibri"/>
+        </w:rPr>
+        <w:t>Values are mean (SD) or n (%). Percentages are column percentages calculated within hard drug use strata.</w:t>
+      </w:r>
+      <w:r>
+        <w:rPr>
+          <w:rFonts w:ascii="Calibri" w:hAnsi="Calibri" w:cs="Calibri"/>
+        </w:rPr>
         <w:t xml:space="preserve"> </w:t>
       </w:r>
       <w:r>
         <w:rPr>
-          <w:rFonts w:ascii="Calibri" w:eastAsia="Times New Roman" w:hAnsi="Calibri" w:cs="Calibri"/>
-          <w:kern w:val="0"/>
-          <w14:ligatures w14:val="none"/>
-        </w:rPr>
-        <w:t>Hard drug users had 164.384 fewer CD4 cells/mL (95% CI: −227.164 to −101.604) and 3.321</w:t>
-      </w:r>
-      <w:r>
-        <w:rPr>
-          <w:rFonts w:ascii="Calibri" w:eastAsia="Times New Roman" w:hAnsi="Calibri" w:cs="Calibri"/>
-          <w:kern w:val="0"/>
-          <w14:ligatures w14:val="none"/>
-        </w:rPr>
-        <w:t xml:space="preserve"> </w:t>
-      </w:r>
-      <w:r>
-        <w:rPr>
-          <w:rFonts w:ascii="Calibri" w:eastAsia="Times New Roman" w:hAnsi="Calibri" w:cs="Calibri"/>
-          <w:kern w:val="0"/>
-          <w14:ligatures w14:val="none"/>
-        </w:rPr>
-        <w:t>point lower physical QoL scores (95% CI: −6.061 to −0.581) compared with non-users, while no association was observed for mental QoL (−0.491; 95% CI: −3.968 to 2.986). Additional adjustment for Year 2 adherence did not materially change these findings. After adjustment for adherence, the estimated differences were −170.146 CD4 cells/mL and −3.551 physical QoL points, with viral load and mental QoL remaining null.</w:t>
-      </w:r>
-      <w:r>
-        <w:rPr>
-          <w:rFonts w:ascii="Calibri" w:eastAsia="Times New Roman" w:hAnsi="Calibri" w:cs="Calibri"/>
-          <w:kern w:val="0"/>
-          <w14:ligatures w14:val="none"/>
-        </w:rPr>
-        <w:t xml:space="preserve"> </w:t>
-      </w:r>
-      <w:r>
-        <w:rPr>
-          <w:rFonts w:ascii="Calibri" w:eastAsia="Times New Roman" w:hAnsi="Calibri" w:cs="Calibri"/>
-          <w:kern w:val="0"/>
-          <w14:ligatures w14:val="none"/>
-        </w:rPr>
-        <w:t>Adjusted R² increased from 0.156 to 0.166 for viral load, from 0.556 to 0.559 for CD4, from 0.420 to 0.423 for physical QoL, and from 0.322 to 0.324 for mental QoL after inclusion of adherence</w:t>
-      </w:r>
-      <w:r>
-        <w:rPr>
-          <w:rFonts w:ascii="Calibri" w:eastAsia="Times New Roman" w:hAnsi="Calibri" w:cs="Calibri"/>
-          <w:kern w:val="0"/>
-          <w14:ligatures w14:val="none"/>
-        </w:rPr>
-        <w:t xml:space="preserve">. </w:t>
-      </w:r>
-      <w:r>
-        <w:rPr>
-          <w:rFonts w:ascii="Calibri" w:eastAsia="Times New Roman" w:hAnsi="Calibri" w:cs="Calibri"/>
-          <w:kern w:val="0"/>
-          <w14:ligatures w14:val="none"/>
-        </w:rPr>
-        <w:t>Model diagnostics indicated no major violations of linear regression assumptions (Appendix Figures A5–A1</w:t>
-      </w:r>
-      <w:r>
-        <w:rPr>
-          <w:rFonts w:ascii="Calibri" w:eastAsia="Times New Roman" w:hAnsi="Calibri" w:cs="Calibri"/>
-          <w:kern w:val="0"/>
-          <w14:ligatures w14:val="none"/>
-        </w:rPr>
-        <w:t>2</w:t>
-      </w:r>
-      <w:r>
-        <w:rPr>
-          <w:rFonts w:ascii="Calibri" w:eastAsia="Times New Roman" w:hAnsi="Calibri" w:cs="Calibri"/>
-          <w:kern w:val="0"/>
-          <w14:ligatures w14:val="none"/>
-        </w:rPr>
-        <w:t xml:space="preserve"> and Table A1</w:t>
-      </w:r>
-      <w:r>
-        <w:rPr>
-          <w:rFonts w:ascii="Calibri" w:eastAsia="Times New Roman" w:hAnsi="Calibri" w:cs="Calibri"/>
-          <w:kern w:val="0"/>
-          <w14:ligatures w14:val="none"/>
-        </w:rPr>
-        <w:t>).</w:t>
-      </w:r>
-    </w:p>
-    <w:p>
-      <w:pPr>
-        <w:spacing w:line="480" w:lineRule="auto"/>
-        <w:rPr>
-          <w:rFonts w:ascii="Calibri" w:eastAsia="Times New Roman" w:hAnsi="Calibri" w:cs="Calibri"/>
-          <w:kern w:val="0"/>
-          <w14:ligatures w14:val="none"/>
-        </w:rPr>
-      </w:pPr>
-      <w:r>
-        <w:rPr>
-          <w:rFonts w:ascii="Calibri" w:eastAsia="Times New Roman" w:hAnsi="Calibri" w:cs="Calibri"/>
-          <w:kern w:val="0"/>
-          <w14:ligatures w14:val="none"/>
-        </w:rPr>
-        <w:t xml:space="preserve">Baseline hard drug use was not associated with Year 2 viral load in either model. In the adjusted model, the posterior mean difference was −0.028 log₁₀ units (95% HPDI: −0.436, 0.359), with </w:t>
-      </w:r>
-      <w:proofErr w:type="gramStart"/>
-      <w:r>
-        <w:rPr>
-          <w:rFonts w:ascii="Calibri" w:eastAsia="Times New Roman" w:hAnsi="Calibri" w:cs="Calibri"/>
-          <w:kern w:val="0"/>
-          <w14:ligatures w14:val="none"/>
-        </w:rPr>
-        <w:t>P(</w:t>
-      </w:r>
-      <w:proofErr w:type="gramEnd"/>
-      <w:r>
-        <w:rPr>
-          <w:rFonts w:ascii="Calibri" w:eastAsia="Times New Roman" w:hAnsi="Calibri" w:cs="Calibri"/>
-          <w:kern w:val="0"/>
-          <w14:ligatures w14:val="none"/>
-        </w:rPr>
-        <w:t xml:space="preserve">β &gt; 0) = 0.450 and only a 1.6% posterior probability of a clinically meaningful effect (|β| &gt; </w:t>
-      </w:r>
-      <w:r>
-        <w:rPr>
-          <w:rFonts w:ascii="Calibri" w:eastAsia="Times New Roman" w:hAnsi="Calibri" w:cs="Calibri"/>
-          <w:kern w:val="0"/>
-          <w14:ligatures w14:val="none"/>
-        </w:rPr>
-        <w:lastRenderedPageBreak/>
-        <w:t xml:space="preserve">0.5). Results were nearly identical after additional adjustment for Year 2 adherence (posterior mean = 0.017; 95% HPDI: −0.365, 0.431; </w:t>
-      </w:r>
-      <w:proofErr w:type="gramStart"/>
-      <w:r>
-        <w:rPr>
-          <w:rFonts w:ascii="Calibri" w:eastAsia="Times New Roman" w:hAnsi="Calibri" w:cs="Calibri"/>
-          <w:kern w:val="0"/>
-          <w14:ligatures w14:val="none"/>
-        </w:rPr>
-        <w:t>P(</w:t>
-      </w:r>
-      <w:proofErr w:type="gramEnd"/>
-      <w:r>
-        <w:rPr>
-          <w:rFonts w:ascii="Calibri" w:eastAsia="Times New Roman" w:hAnsi="Calibri" w:cs="Calibri"/>
-          <w:kern w:val="0"/>
-          <w14:ligatures w14:val="none"/>
-        </w:rPr>
-        <w:t>|β| &gt; 0.5) = 0.012). Model fit statistics were comparable across viral load models, and inclusion of adherence did not meaningfully alter inference. Overall, the posterior distributions indicate little evidence that baseline hard drug use influences viral load at Year 2.</w:t>
-      </w:r>
-    </w:p>
-    <w:p>
-      <w:pPr>
-        <w:spacing w:line="480" w:lineRule="auto"/>
-        <w:rPr>
-          <w:rFonts w:ascii="Calibri" w:eastAsia="Times New Roman" w:hAnsi="Calibri" w:cs="Calibri"/>
-          <w:kern w:val="0"/>
-          <w14:ligatures w14:val="none"/>
-        </w:rPr>
-      </w:pPr>
-      <w:r>
-        <w:rPr>
-          <w:rFonts w:ascii="Calibri" w:eastAsia="Times New Roman" w:hAnsi="Calibri" w:cs="Calibri"/>
-          <w:kern w:val="0"/>
-          <w14:ligatures w14:val="none"/>
-        </w:rPr>
-        <w:t>In contrast, baseline hard drug use was strongly associated with lower CD4 count at Year 2. In the adjusted model, the posterior mean difference was −148 cells/µL (95% HPDI: −208.6, −88.0), with essentially zero posterior probability of a positive effect and a 99.9% probability of a clinically meaningful decline (&gt;50 cells/µL). Adjustment for adherence yielded a similar estimate (posterior mean = −153 cells/µL; 95% HPDI: −209.4, −94.5), and the probability of a clinically meaningful reduction remained 99.9%. These findings indicate a large, precise, and clinically important association between baseline hard drug use and subsequent immunologic status.</w:t>
-      </w:r>
-    </w:p>
-    <w:p>
-      <w:pPr>
-        <w:spacing w:line="480" w:lineRule="auto"/>
-        <w:rPr>
-          <w:rFonts w:ascii="Calibri" w:eastAsia="Times New Roman" w:hAnsi="Calibri" w:cs="Calibri"/>
-          <w:kern w:val="0"/>
-          <w14:ligatures w14:val="none"/>
-        </w:rPr>
-      </w:pPr>
-      <w:r>
-        <w:rPr>
-          <w:rFonts w:ascii="Calibri" w:eastAsia="Times New Roman" w:hAnsi="Calibri" w:cs="Calibri"/>
-          <w:kern w:val="0"/>
-          <w14:ligatures w14:val="none"/>
-        </w:rPr>
-        <w:t xml:space="preserve">Regarding quality-of-life outcomes, baseline hard drug use was associated with lower physical quality of life but showed little evidence of association with mental quality of life. For physical QoL, the adjusted model estimated a mean difference of −3.33 points (95% HPDI: −6.15, −0.79), with only a 0.8% probability of a positive effect and an 83.5% probability of a clinically meaningful decline (&gt;2 points). The association was slightly stronger after adjustment for adherence (posterior mean = −3.57; 95% HPDI: −6.34, −0.96; </w:t>
-      </w:r>
-      <w:proofErr w:type="gramStart"/>
-      <w:r>
-        <w:rPr>
-          <w:rFonts w:ascii="Calibri" w:eastAsia="Times New Roman" w:hAnsi="Calibri" w:cs="Calibri"/>
-          <w:kern w:val="0"/>
-          <w14:ligatures w14:val="none"/>
-        </w:rPr>
-        <w:t>P(</w:t>
-      </w:r>
-      <w:proofErr w:type="gramEnd"/>
-      <w:r>
-        <w:rPr>
-          <w:rFonts w:ascii="Calibri" w:eastAsia="Times New Roman" w:hAnsi="Calibri" w:cs="Calibri"/>
-          <w:kern w:val="0"/>
-          <w14:ligatures w14:val="none"/>
-        </w:rPr>
-        <w:t xml:space="preserve">|β| &gt; 2) = 0.872). In contrast, posterior intervals for mental QoL spanned zero in both models, and the probability of a clinically meaningful effect remained modest (27.8% in the adjusted model and 30.8% after adjustment for adherence). Together, these results suggest that baseline hard drug use is </w:t>
-      </w:r>
-      <w:r>
-        <w:rPr>
-          <w:rFonts w:ascii="Calibri" w:eastAsia="Times New Roman" w:hAnsi="Calibri" w:cs="Calibri"/>
-          <w:kern w:val="0"/>
-          <w14:ligatures w14:val="none"/>
-        </w:rPr>
-        <w:lastRenderedPageBreak/>
-        <w:t>associated with poorer physical functioning and substantially lower CD4 counts, but not with viral load or mental quality of life at Year 2.</w:t>
-      </w:r>
-      <w:r>
-        <w:rPr>
-          <w:rFonts w:ascii="Calibri" w:eastAsia="Times New Roman" w:hAnsi="Calibri" w:cs="Calibri"/>
-          <w:kern w:val="0"/>
-          <w14:ligatures w14:val="none"/>
-        </w:rPr>
-        <w:t xml:space="preserve"> </w:t>
-      </w:r>
-      <w:r>
-        <w:rPr>
           <w:rFonts w:ascii="Calibri" w:hAnsi="Calibri" w:cs="Calibri"/>
         </w:rPr>
-        <w:t>Model diagnostics and performance measures are provided in Appendix (Figures A1</w:t>
-      </w:r>
-      <w:r>
-        <w:rPr>
-          <w:rFonts w:ascii="Calibri" w:hAnsi="Calibri" w:cs="Calibri"/>
-        </w:rPr>
-        <w:t>3</w:t>
-      </w:r>
-      <w:r>
-        <w:rPr>
-          <w:rFonts w:ascii="Calibri" w:hAnsi="Calibri" w:cs="Calibri"/>
-        </w:rPr>
-        <w:t>–A3</w:t>
-      </w:r>
-      <w:r>
-        <w:rPr>
-          <w:rFonts w:ascii="Calibri" w:hAnsi="Calibri" w:cs="Calibri"/>
-        </w:rPr>
-        <w:t>6</w:t>
-      </w:r>
-      <w:r>
-        <w:rPr>
-          <w:rFonts w:ascii="Calibri" w:hAnsi="Calibri" w:cs="Calibri"/>
-        </w:rPr>
-        <w:t>).</w:t>
-      </w:r>
-    </w:p>
-    <w:p>
-      <w:pPr>
-        <w:rPr>
-          <w:rFonts w:ascii="Calibri" w:hAnsi="Calibri" w:cs="Calibri"/>
-        </w:rPr>
-      </w:pPr>
-    </w:p>
-    <w:p>
-      <w:pPr>
-        <w:rPr>
-          <w:rFonts w:ascii="Calibri" w:hAnsi="Calibri" w:cs="Calibri"/>
-        </w:rPr>
-      </w:pPr>
-    </w:p>
-    <w:p>
-      <w:pPr>
-        <w:rPr>
-          <w:rFonts w:ascii="Calibri" w:hAnsi="Calibri" w:cs="Calibri"/>
-        </w:rPr>
-      </w:pPr>
-    </w:p>
-    <w:p>
-      <w:pPr>
-        <w:rPr>
-          <w:rFonts w:ascii="Calibri" w:hAnsi="Calibri" w:cs="Calibri"/>
-        </w:rPr>
-      </w:pPr>
-    </w:p>
-    <w:p>
-      <w:pPr>
-        <w:rPr>
-          <w:rFonts w:ascii="Calibri" w:hAnsi="Calibri" w:cs="Calibri"/>
-        </w:rPr>
-      </w:pPr>
-    </w:p>
-    <w:p>
-      <w:pPr>
-        <w:rPr>
-          <w:rFonts w:ascii="Calibri" w:hAnsi="Calibri" w:cs="Calibri"/>
-        </w:rPr>
-      </w:pPr>
-    </w:p>
-    <w:p>
-      <w:pPr>
-        <w:rPr>
-          <w:rFonts w:ascii="Calibri" w:hAnsi="Calibri" w:cs="Calibri"/>
-        </w:rPr>
-      </w:pPr>
-    </w:p>
-    <w:p>
-      <w:pPr>
-        <w:rPr>
-          <w:rFonts w:ascii="Calibri" w:hAnsi="Calibri" w:cs="Calibri"/>
-        </w:rPr>
-      </w:pPr>
-    </w:p>
-    <w:p>
-      <w:pPr>
-        <w:rPr>
-          <w:rFonts w:ascii="Calibri" w:hAnsi="Calibri" w:cs="Calibri"/>
-        </w:rPr>
-      </w:pPr>
-    </w:p>
-    <w:p>
-      <w:pPr>
-        <w:rPr>
-          <w:rFonts w:ascii="Calibri" w:hAnsi="Calibri" w:cs="Calibri"/>
-        </w:rPr>
-      </w:pPr>
-    </w:p>
-    <w:p>
-      <w:pPr>
-        <w:rPr>
-          <w:rFonts w:ascii="Calibri" w:hAnsi="Calibri" w:cs="Calibri"/>
-        </w:rPr>
-      </w:pPr>
-    </w:p>
-    <w:p>
-      <w:pPr>
-        <w:rPr>
-          <w:rFonts w:ascii="Calibri" w:hAnsi="Calibri" w:cs="Calibri"/>
-        </w:rPr>
-      </w:pPr>
-    </w:p>
-    <w:p>
-      <w:pPr>
-        <w:rPr>
-          <w:rFonts w:ascii="Calibri" w:hAnsi="Calibri" w:cs="Calibri"/>
-        </w:rPr>
-      </w:pPr>
-    </w:p>
-    <w:p>
-      <w:pPr>
-        <w:rPr>
-          <w:rFonts w:ascii="Calibri" w:hAnsi="Calibri" w:cs="Calibri"/>
-        </w:rPr>
-      </w:pPr>
-    </w:p>
-    <w:p>
-      <w:pPr>
-        <w:rPr>
-          <w:rFonts w:ascii="Calibri" w:hAnsi="Calibri" w:cs="Calibri"/>
-        </w:rPr>
-      </w:pPr>
-    </w:p>
-    <w:p>
-      <w:pPr>
-        <w:rPr>
-          <w:rFonts w:ascii="Calibri" w:hAnsi="Calibri" w:cs="Calibri"/>
-        </w:rPr>
-      </w:pPr>
-    </w:p>
-    <w:p>
-      <w:pPr>
-        <w:rPr>
-          <w:rFonts w:ascii="Calibri" w:hAnsi="Calibri" w:cs="Calibri"/>
-        </w:rPr>
-      </w:pPr>
-    </w:p>
-    <w:p>
-      <w:pPr>
-        <w:rPr>
-          <w:rFonts w:ascii="Calibri" w:hAnsi="Calibri" w:cs="Calibri"/>
-        </w:rPr>
-      </w:pPr>
-    </w:p>
-    <w:p>
-      <w:pPr>
-        <w:rPr>
-          <w:rFonts w:ascii="Calibri" w:hAnsi="Calibri" w:cs="Calibri"/>
-        </w:rPr>
-      </w:pPr>
-    </w:p>
-    <w:p>
-      <w:pPr>
-        <w:rPr>
-          <w:rFonts w:ascii="Calibri" w:hAnsi="Calibri" w:cs="Calibri"/>
-        </w:rPr>
-      </w:pPr>
-    </w:p>
-    <w:p>
-      <w:pPr>
-        <w:rPr>
-          <w:rFonts w:ascii="Calibri" w:hAnsi="Calibri" w:cs="Calibri"/>
-        </w:rPr>
-      </w:pPr>
-    </w:p>
-    <w:p>
-      <w:pPr>
-        <w:rPr>
-          <w:rFonts w:ascii="Calibri" w:hAnsi="Calibri" w:cs="Calibri"/>
-        </w:rPr>
-      </w:pPr>
-    </w:p>
-    <w:p>
-      <w:pPr>
-        <w:tabs>
-          <w:tab w:val="left" w:pos="5670"/>
-        </w:tabs>
-        <w:spacing w:line="240" w:lineRule="auto"/>
-        <w:jc w:val="both"/>
-        <w:rPr>
-          <w:rFonts w:ascii="Calibri" w:hAnsi="Calibri" w:cs="Calibri"/>
-        </w:rPr>
-      </w:pPr>
-      <w:r>
-        <w:rPr>
-          <w:rFonts w:ascii="Calibri" w:hAnsi="Calibri" w:cs="Calibri"/>
-          <w:b/>
-          <w:bCs/>
-        </w:rPr>
-        <w:lastRenderedPageBreak/>
-        <w:t>Table 1. Baseline Characteristics of Participants at Year 0 Stratified by Baseline Hard Drug Use</w:t>
-      </w:r>
-      <w:r>
-        <w:rPr>
-          <w:rFonts w:ascii="Calibri" w:hAnsi="Calibri" w:cs="Calibri"/>
-          <w:b/>
-          <w:bCs/>
-        </w:rPr>
-        <w:t xml:space="preserve">. </w:t>
-      </w:r>
-      <w:r>
-        <w:rPr>
-          <w:rFonts w:ascii="Calibri" w:hAnsi="Calibri" w:cs="Calibri"/>
-        </w:rPr>
-        <w:t>Values are mean (SD) or n (%). Percentages are column percentages calculated within hard drug use strata.</w:t>
+        <w:t xml:space="preserve">All characteristics measured at baseline (Year 0). </w:t>
       </w:r>
     </w:p>
     <w:tbl>
@@ -1535,6 +1396,30 @@
               </w:rPr>
               <w:t xml:space="preserve">   Missing</w:t>
             </w:r>
+            <w:r>
+              <w:rPr>
+                <w:rFonts w:ascii="Calibri" w:hAnsi="Calibri" w:cs="Calibri"/>
+                <w:sz w:val="20"/>
+                <w:szCs w:val="20"/>
+              </w:rPr>
+              <w:t xml:space="preserve"> (</w:t>
+            </w:r>
+            <w:r>
+              <w:rPr>
+                <w:rFonts w:ascii="Calibri" w:hAnsi="Calibri" w:cs="Calibri"/>
+                <w:sz w:val="20"/>
+                <w:szCs w:val="20"/>
+              </w:rPr>
+              <w:t>n</w:t>
+            </w:r>
+            <w:r>
+              <w:rPr>
+                <w:rFonts w:ascii="Calibri" w:hAnsi="Calibri" w:cs="Calibri"/>
+                <w:sz w:val="20"/>
+                <w:szCs w:val="20"/>
+              </w:rPr>
+              <w:t>)</w:t>
+            </w:r>
           </w:p>
         </w:tc>
         <w:tc>
@@ -3077,25 +2962,7 @@
                 <w:sz w:val="20"/>
                 <w:szCs w:val="20"/>
               </w:rPr>
-              <w:t xml:space="preserve">   </w:t>
-            </w:r>
-            <w:proofErr w:type="gramStart"/>
-            <w:r>
-              <w:rPr>
-                <w:rFonts w:ascii="Calibri" w:hAnsi="Calibri" w:cs="Calibri"/>
-                <w:sz w:val="20"/>
-                <w:szCs w:val="20"/>
-              </w:rPr>
-              <w:t>Other</w:t>
-            </w:r>
-            <w:proofErr w:type="gramEnd"/>
-            <w:r>
-              <w:rPr>
-                <w:rFonts w:ascii="Calibri" w:hAnsi="Calibri" w:cs="Calibri"/>
-                <w:sz w:val="20"/>
-                <w:szCs w:val="20"/>
-              </w:rPr>
-              <w:t xml:space="preserve"> race</w:t>
+              <w:t xml:space="preserve">   Other race</w:t>
             </w:r>
           </w:p>
         </w:tc>
@@ -3258,7 +3125,17 @@
                 <w:sz w:val="20"/>
                 <w:szCs w:val="20"/>
               </w:rPr>
-              <w:t>Viral Load (in log10 scale), (Mean, SD)</w:t>
+              <w:t>Log10 Viral Load at Year 2</w:t>
+            </w:r>
+            <w:r>
+              <w:rPr>
+                <w:rFonts w:ascii="Calibri" w:hAnsi="Calibri" w:cs="Calibri"/>
+                <w:b/>
+                <w:bCs/>
+                <w:sz w:val="20"/>
+                <w:szCs w:val="20"/>
+              </w:rPr>
+              <w:t>, (Mean, SD)</w:t>
             </w:r>
           </w:p>
         </w:tc>
@@ -3392,7 +3269,57 @@
                 <w:sz w:val="20"/>
                 <w:szCs w:val="20"/>
               </w:rPr>
-              <w:t>Number of CD4 Positive (cells/ml), (Mean, SD)</w:t>
+              <w:t xml:space="preserve">Number of CD4 </w:t>
+            </w:r>
+            <w:r>
+              <w:rPr>
+                <w:rFonts w:ascii="Calibri" w:hAnsi="Calibri" w:cs="Calibri"/>
+                <w:b/>
+                <w:bCs/>
+                <w:sz w:val="20"/>
+                <w:szCs w:val="20"/>
+              </w:rPr>
+              <w:t>Positive Cells</w:t>
+            </w:r>
+            <w:r>
+              <w:rPr>
+                <w:rFonts w:ascii="Calibri" w:hAnsi="Calibri" w:cs="Calibri"/>
+                <w:b/>
+                <w:bCs/>
+                <w:sz w:val="20"/>
+                <w:szCs w:val="20"/>
+              </w:rPr>
+              <w:t xml:space="preserve"> (cells/</w:t>
+            </w:r>
+            <w:r>
+              <w:rPr>
+                <w:rFonts w:ascii="Calibri" w:hAnsi="Calibri" w:cs="Calibri"/>
+                <w:b/>
+                <w:bCs/>
+                <w:sz w:val="20"/>
+                <w:szCs w:val="20"/>
+              </w:rPr>
+              <w:t xml:space="preserve"> </w:t>
+            </w:r>
+            <w:r>
+              <w:rPr>
+                <w:rFonts w:ascii="Calibri" w:hAnsi="Calibri" w:cs="Calibri"/>
+                <w:b/>
+                <w:bCs/>
+                <w:sz w:val="20"/>
+                <w:szCs w:val="20"/>
+              </w:rPr>
+              <w:t>µL</w:t>
+            </w:r>
+            <w:r>
+              <w:rPr>
+                <w:rFonts w:ascii="Calibri" w:hAnsi="Calibri" w:cs="Calibri"/>
+                <w:b/>
+                <w:bCs/>
+                <w:sz w:val="20"/>
+                <w:szCs w:val="20"/>
+              </w:rPr>
+              <w:t>), (Mean, SD)</w:t>
             </w:r>
           </w:p>
         </w:tc>
@@ -3839,8 +3766,8 @@
       </w:tblPr>
       <w:tblGrid>
         <w:gridCol w:w="2340"/>
-        <w:gridCol w:w="2814"/>
-        <w:gridCol w:w="772"/>
+        <w:gridCol w:w="2700"/>
+        <w:gridCol w:w="886"/>
         <w:gridCol w:w="2910"/>
         <w:gridCol w:w="969"/>
       </w:tblGrid>
@@ -3877,7 +3804,7 @@
         </w:tc>
         <w:tc>
           <w:tcPr>
-            <w:tcW w:w="2814" w:type="dxa"/>
+            <w:tcW w:w="2700" w:type="dxa"/>
             <w:vAlign w:val="center"/>
             <w:hideMark/>
           </w:tcPr>
@@ -3940,7 +3867,7 @@
         </w:tc>
         <w:tc>
           <w:tcPr>
-            <w:tcW w:w="772" w:type="dxa"/>
+            <w:tcW w:w="886" w:type="dxa"/>
             <w:vAlign w:val="center"/>
             <w:hideMark/>
           </w:tcPr>
@@ -4070,23 +3997,7 @@
                 <w:sz w:val="20"/>
                 <w:szCs w:val="20"/>
               </w:rPr>
-              <w:t>Viral Load</w:t>
-            </w:r>
-            <w:r>
-              <w:rPr>
-                <w:rFonts w:ascii="Calibri" w:hAnsi="Calibri" w:cs="Calibri"/>
-                <w:sz w:val="20"/>
-                <w:szCs w:val="20"/>
-              </w:rPr>
-              <w:t xml:space="preserve"> (log10)</w:t>
-            </w:r>
-            <w:r>
-              <w:rPr>
-                <w:rFonts w:ascii="Calibri" w:hAnsi="Calibri" w:cs="Calibri"/>
-                <w:sz w:val="20"/>
-                <w:szCs w:val="20"/>
-              </w:rPr>
-              <w:t xml:space="preserve"> at Year2</w:t>
+              <w:t>Log10 Viral Load at Year 2</w:t>
             </w:r>
             <w:r>
               <w:rPr>
@@ -4100,7 +4011,7 @@
         </w:tc>
         <w:tc>
           <w:tcPr>
-            <w:tcW w:w="2814" w:type="dxa"/>
+            <w:tcW w:w="2700" w:type="dxa"/>
             <w:vAlign w:val="center"/>
           </w:tcPr>
           <w:p>
@@ -4181,7 +4092,7 @@
         </w:tc>
         <w:tc>
           <w:tcPr>
-            <w:tcW w:w="772" w:type="dxa"/>
+            <w:tcW w:w="886" w:type="dxa"/>
             <w:vAlign w:val="center"/>
           </w:tcPr>
           <w:p>
@@ -4340,7 +4251,15 @@
                 <w:sz w:val="20"/>
                 <w:szCs w:val="20"/>
               </w:rPr>
-              <w:t>CD4 Count</w:t>
+              <w:t xml:space="preserve">CD4 </w:t>
+            </w:r>
+            <w:r>
+              <w:rPr>
+                <w:rFonts w:ascii="Calibri" w:hAnsi="Calibri" w:cs="Calibri"/>
+                <w:sz w:val="20"/>
+                <w:szCs w:val="20"/>
+              </w:rPr>
+              <w:t>Positive Cells</w:t>
             </w:r>
             <w:r>
               <w:rPr>
@@ -4354,7 +4273,7 @@
         </w:tc>
         <w:tc>
           <w:tcPr>
-            <w:tcW w:w="2814" w:type="dxa"/>
+            <w:tcW w:w="2700" w:type="dxa"/>
             <w:vAlign w:val="center"/>
           </w:tcPr>
           <w:p>
@@ -4451,7 +4370,7 @@
         </w:tc>
         <w:tc>
           <w:tcPr>
-            <w:tcW w:w="772" w:type="dxa"/>
+            <w:tcW w:w="886" w:type="dxa"/>
             <w:vAlign w:val="center"/>
           </w:tcPr>
           <w:p>
@@ -4578,7 +4497,23 @@
                 <w:sz w:val="20"/>
                 <w:szCs w:val="20"/>
               </w:rPr>
-              <w:t>Physical QOL</w:t>
+              <w:t>Physical Q</w:t>
+            </w:r>
+            <w:r>
+              <w:rPr>
+                <w:rFonts w:ascii="Calibri" w:hAnsi="Calibri" w:cs="Calibri"/>
+                <w:sz w:val="20"/>
+                <w:szCs w:val="20"/>
+              </w:rPr>
+              <w:t>O</w:t>
+            </w:r>
+            <w:r>
+              <w:rPr>
+                <w:rFonts w:ascii="Calibri" w:hAnsi="Calibri" w:cs="Calibri"/>
+                <w:sz w:val="20"/>
+                <w:szCs w:val="20"/>
+              </w:rPr>
+              <w:t>L</w:t>
             </w:r>
             <w:r>
               <w:rPr>
@@ -4592,7 +4527,7 @@
         </w:tc>
         <w:tc>
           <w:tcPr>
-            <w:tcW w:w="2814" w:type="dxa"/>
+            <w:tcW w:w="2700" w:type="dxa"/>
             <w:vAlign w:val="center"/>
           </w:tcPr>
           <w:p>
@@ -4689,7 +4624,7 @@
         </w:tc>
         <w:tc>
           <w:tcPr>
-            <w:tcW w:w="772" w:type="dxa"/>
+            <w:tcW w:w="886" w:type="dxa"/>
             <w:vAlign w:val="center"/>
           </w:tcPr>
           <w:p>
@@ -4862,7 +4797,7 @@
         </w:tc>
         <w:tc>
           <w:tcPr>
-            <w:tcW w:w="2814" w:type="dxa"/>
+            <w:tcW w:w="2700" w:type="dxa"/>
             <w:vAlign w:val="center"/>
           </w:tcPr>
           <w:p>
@@ -4951,7 +4886,7 @@
         </w:tc>
         <w:tc>
           <w:tcPr>
-            <w:tcW w:w="772" w:type="dxa"/>
+            <w:tcW w:w="886" w:type="dxa"/>
             <w:vAlign w:val="center"/>
           </w:tcPr>
           <w:p>
@@ -5168,25 +5103,7 @@
           <w:bCs/>
         </w:rPr>
         <w:lastRenderedPageBreak/>
-        <w:t xml:space="preserve">Table 3. Posterior </w:t>
-      </w:r>
-      <w:proofErr w:type="gramStart"/>
-      <w:r>
-        <w:rPr>
-          <w:rFonts w:ascii="Calibri" w:hAnsi="Calibri" w:cs="Calibri"/>
-          <w:b/>
-          <w:bCs/>
-        </w:rPr>
-        <w:t>mean</w:t>
-      </w:r>
-      <w:proofErr w:type="gramEnd"/>
-      <w:r>
-        <w:rPr>
-          <w:rFonts w:ascii="Calibri" w:hAnsi="Calibri" w:cs="Calibri"/>
-          <w:b/>
-          <w:bCs/>
-        </w:rPr>
-        <w:t xml:space="preserve"> estimates and 95% highest posterior density intervals (HPDIs) for the association between baseline hard drug use and Year 2 outcomes from Bayesian linear regression models.</w:t>
+        <w:t>Table 3. Posterior mean estimates and 95% highest posterior density intervals (HPDIs) for the association between baseline hard drug use and Year 2 outcomes from Bayesian linear regression models.</w:t>
       </w:r>
       <w:r>
         <w:rPr>
@@ -5493,7 +5410,6 @@
                 <w:szCs w:val="20"/>
               </w:rPr>
             </w:pPr>
-            <w:proofErr w:type="gramStart"/>
             <w:r>
               <w:rPr>
                 <w:rFonts w:ascii="Calibri" w:hAnsi="Calibri" w:cs="Calibri"/>
@@ -5502,10 +5418,19 @@
                 <w:sz w:val="20"/>
                 <w:szCs w:val="20"/>
               </w:rPr>
-              <w:t>P(</w:t>
-            </w:r>
-            <w:proofErr w:type="gramEnd"/>
-            <w:r>
+              <w:t>P(|β| &gt; 0)</w:t>
+            </w:r>
+          </w:p>
+        </w:tc>
+        <w:tc>
+          <w:tcPr>
+            <w:tcW w:w="1080" w:type="dxa"/>
+            <w:vAlign w:val="center"/>
+          </w:tcPr>
+          <w:p>
+            <w:pPr>
+              <w:spacing w:line="480" w:lineRule="auto"/>
+              <w:jc w:val="center"/>
               <w:rPr>
                 <w:rFonts w:ascii="Calibri" w:hAnsi="Calibri" w:cs="Calibri"/>
                 <w:b/>
@@ -5513,13 +5438,47 @@
                 <w:sz w:val="20"/>
                 <w:szCs w:val="20"/>
               </w:rPr>
-              <w:t>|β| &gt; 0)</w:t>
-            </w:r>
-          </w:p>
-        </w:tc>
-        <w:tc>
-          <w:tcPr>
-            <w:tcW w:w="1080" w:type="dxa"/>
+            </w:pPr>
+            <w:r>
+              <w:rPr>
+                <w:rFonts w:ascii="Calibri" w:hAnsi="Calibri" w:cs="Calibri"/>
+                <w:b/>
+                <w:bCs/>
+                <w:sz w:val="20"/>
+                <w:szCs w:val="20"/>
+              </w:rPr>
+              <w:t>P(|β| &gt; γ)</w:t>
+            </w:r>
+          </w:p>
+        </w:tc>
+      </w:tr>
+      <w:tr>
+        <w:tc>
+          <w:tcPr>
+            <w:tcW w:w="2065" w:type="dxa"/>
+          </w:tcPr>
+          <w:p>
+            <w:pPr>
+              <w:spacing w:line="480" w:lineRule="auto"/>
+              <w:rPr>
+                <w:rFonts w:ascii="Calibri" w:hAnsi="Calibri" w:cs="Calibri"/>
+                <w:sz w:val="20"/>
+                <w:szCs w:val="20"/>
+              </w:rPr>
+            </w:pPr>
+            <w:r>
+              <w:rPr>
+                <w:rFonts w:ascii="Calibri" w:hAnsi="Calibri" w:cs="Calibri"/>
+                <w:sz w:val="20"/>
+                <w:szCs w:val="20"/>
+              </w:rPr>
+              <w:t>Log10 Viral Load at Year 2</w:t>
+            </w:r>
+          </w:p>
+        </w:tc>
+        <w:tc>
+          <w:tcPr>
+            <w:tcW w:w="1051" w:type="dxa"/>
             <w:vAlign w:val="center"/>
           </w:tcPr>
           <w:p>
@@ -5528,33 +5487,167 @@
               <w:jc w:val="center"/>
               <w:rPr>
                 <w:rFonts w:ascii="Calibri" w:hAnsi="Calibri" w:cs="Calibri"/>
-                <w:b/>
-                <w:bCs/>
-                <w:sz w:val="20"/>
-                <w:szCs w:val="20"/>
-              </w:rPr>
-            </w:pPr>
-            <w:proofErr w:type="gramStart"/>
-            <w:r>
-              <w:rPr>
-                <w:rFonts w:ascii="Calibri" w:hAnsi="Calibri" w:cs="Calibri"/>
-                <w:b/>
-                <w:bCs/>
-                <w:sz w:val="20"/>
-                <w:szCs w:val="20"/>
-              </w:rPr>
-              <w:t>P(</w:t>
-            </w:r>
-            <w:proofErr w:type="gramEnd"/>
-            <w:r>
-              <w:rPr>
-                <w:rFonts w:ascii="Calibri" w:hAnsi="Calibri" w:cs="Calibri"/>
-                <w:b/>
-                <w:bCs/>
-                <w:sz w:val="20"/>
-                <w:szCs w:val="20"/>
-              </w:rPr>
-              <w:t>|β| &gt; γ)</w:t>
+                <w:sz w:val="20"/>
+                <w:szCs w:val="20"/>
+              </w:rPr>
+            </w:pPr>
+            <w:r>
+              <w:rPr>
+                <w:rFonts w:ascii="Calibri" w:hAnsi="Calibri" w:cs="Calibri"/>
+                <w:sz w:val="20"/>
+                <w:szCs w:val="20"/>
+              </w:rPr>
+              <w:t>Adjusted</w:t>
+            </w:r>
+          </w:p>
+        </w:tc>
+        <w:tc>
+          <w:tcPr>
+            <w:tcW w:w="848" w:type="dxa"/>
+            <w:vAlign w:val="center"/>
+          </w:tcPr>
+          <w:p>
+            <w:pPr>
+              <w:spacing w:line="480" w:lineRule="auto"/>
+              <w:jc w:val="center"/>
+              <w:rPr>
+                <w:rFonts w:ascii="Calibri" w:hAnsi="Calibri" w:cs="Calibri"/>
+                <w:sz w:val="20"/>
+                <w:szCs w:val="20"/>
+              </w:rPr>
+            </w:pPr>
+            <w:r>
+              <w:rPr>
+                <w:rFonts w:ascii="Calibri" w:hAnsi="Calibri" w:cs="Calibri"/>
+                <w:sz w:val="20"/>
+                <w:szCs w:val="20"/>
+              </w:rPr>
+              <w:t>1439.3</w:t>
+            </w:r>
+          </w:p>
+        </w:tc>
+        <w:tc>
+          <w:tcPr>
+            <w:tcW w:w="941" w:type="dxa"/>
+            <w:vAlign w:val="center"/>
+          </w:tcPr>
+          <w:p>
+            <w:pPr>
+              <w:spacing w:line="480" w:lineRule="auto"/>
+              <w:jc w:val="center"/>
+              <w:rPr>
+                <w:rFonts w:ascii="Calibri" w:hAnsi="Calibri" w:cs="Calibri"/>
+                <w:sz w:val="20"/>
+                <w:szCs w:val="20"/>
+              </w:rPr>
+            </w:pPr>
+            <w:r>
+              <w:rPr>
+                <w:rFonts w:ascii="Calibri" w:hAnsi="Calibri" w:cs="Calibri"/>
+                <w:sz w:val="20"/>
+                <w:szCs w:val="20"/>
+              </w:rPr>
+              <w:t>1438.44</w:t>
+            </w:r>
+          </w:p>
+        </w:tc>
+        <w:tc>
+          <w:tcPr>
+            <w:tcW w:w="1051" w:type="dxa"/>
+            <w:vAlign w:val="center"/>
+          </w:tcPr>
+          <w:p>
+            <w:pPr>
+              <w:spacing w:line="480" w:lineRule="auto"/>
+              <w:jc w:val="center"/>
+              <w:rPr>
+                <w:rFonts w:ascii="Calibri" w:hAnsi="Calibri" w:cs="Calibri"/>
+                <w:sz w:val="20"/>
+                <w:szCs w:val="20"/>
+              </w:rPr>
+            </w:pPr>
+            <w:r>
+              <w:rPr>
+                <w:rFonts w:ascii="Calibri" w:hAnsi="Calibri" w:cs="Calibri"/>
+                <w:sz w:val="20"/>
+                <w:szCs w:val="20"/>
+              </w:rPr>
+              <w:t>-0.028</w:t>
+            </w:r>
+          </w:p>
+        </w:tc>
+        <w:tc>
+          <w:tcPr>
+            <w:tcW w:w="1890" w:type="dxa"/>
+            <w:vAlign w:val="center"/>
+          </w:tcPr>
+          <w:p>
+            <w:pPr>
+              <w:spacing w:line="480" w:lineRule="auto"/>
+              <w:jc w:val="center"/>
+              <w:rPr>
+                <w:rFonts w:ascii="Calibri" w:hAnsi="Calibri" w:cs="Calibri"/>
+                <w:sz w:val="20"/>
+                <w:szCs w:val="20"/>
+              </w:rPr>
+            </w:pPr>
+            <w:r>
+              <w:rPr>
+                <w:rFonts w:ascii="Calibri" w:hAnsi="Calibri" w:cs="Calibri"/>
+                <w:sz w:val="20"/>
+                <w:szCs w:val="20"/>
+              </w:rPr>
+              <w:t>(-0.436, 0.359)</w:t>
+            </w:r>
+          </w:p>
+        </w:tc>
+        <w:tc>
+          <w:tcPr>
+            <w:tcW w:w="1244" w:type="dxa"/>
+            <w:vAlign w:val="center"/>
+          </w:tcPr>
+          <w:p>
+            <w:pPr>
+              <w:spacing w:line="480" w:lineRule="auto"/>
+              <w:jc w:val="center"/>
+              <w:rPr>
+                <w:rFonts w:ascii="Calibri" w:hAnsi="Calibri" w:cs="Calibri"/>
+                <w:sz w:val="20"/>
+                <w:szCs w:val="20"/>
+              </w:rPr>
+            </w:pPr>
+            <w:r>
+              <w:rPr>
+                <w:rFonts w:ascii="Calibri" w:hAnsi="Calibri" w:cs="Calibri"/>
+                <w:sz w:val="20"/>
+                <w:szCs w:val="20"/>
+              </w:rPr>
+              <w:t>0.450</w:t>
+            </w:r>
+          </w:p>
+        </w:tc>
+        <w:tc>
+          <w:tcPr>
+            <w:tcW w:w="1080" w:type="dxa"/>
+            <w:vAlign w:val="center"/>
+          </w:tcPr>
+          <w:p>
+            <w:pPr>
+              <w:spacing w:line="480" w:lineRule="auto"/>
+              <w:jc w:val="center"/>
+              <w:rPr>
+                <w:rFonts w:ascii="Calibri" w:hAnsi="Calibri" w:cs="Calibri"/>
+                <w:sz w:val="20"/>
+                <w:szCs w:val="20"/>
+              </w:rPr>
+            </w:pPr>
+            <w:r>
+              <w:rPr>
+                <w:rFonts w:ascii="Calibri" w:hAnsi="Calibri" w:cs="Calibri"/>
+                <w:sz w:val="20"/>
+                <w:szCs w:val="20"/>
+              </w:rPr>
+              <w:t>0.016</w:t>
             </w:r>
           </w:p>
         </w:tc>
@@ -5604,7 +5697,7 @@
                 <w:sz w:val="20"/>
                 <w:szCs w:val="20"/>
               </w:rPr>
-              <w:t>Adjusted</w:t>
+              <w:t>Adjusted + ADH</w:t>
             </w:r>
           </w:p>
         </w:tc>
@@ -5626,10 +5719,10 @@
             <w:r>
               <w:rPr>
                 <w:rFonts w:ascii="Calibri" w:hAnsi="Calibri" w:cs="Calibri"/>
-                <w:sz w:val="22"/>
-                <w:szCs w:val="22"/>
-              </w:rPr>
-              <w:t>1439.3</w:t>
+                <w:sz w:val="20"/>
+                <w:szCs w:val="20"/>
+              </w:rPr>
+              <w:t>1435.4</w:t>
             </w:r>
           </w:p>
         </w:tc>
@@ -5651,10 +5744,10 @@
             <w:r>
               <w:rPr>
                 <w:rFonts w:ascii="Calibri" w:hAnsi="Calibri" w:cs="Calibri"/>
-                <w:sz w:val="22"/>
-                <w:szCs w:val="22"/>
-              </w:rPr>
-              <w:t>1438.44</w:t>
+                <w:sz w:val="20"/>
+                <w:szCs w:val="20"/>
+              </w:rPr>
+              <w:t>1434.22</w:t>
             </w:r>
           </w:p>
         </w:tc>
@@ -5679,15 +5772,7 @@
                 <w:sz w:val="20"/>
                 <w:szCs w:val="20"/>
               </w:rPr>
-              <w:t>-0.02</w:t>
-            </w:r>
-            <w:r>
-              <w:rPr>
-                <w:rFonts w:ascii="Calibri" w:hAnsi="Calibri" w:cs="Calibri"/>
-                <w:sz w:val="20"/>
-                <w:szCs w:val="20"/>
-              </w:rPr>
-              <w:t>8</w:t>
+              <w:t>0.017</w:t>
             </w:r>
           </w:p>
         </w:tc>
@@ -5712,23 +5797,23 @@
                 <w:sz w:val="20"/>
                 <w:szCs w:val="20"/>
               </w:rPr>
-              <w:t>(-0.436, 0.35</w:t>
-            </w:r>
-            <w:r>
-              <w:rPr>
-                <w:rFonts w:ascii="Calibri" w:hAnsi="Calibri" w:cs="Calibri"/>
-                <w:sz w:val="20"/>
-                <w:szCs w:val="20"/>
-              </w:rPr>
-              <w:t>9</w:t>
-            </w:r>
-            <w:r>
-              <w:rPr>
-                <w:rFonts w:ascii="Calibri" w:hAnsi="Calibri" w:cs="Calibri"/>
-                <w:sz w:val="20"/>
-                <w:szCs w:val="20"/>
-              </w:rPr>
-              <w:t>)</w:t>
+              <w:t>(-0.365</w:t>
+            </w:r>
+            <w:r>
+              <w:rPr>
+                <w:rFonts w:ascii="Calibri" w:hAnsi="Calibri" w:cs="Calibri"/>
+                <w:sz w:val="20"/>
+                <w:szCs w:val="20"/>
+              </w:rPr>
+              <w:t xml:space="preserve">, </w:t>
+            </w:r>
+            <w:r>
+              <w:rPr>
+                <w:rFonts w:ascii="Calibri" w:hAnsi="Calibri" w:cs="Calibri"/>
+                <w:sz w:val="20"/>
+                <w:szCs w:val="20"/>
+              </w:rPr>
+              <w:t>-0.431)</w:t>
             </w:r>
           </w:p>
         </w:tc>
@@ -5753,15 +5838,7 @@
                 <w:sz w:val="20"/>
                 <w:szCs w:val="20"/>
               </w:rPr>
-              <w:t>0.45</w:t>
-            </w:r>
-            <w:r>
-              <w:rPr>
-                <w:rFonts w:ascii="Calibri" w:hAnsi="Calibri" w:cs="Calibri"/>
-                <w:sz w:val="20"/>
-                <w:szCs w:val="20"/>
-              </w:rPr>
-              <w:t>0</w:t>
+              <w:t>0.533</w:t>
             </w:r>
           </w:p>
         </w:tc>
@@ -5786,7 +5863,7 @@
                 <w:sz w:val="20"/>
                 <w:szCs w:val="20"/>
               </w:rPr>
-              <w:t>0.016</w:t>
+              <w:t>0.012</w:t>
             </w:r>
           </w:p>
         </w:tc>
@@ -5811,15 +5888,7 @@
                 <w:sz w:val="20"/>
                 <w:szCs w:val="20"/>
               </w:rPr>
-              <w:t xml:space="preserve">Log10 Viral Load </w:t>
-            </w:r>
-            <w:r>
-              <w:rPr>
-                <w:rFonts w:ascii="Calibri" w:hAnsi="Calibri" w:cs="Calibri"/>
-                <w:sz w:val="20"/>
-                <w:szCs w:val="20"/>
-              </w:rPr>
-              <w:t>at Year 2</w:t>
+              <w:t>CD4 Count at Year 2</w:t>
             </w:r>
           </w:p>
         </w:tc>
@@ -5844,14 +5913,13 @@
                 <w:sz w:val="20"/>
                 <w:szCs w:val="20"/>
               </w:rPr>
-              <w:t>Adjusted + ADH</w:t>
+              <w:t>Adjusted</w:t>
             </w:r>
           </w:p>
         </w:tc>
         <w:tc>
           <w:tcPr>
             <w:tcW w:w="848" w:type="dxa"/>
-            <w:vAlign w:val="center"/>
           </w:tcPr>
           <w:p>
             <w:pPr>
@@ -5869,7 +5937,7 @@
                 <w:sz w:val="20"/>
                 <w:szCs w:val="20"/>
               </w:rPr>
-              <w:t>1435.4</w:t>
+              <w:t>6126.4</w:t>
             </w:r>
           </w:p>
         </w:tc>
@@ -5894,13 +5962,36 @@
                 <w:sz w:val="20"/>
                 <w:szCs w:val="20"/>
               </w:rPr>
-              <w:t>1434.22</w:t>
+              <w:t>6123.29</w:t>
             </w:r>
           </w:p>
         </w:tc>
         <w:tc>
           <w:tcPr>
             <w:tcW w:w="1051" w:type="dxa"/>
+          </w:tcPr>
+          <w:p>
+            <w:pPr>
+              <w:spacing w:line="480" w:lineRule="auto"/>
+              <w:rPr>
+                <w:rFonts w:ascii="Calibri" w:hAnsi="Calibri" w:cs="Calibri"/>
+                <w:sz w:val="20"/>
+                <w:szCs w:val="20"/>
+              </w:rPr>
+            </w:pPr>
+            <w:r>
+              <w:rPr>
+                <w:rFonts w:ascii="Calibri" w:hAnsi="Calibri" w:cs="Calibri"/>
+                <w:sz w:val="20"/>
+                <w:szCs w:val="20"/>
+              </w:rPr>
+              <w:t>-148.399</w:t>
+            </w:r>
+          </w:p>
+        </w:tc>
+        <w:tc>
+          <w:tcPr>
+            <w:tcW w:w="1890" w:type="dxa"/>
             <w:vAlign w:val="center"/>
           </w:tcPr>
           <w:p>
@@ -5919,13 +6010,13 @@
                 <w:sz w:val="20"/>
                 <w:szCs w:val="20"/>
               </w:rPr>
-              <w:t>0.017</w:t>
-            </w:r>
-          </w:p>
-        </w:tc>
-        <w:tc>
-          <w:tcPr>
-            <w:tcW w:w="1890" w:type="dxa"/>
+              <w:t>(-208.554, -87.992)</w:t>
+            </w:r>
+          </w:p>
+        </w:tc>
+        <w:tc>
+          <w:tcPr>
+            <w:tcW w:w="1244" w:type="dxa"/>
             <w:vAlign w:val="center"/>
           </w:tcPr>
           <w:p>
@@ -5944,13 +6035,13 @@
                 <w:sz w:val="20"/>
                 <w:szCs w:val="20"/>
               </w:rPr>
-              <w:t>(-0.365-0.431)</w:t>
-            </w:r>
-          </w:p>
-        </w:tc>
-        <w:tc>
-          <w:tcPr>
-            <w:tcW w:w="1244" w:type="dxa"/>
+              <w:t>0</w:t>
+            </w:r>
+          </w:p>
+        </w:tc>
+        <w:tc>
+          <w:tcPr>
+            <w:tcW w:w="1080" w:type="dxa"/>
             <w:vAlign w:val="center"/>
           </w:tcPr>
           <w:p>
@@ -5969,13 +6060,38 @@
                 <w:sz w:val="20"/>
                 <w:szCs w:val="20"/>
               </w:rPr>
-              <w:t>0.533</w:t>
-            </w:r>
-          </w:p>
-        </w:tc>
-        <w:tc>
-          <w:tcPr>
-            <w:tcW w:w="1080" w:type="dxa"/>
+              <w:t>0.99</w:t>
+            </w:r>
+          </w:p>
+        </w:tc>
+      </w:tr>
+      <w:tr>
+        <w:tc>
+          <w:tcPr>
+            <w:tcW w:w="2065" w:type="dxa"/>
+          </w:tcPr>
+          <w:p>
+            <w:pPr>
+              <w:spacing w:line="480" w:lineRule="auto"/>
+              <w:rPr>
+                <w:rFonts w:ascii="Calibri" w:hAnsi="Calibri" w:cs="Calibri"/>
+                <w:sz w:val="20"/>
+                <w:szCs w:val="20"/>
+              </w:rPr>
+            </w:pPr>
+            <w:r>
+              <w:rPr>
+                <w:rFonts w:ascii="Calibri" w:hAnsi="Calibri" w:cs="Calibri"/>
+                <w:sz w:val="20"/>
+                <w:szCs w:val="20"/>
+              </w:rPr>
+              <w:t>CD4 Count at Year 2</w:t>
+            </w:r>
+          </w:p>
+        </w:tc>
+        <w:tc>
+          <w:tcPr>
+            <w:tcW w:w="1051" w:type="dxa"/>
             <w:vAlign w:val="center"/>
           </w:tcPr>
           <w:p>
@@ -5994,7 +6110,157 @@
                 <w:sz w:val="20"/>
                 <w:szCs w:val="20"/>
               </w:rPr>
-              <w:t>0.012</w:t>
+              <w:t>Adjusted + ADH</w:t>
+            </w:r>
+          </w:p>
+        </w:tc>
+        <w:tc>
+          <w:tcPr>
+            <w:tcW w:w="848" w:type="dxa"/>
+            <w:vAlign w:val="center"/>
+          </w:tcPr>
+          <w:p>
+            <w:pPr>
+              <w:spacing w:line="480" w:lineRule="auto"/>
+              <w:jc w:val="center"/>
+              <w:rPr>
+                <w:rFonts w:ascii="Calibri" w:hAnsi="Calibri" w:cs="Calibri"/>
+                <w:sz w:val="20"/>
+                <w:szCs w:val="20"/>
+              </w:rPr>
+            </w:pPr>
+            <w:r>
+              <w:rPr>
+                <w:rFonts w:ascii="Calibri" w:hAnsi="Calibri" w:cs="Calibri"/>
+                <w:sz w:val="20"/>
+                <w:szCs w:val="20"/>
+              </w:rPr>
+              <w:t>6124.1</w:t>
+            </w:r>
+          </w:p>
+        </w:tc>
+        <w:tc>
+          <w:tcPr>
+            <w:tcW w:w="941" w:type="dxa"/>
+            <w:vAlign w:val="center"/>
+          </w:tcPr>
+          <w:p>
+            <w:pPr>
+              <w:spacing w:line="480" w:lineRule="auto"/>
+              <w:jc w:val="center"/>
+              <w:rPr>
+                <w:rFonts w:ascii="Calibri" w:hAnsi="Calibri" w:cs="Calibri"/>
+                <w:sz w:val="20"/>
+                <w:szCs w:val="20"/>
+              </w:rPr>
+            </w:pPr>
+            <w:r>
+              <w:rPr>
+                <w:rFonts w:ascii="Calibri" w:hAnsi="Calibri" w:cs="Calibri"/>
+                <w:sz w:val="20"/>
+                <w:szCs w:val="20"/>
+              </w:rPr>
+              <w:t>6121.2</w:t>
+            </w:r>
+          </w:p>
+        </w:tc>
+        <w:tc>
+          <w:tcPr>
+            <w:tcW w:w="1051" w:type="dxa"/>
+            <w:vAlign w:val="center"/>
+          </w:tcPr>
+          <w:p>
+            <w:pPr>
+              <w:spacing w:line="480" w:lineRule="auto"/>
+              <w:jc w:val="center"/>
+              <w:rPr>
+                <w:rFonts w:ascii="Calibri" w:hAnsi="Calibri" w:cs="Calibri"/>
+                <w:sz w:val="20"/>
+                <w:szCs w:val="20"/>
+              </w:rPr>
+            </w:pPr>
+            <w:r>
+              <w:rPr>
+                <w:rFonts w:ascii="Calibri" w:hAnsi="Calibri" w:cs="Calibri"/>
+                <w:sz w:val="20"/>
+                <w:szCs w:val="20"/>
+              </w:rPr>
+              <w:t>-152.973</w:t>
+            </w:r>
+          </w:p>
+        </w:tc>
+        <w:tc>
+          <w:tcPr>
+            <w:tcW w:w="1890" w:type="dxa"/>
+            <w:vAlign w:val="center"/>
+          </w:tcPr>
+          <w:p>
+            <w:pPr>
+              <w:spacing w:line="480" w:lineRule="auto"/>
+              <w:jc w:val="center"/>
+              <w:rPr>
+                <w:rFonts w:ascii="Calibri" w:hAnsi="Calibri" w:cs="Calibri"/>
+                <w:sz w:val="20"/>
+                <w:szCs w:val="20"/>
+              </w:rPr>
+            </w:pPr>
+            <w:r>
+              <w:rPr>
+                <w:rFonts w:ascii="Calibri" w:hAnsi="Calibri" w:cs="Calibri"/>
+                <w:sz w:val="20"/>
+                <w:szCs w:val="20"/>
+              </w:rPr>
+              <w:t>(-209.429, -94.478)</w:t>
+            </w:r>
+          </w:p>
+        </w:tc>
+        <w:tc>
+          <w:tcPr>
+            <w:tcW w:w="1244" w:type="dxa"/>
+            <w:vAlign w:val="center"/>
+          </w:tcPr>
+          <w:p>
+            <w:pPr>
+              <w:spacing w:line="480" w:lineRule="auto"/>
+              <w:jc w:val="center"/>
+              <w:rPr>
+                <w:rFonts w:ascii="Calibri" w:hAnsi="Calibri" w:cs="Calibri"/>
+                <w:sz w:val="20"/>
+                <w:szCs w:val="20"/>
+              </w:rPr>
+            </w:pPr>
+            <w:r>
+              <w:rPr>
+                <w:rFonts w:ascii="Calibri" w:hAnsi="Calibri" w:cs="Calibri"/>
+                <w:sz w:val="20"/>
+                <w:szCs w:val="20"/>
+              </w:rPr>
+              <w:t>0</w:t>
+            </w:r>
+          </w:p>
+        </w:tc>
+        <w:tc>
+          <w:tcPr>
+            <w:tcW w:w="1080" w:type="dxa"/>
+            <w:vAlign w:val="center"/>
+          </w:tcPr>
+          <w:p>
+            <w:pPr>
+              <w:spacing w:line="480" w:lineRule="auto"/>
+              <w:jc w:val="center"/>
+              <w:rPr>
+                <w:rFonts w:ascii="Calibri" w:hAnsi="Calibri" w:cs="Calibri"/>
+                <w:sz w:val="20"/>
+                <w:szCs w:val="20"/>
+              </w:rPr>
+            </w:pPr>
+            <w:r>
+              <w:rPr>
+                <w:rFonts w:ascii="Calibri" w:hAnsi="Calibri" w:cs="Calibri"/>
+                <w:sz w:val="20"/>
+                <w:szCs w:val="20"/>
+              </w:rPr>
+              <w:t>0.99</w:t>
             </w:r>
           </w:p>
         </w:tc>
@@ -6019,15 +6285,23 @@
                 <w:sz w:val="20"/>
                 <w:szCs w:val="20"/>
               </w:rPr>
-              <w:t xml:space="preserve">CD4 Count </w:t>
-            </w:r>
-            <w:r>
-              <w:rPr>
-                <w:rFonts w:ascii="Calibri" w:hAnsi="Calibri" w:cs="Calibri"/>
-                <w:sz w:val="20"/>
-                <w:szCs w:val="20"/>
-              </w:rPr>
-              <w:t>at Year 2</w:t>
+              <w:t>Physical Q</w:t>
+            </w:r>
+            <w:r>
+              <w:rPr>
+                <w:rFonts w:ascii="Calibri" w:hAnsi="Calibri" w:cs="Calibri"/>
+                <w:sz w:val="20"/>
+                <w:szCs w:val="20"/>
+              </w:rPr>
+              <w:t>O</w:t>
+            </w:r>
+            <w:r>
+              <w:rPr>
+                <w:rFonts w:ascii="Calibri" w:hAnsi="Calibri" w:cs="Calibri"/>
+                <w:sz w:val="20"/>
+                <w:szCs w:val="20"/>
+              </w:rPr>
+              <w:t>L at Year 2</w:t>
             </w:r>
           </w:p>
         </w:tc>
@@ -6059,6 +6333,7 @@
         <w:tc>
           <w:tcPr>
             <w:tcW w:w="848" w:type="dxa"/>
+            <w:vAlign w:val="center"/>
           </w:tcPr>
           <w:p>
             <w:pPr>
@@ -6076,7 +6351,7 @@
                 <w:sz w:val="20"/>
                 <w:szCs w:val="20"/>
               </w:rPr>
-              <w:t>6126.4</w:t>
+              <w:t>3225.5</w:t>
             </w:r>
           </w:p>
         </w:tc>
@@ -6101,36 +6376,13 @@
                 <w:sz w:val="20"/>
                 <w:szCs w:val="20"/>
               </w:rPr>
-              <w:t>6123.29</w:t>
+              <w:t>3223.44</w:t>
             </w:r>
           </w:p>
         </w:tc>
         <w:tc>
           <w:tcPr>
             <w:tcW w:w="1051" w:type="dxa"/>
-          </w:tcPr>
-          <w:p>
-            <w:pPr>
-              <w:spacing w:line="480" w:lineRule="auto"/>
-              <w:rPr>
-                <w:rFonts w:ascii="Calibri" w:hAnsi="Calibri" w:cs="Calibri"/>
-                <w:sz w:val="20"/>
-                <w:szCs w:val="20"/>
-              </w:rPr>
-            </w:pPr>
-            <w:r>
-              <w:rPr>
-                <w:rFonts w:ascii="Calibri" w:hAnsi="Calibri" w:cs="Calibri"/>
-                <w:sz w:val="20"/>
-                <w:szCs w:val="20"/>
-              </w:rPr>
-              <w:t>-148.399</w:t>
-            </w:r>
-          </w:p>
-        </w:tc>
-        <w:tc>
-          <w:tcPr>
-            <w:tcW w:w="1890" w:type="dxa"/>
             <w:vAlign w:val="center"/>
           </w:tcPr>
           <w:p>
@@ -6149,13 +6401,13 @@
                 <w:sz w:val="20"/>
                 <w:szCs w:val="20"/>
               </w:rPr>
-              <w:t>(-208.554, -87.992)</w:t>
-            </w:r>
-          </w:p>
-        </w:tc>
-        <w:tc>
-          <w:tcPr>
-            <w:tcW w:w="1244" w:type="dxa"/>
+              <w:t>-3.332</w:t>
+            </w:r>
+          </w:p>
+        </w:tc>
+        <w:tc>
+          <w:tcPr>
+            <w:tcW w:w="1890" w:type="dxa"/>
             <w:vAlign w:val="center"/>
           </w:tcPr>
           <w:p>
@@ -6174,13 +6426,13 @@
                 <w:sz w:val="20"/>
                 <w:szCs w:val="20"/>
               </w:rPr>
-              <w:t>0</w:t>
-            </w:r>
-          </w:p>
-        </w:tc>
-        <w:tc>
-          <w:tcPr>
-            <w:tcW w:w="1080" w:type="dxa"/>
+              <w:t>(-6.150, -0.790)</w:t>
+            </w:r>
+          </w:p>
+        </w:tc>
+        <w:tc>
+          <w:tcPr>
+            <w:tcW w:w="1244" w:type="dxa"/>
             <w:vAlign w:val="center"/>
           </w:tcPr>
           <w:p>
@@ -6199,7 +6451,32 @@
                 <w:sz w:val="20"/>
                 <w:szCs w:val="20"/>
               </w:rPr>
-              <w:t>0.99</w:t>
+              <w:t>0.008</w:t>
+            </w:r>
+          </w:p>
+        </w:tc>
+        <w:tc>
+          <w:tcPr>
+            <w:tcW w:w="1080" w:type="dxa"/>
+            <w:vAlign w:val="center"/>
+          </w:tcPr>
+          <w:p>
+            <w:pPr>
+              <w:spacing w:line="480" w:lineRule="auto"/>
+              <w:jc w:val="center"/>
+              <w:rPr>
+                <w:rFonts w:ascii="Calibri" w:hAnsi="Calibri" w:cs="Calibri"/>
+                <w:sz w:val="20"/>
+                <w:szCs w:val="20"/>
+              </w:rPr>
+            </w:pPr>
+            <w:r>
+              <w:rPr>
+                <w:rFonts w:ascii="Calibri" w:hAnsi="Calibri" w:cs="Calibri"/>
+                <w:sz w:val="20"/>
+                <w:szCs w:val="20"/>
+              </w:rPr>
+              <w:t>0.835</w:t>
             </w:r>
           </w:p>
         </w:tc>
@@ -6224,15 +6501,23 @@
                 <w:sz w:val="20"/>
                 <w:szCs w:val="20"/>
               </w:rPr>
-              <w:t xml:space="preserve">CD4 Count </w:t>
-            </w:r>
-            <w:r>
-              <w:rPr>
-                <w:rFonts w:ascii="Calibri" w:hAnsi="Calibri" w:cs="Calibri"/>
-                <w:sz w:val="20"/>
-                <w:szCs w:val="20"/>
-              </w:rPr>
-              <w:t>at Year 2</w:t>
+              <w:t>Physical Q</w:t>
+            </w:r>
+            <w:r>
+              <w:rPr>
+                <w:rFonts w:ascii="Calibri" w:hAnsi="Calibri" w:cs="Calibri"/>
+                <w:sz w:val="20"/>
+                <w:szCs w:val="20"/>
+              </w:rPr>
+              <w:t>O</w:t>
+            </w:r>
+            <w:r>
+              <w:rPr>
+                <w:rFonts w:ascii="Calibri" w:hAnsi="Calibri" w:cs="Calibri"/>
+                <w:sz w:val="20"/>
+                <w:szCs w:val="20"/>
+              </w:rPr>
+              <w:t>L at Year 2</w:t>
             </w:r>
           </w:p>
         </w:tc>
@@ -6282,7 +6567,7 @@
                 <w:sz w:val="20"/>
                 <w:szCs w:val="20"/>
               </w:rPr>
-              <w:t>6124.1</w:t>
+              <w:t>3223.9</w:t>
             </w:r>
           </w:p>
         </w:tc>
@@ -6307,7 +6592,7 @@
                 <w:sz w:val="20"/>
                 <w:szCs w:val="20"/>
               </w:rPr>
-              <w:t>6121.2</w:t>
+              <w:t>3222.12</w:t>
             </w:r>
           </w:p>
         </w:tc>
@@ -6332,7 +6617,7 @@
                 <w:sz w:val="20"/>
                 <w:szCs w:val="20"/>
               </w:rPr>
-              <w:t>-152.973</w:t>
+              <w:t>-3.567</w:t>
             </w:r>
           </w:p>
         </w:tc>
@@ -6357,7 +6642,7 @@
                 <w:sz w:val="20"/>
                 <w:szCs w:val="20"/>
               </w:rPr>
-              <w:t>(-209.429, -94.478)</w:t>
+              <w:t>(-6.339, -0.964)</w:t>
             </w:r>
           </w:p>
         </w:tc>
@@ -6382,7 +6667,7 @@
                 <w:sz w:val="20"/>
                 <w:szCs w:val="20"/>
               </w:rPr>
-              <w:t>0</w:t>
+              <w:t>0.005</w:t>
             </w:r>
           </w:p>
         </w:tc>
@@ -6407,7 +6692,7 @@
                 <w:sz w:val="20"/>
                 <w:szCs w:val="20"/>
               </w:rPr>
-              <w:t>0.99</w:t>
+              <w:t>0.872</w:t>
             </w:r>
           </w:p>
         </w:tc>
@@ -6432,15 +6717,23 @@
                 <w:sz w:val="20"/>
                 <w:szCs w:val="20"/>
               </w:rPr>
-              <w:t xml:space="preserve">Physical QoL </w:t>
-            </w:r>
-            <w:r>
-              <w:rPr>
-                <w:rFonts w:ascii="Calibri" w:hAnsi="Calibri" w:cs="Calibri"/>
-                <w:sz w:val="20"/>
-                <w:szCs w:val="20"/>
-              </w:rPr>
-              <w:t>at Year 2</w:t>
+              <w:t>Mental Q</w:t>
+            </w:r>
+            <w:r>
+              <w:rPr>
+                <w:rFonts w:ascii="Calibri" w:hAnsi="Calibri" w:cs="Calibri"/>
+                <w:sz w:val="20"/>
+                <w:szCs w:val="20"/>
+              </w:rPr>
+              <w:t>O</w:t>
+            </w:r>
+            <w:r>
+              <w:rPr>
+                <w:rFonts w:ascii="Calibri" w:hAnsi="Calibri" w:cs="Calibri"/>
+                <w:sz w:val="20"/>
+                <w:szCs w:val="20"/>
+              </w:rPr>
+              <w:t>L at Year 2</w:t>
             </w:r>
           </w:p>
         </w:tc>
@@ -6472,7 +6765,6 @@
         <w:tc>
           <w:tcPr>
             <w:tcW w:w="848" w:type="dxa"/>
-            <w:vAlign w:val="center"/>
           </w:tcPr>
           <w:p>
             <w:pPr>
@@ -6490,7 +6782,7 @@
                 <w:sz w:val="20"/>
                 <w:szCs w:val="20"/>
               </w:rPr>
-              <w:t>3225.5</w:t>
+              <w:t>3444.8</w:t>
             </w:r>
           </w:p>
         </w:tc>
@@ -6515,14 +6807,13 @@
                 <w:sz w:val="20"/>
                 <w:szCs w:val="20"/>
               </w:rPr>
-              <w:t>3223.44</w:t>
+              <w:t>3442.85</w:t>
             </w:r>
           </w:p>
         </w:tc>
         <w:tc>
           <w:tcPr>
             <w:tcW w:w="1051" w:type="dxa"/>
-            <w:vAlign w:val="center"/>
           </w:tcPr>
           <w:p>
             <w:pPr>
@@ -6540,14 +6831,13 @@
                 <w:sz w:val="20"/>
                 <w:szCs w:val="20"/>
               </w:rPr>
-              <w:t>-3.332</w:t>
+              <w:t>-0.497</w:t>
             </w:r>
           </w:p>
         </w:tc>
         <w:tc>
           <w:tcPr>
             <w:tcW w:w="1890" w:type="dxa"/>
-            <w:vAlign w:val="center"/>
           </w:tcPr>
           <w:p>
             <w:pPr>
@@ -6565,14 +6855,13 @@
                 <w:sz w:val="20"/>
                 <w:szCs w:val="20"/>
               </w:rPr>
-              <w:t>(-6.150, -0.790)</w:t>
+              <w:t>(-4.002, 2.968)</w:t>
             </w:r>
           </w:p>
         </w:tc>
         <w:tc>
           <w:tcPr>
             <w:tcW w:w="1244" w:type="dxa"/>
-            <w:vAlign w:val="center"/>
           </w:tcPr>
           <w:p>
             <w:pPr>
@@ -6590,14 +6879,13 @@
                 <w:sz w:val="20"/>
                 <w:szCs w:val="20"/>
               </w:rPr>
-              <w:t>0.008</w:t>
+              <w:t>0.392</w:t>
             </w:r>
           </w:p>
         </w:tc>
         <w:tc>
           <w:tcPr>
             <w:tcW w:w="1080" w:type="dxa"/>
-            <w:vAlign w:val="center"/>
           </w:tcPr>
           <w:p>
             <w:pPr>
@@ -6615,7 +6903,7 @@
                 <w:sz w:val="20"/>
                 <w:szCs w:val="20"/>
               </w:rPr>
-              <w:t>0.835</w:t>
+              <w:t>0.278</w:t>
             </w:r>
           </w:p>
         </w:tc>
@@ -6640,15 +6928,23 @@
                 <w:sz w:val="20"/>
                 <w:szCs w:val="20"/>
               </w:rPr>
-              <w:t xml:space="preserve">Physical QoL </w:t>
-            </w:r>
-            <w:r>
-              <w:rPr>
-                <w:rFonts w:ascii="Calibri" w:hAnsi="Calibri" w:cs="Calibri"/>
-                <w:sz w:val="20"/>
-                <w:szCs w:val="20"/>
-              </w:rPr>
-              <w:t>at Year 2</w:t>
+              <w:t>Mental Q</w:t>
+            </w:r>
+            <w:r>
+              <w:rPr>
+                <w:rFonts w:ascii="Calibri" w:hAnsi="Calibri" w:cs="Calibri"/>
+                <w:sz w:val="20"/>
+                <w:szCs w:val="20"/>
+              </w:rPr>
+              <w:t>O</w:t>
+            </w:r>
+            <w:r>
+              <w:rPr>
+                <w:rFonts w:ascii="Calibri" w:hAnsi="Calibri" w:cs="Calibri"/>
+                <w:sz w:val="20"/>
+                <w:szCs w:val="20"/>
+              </w:rPr>
+              <w:t>L at Year 2</w:t>
             </w:r>
           </w:p>
         </w:tc>
@@ -6698,7 +6994,7 @@
                 <w:sz w:val="20"/>
                 <w:szCs w:val="20"/>
               </w:rPr>
-              <w:t>3223.9</w:t>
+              <w:t>3444.5</w:t>
             </w:r>
           </w:p>
         </w:tc>
@@ -6723,7 +7019,7 @@
                 <w:sz w:val="20"/>
                 <w:szCs w:val="20"/>
               </w:rPr>
-              <w:t>3222.12</w:t>
+              <w:t>3442.29</w:t>
             </w:r>
           </w:p>
         </w:tc>
@@ -6748,7 +7044,7 @@
                 <w:sz w:val="20"/>
                 <w:szCs w:val="20"/>
               </w:rPr>
-              <w:t>-3.567</w:t>
+              <w:t>-0.742</w:t>
             </w:r>
           </w:p>
         </w:tc>
@@ -6773,7 +7069,7 @@
                 <w:sz w:val="20"/>
                 <w:szCs w:val="20"/>
               </w:rPr>
-              <w:t>(-6.339, -0.964)</w:t>
+              <w:t>(-4.290, 2.803)</w:t>
             </w:r>
           </w:p>
         </w:tc>
@@ -6798,7 +7094,7 @@
                 <w:sz w:val="20"/>
                 <w:szCs w:val="20"/>
               </w:rPr>
-              <w:t>0.005</w:t>
+              <w:t>0.343</w:t>
             </w:r>
           </w:p>
         </w:tc>
@@ -6823,431 +7119,36 @@
                 <w:sz w:val="20"/>
                 <w:szCs w:val="20"/>
               </w:rPr>
-              <w:t>0.872</w:t>
-            </w:r>
-          </w:p>
-        </w:tc>
-      </w:tr>
-      <w:tr>
-        <w:tc>
-          <w:tcPr>
-            <w:tcW w:w="2065" w:type="dxa"/>
-          </w:tcPr>
-          <w:p>
-            <w:pPr>
-              <w:spacing w:line="480" w:lineRule="auto"/>
-              <w:rPr>
-                <w:rFonts w:ascii="Calibri" w:hAnsi="Calibri" w:cs="Calibri"/>
-                <w:sz w:val="20"/>
-                <w:szCs w:val="20"/>
-              </w:rPr>
-            </w:pPr>
-            <w:r>
-              <w:rPr>
-                <w:rFonts w:ascii="Calibri" w:hAnsi="Calibri" w:cs="Calibri"/>
-                <w:sz w:val="20"/>
-                <w:szCs w:val="20"/>
-              </w:rPr>
-              <w:t xml:space="preserve">Mental QoL </w:t>
-            </w:r>
-            <w:r>
-              <w:rPr>
-                <w:rFonts w:ascii="Calibri" w:hAnsi="Calibri" w:cs="Calibri"/>
-                <w:sz w:val="20"/>
-                <w:szCs w:val="20"/>
-              </w:rPr>
-              <w:t>at Year 2</w:t>
-            </w:r>
-          </w:p>
-        </w:tc>
-        <w:tc>
-          <w:tcPr>
-            <w:tcW w:w="1051" w:type="dxa"/>
-            <w:vAlign w:val="center"/>
-          </w:tcPr>
-          <w:p>
-            <w:pPr>
-              <w:spacing w:line="480" w:lineRule="auto"/>
-              <w:jc w:val="center"/>
-              <w:rPr>
-                <w:rFonts w:ascii="Calibri" w:hAnsi="Calibri" w:cs="Calibri"/>
-                <w:sz w:val="20"/>
-                <w:szCs w:val="20"/>
-              </w:rPr>
-            </w:pPr>
-            <w:r>
-              <w:rPr>
-                <w:rFonts w:ascii="Calibri" w:hAnsi="Calibri" w:cs="Calibri"/>
-                <w:sz w:val="20"/>
-                <w:szCs w:val="20"/>
-              </w:rPr>
-              <w:t>Adjusted</w:t>
-            </w:r>
-          </w:p>
-        </w:tc>
-        <w:tc>
-          <w:tcPr>
-            <w:tcW w:w="848" w:type="dxa"/>
-          </w:tcPr>
-          <w:p>
-            <w:pPr>
-              <w:spacing w:line="480" w:lineRule="auto"/>
-              <w:jc w:val="center"/>
-              <w:rPr>
-                <w:rFonts w:ascii="Calibri" w:hAnsi="Calibri" w:cs="Calibri"/>
-                <w:sz w:val="20"/>
-                <w:szCs w:val="20"/>
-              </w:rPr>
-            </w:pPr>
-            <w:r>
-              <w:rPr>
-                <w:rFonts w:ascii="Calibri" w:hAnsi="Calibri" w:cs="Calibri"/>
-                <w:sz w:val="20"/>
-                <w:szCs w:val="20"/>
-              </w:rPr>
-              <w:t>3444.8</w:t>
-            </w:r>
-          </w:p>
-        </w:tc>
-        <w:tc>
-          <w:tcPr>
-            <w:tcW w:w="941" w:type="dxa"/>
-            <w:vAlign w:val="center"/>
-          </w:tcPr>
-          <w:p>
-            <w:pPr>
-              <w:spacing w:line="480" w:lineRule="auto"/>
-              <w:jc w:val="center"/>
-              <w:rPr>
-                <w:rFonts w:ascii="Calibri" w:hAnsi="Calibri" w:cs="Calibri"/>
-                <w:sz w:val="20"/>
-                <w:szCs w:val="20"/>
-              </w:rPr>
-            </w:pPr>
-            <w:r>
-              <w:rPr>
-                <w:rFonts w:ascii="Calibri" w:hAnsi="Calibri" w:cs="Calibri"/>
-                <w:sz w:val="20"/>
-                <w:szCs w:val="20"/>
-              </w:rPr>
-              <w:t>3442.85</w:t>
-            </w:r>
-          </w:p>
-        </w:tc>
-        <w:tc>
-          <w:tcPr>
-            <w:tcW w:w="1051" w:type="dxa"/>
-          </w:tcPr>
-          <w:p>
-            <w:pPr>
-              <w:spacing w:line="480" w:lineRule="auto"/>
-              <w:jc w:val="center"/>
-              <w:rPr>
-                <w:rFonts w:ascii="Calibri" w:hAnsi="Calibri" w:cs="Calibri"/>
-                <w:sz w:val="20"/>
-                <w:szCs w:val="20"/>
-              </w:rPr>
-            </w:pPr>
-            <w:r>
-              <w:rPr>
-                <w:rFonts w:ascii="Calibri" w:hAnsi="Calibri" w:cs="Calibri"/>
-                <w:sz w:val="20"/>
-                <w:szCs w:val="20"/>
-              </w:rPr>
-              <w:t>-0.49</w:t>
-            </w:r>
-            <w:r>
-              <w:rPr>
-                <w:rFonts w:ascii="Calibri" w:hAnsi="Calibri" w:cs="Calibri"/>
-                <w:sz w:val="20"/>
-                <w:szCs w:val="20"/>
-              </w:rPr>
-              <w:t>7</w:t>
-            </w:r>
-          </w:p>
-        </w:tc>
-        <w:tc>
-          <w:tcPr>
-            <w:tcW w:w="1890" w:type="dxa"/>
-          </w:tcPr>
-          <w:p>
-            <w:pPr>
-              <w:spacing w:line="480" w:lineRule="auto"/>
-              <w:jc w:val="center"/>
-              <w:rPr>
-                <w:rFonts w:ascii="Calibri" w:hAnsi="Calibri" w:cs="Calibri"/>
-                <w:sz w:val="20"/>
-                <w:szCs w:val="20"/>
-              </w:rPr>
-            </w:pPr>
-            <w:r>
-              <w:rPr>
-                <w:rFonts w:ascii="Calibri" w:hAnsi="Calibri" w:cs="Calibri"/>
-                <w:sz w:val="20"/>
-                <w:szCs w:val="20"/>
-              </w:rPr>
-              <w:t>(-4.002, 2.968)</w:t>
-            </w:r>
-          </w:p>
-        </w:tc>
-        <w:tc>
-          <w:tcPr>
-            <w:tcW w:w="1244" w:type="dxa"/>
-          </w:tcPr>
-          <w:p>
-            <w:pPr>
-              <w:spacing w:line="480" w:lineRule="auto"/>
-              <w:jc w:val="center"/>
-              <w:rPr>
-                <w:rFonts w:ascii="Calibri" w:hAnsi="Calibri" w:cs="Calibri"/>
-                <w:sz w:val="20"/>
-                <w:szCs w:val="20"/>
-              </w:rPr>
-            </w:pPr>
-            <w:r>
-              <w:rPr>
-                <w:rFonts w:ascii="Calibri" w:hAnsi="Calibri" w:cs="Calibri"/>
-                <w:sz w:val="20"/>
-                <w:szCs w:val="20"/>
-              </w:rPr>
-              <w:t>0.392</w:t>
-            </w:r>
-          </w:p>
-        </w:tc>
-        <w:tc>
-          <w:tcPr>
-            <w:tcW w:w="1080" w:type="dxa"/>
-          </w:tcPr>
-          <w:p>
-            <w:pPr>
-              <w:spacing w:line="480" w:lineRule="auto"/>
-              <w:jc w:val="center"/>
-              <w:rPr>
-                <w:rFonts w:ascii="Calibri" w:hAnsi="Calibri" w:cs="Calibri"/>
-                <w:sz w:val="20"/>
-                <w:szCs w:val="20"/>
-              </w:rPr>
-            </w:pPr>
-            <w:r>
-              <w:rPr>
-                <w:rFonts w:ascii="Calibri" w:hAnsi="Calibri" w:cs="Calibri"/>
-                <w:sz w:val="20"/>
-                <w:szCs w:val="20"/>
-              </w:rPr>
-              <w:t>0.278</w:t>
-            </w:r>
-          </w:p>
-        </w:tc>
-      </w:tr>
-      <w:tr>
-        <w:tc>
-          <w:tcPr>
-            <w:tcW w:w="2065" w:type="dxa"/>
-          </w:tcPr>
-          <w:p>
-            <w:pPr>
-              <w:spacing w:line="480" w:lineRule="auto"/>
-              <w:rPr>
-                <w:rFonts w:ascii="Calibri" w:hAnsi="Calibri" w:cs="Calibri"/>
-                <w:sz w:val="20"/>
-                <w:szCs w:val="20"/>
-              </w:rPr>
-            </w:pPr>
-            <w:r>
-              <w:rPr>
-                <w:rFonts w:ascii="Calibri" w:hAnsi="Calibri" w:cs="Calibri"/>
-                <w:sz w:val="20"/>
-                <w:szCs w:val="20"/>
-              </w:rPr>
-              <w:t xml:space="preserve">Mental QoL </w:t>
-            </w:r>
-            <w:r>
-              <w:rPr>
-                <w:rFonts w:ascii="Calibri" w:hAnsi="Calibri" w:cs="Calibri"/>
-                <w:sz w:val="20"/>
-                <w:szCs w:val="20"/>
-              </w:rPr>
-              <w:t>at Year 2</w:t>
-            </w:r>
-          </w:p>
-        </w:tc>
-        <w:tc>
-          <w:tcPr>
-            <w:tcW w:w="1051" w:type="dxa"/>
-            <w:vAlign w:val="center"/>
-          </w:tcPr>
-          <w:p>
-            <w:pPr>
-              <w:spacing w:line="480" w:lineRule="auto"/>
-              <w:jc w:val="center"/>
-              <w:rPr>
-                <w:rFonts w:ascii="Calibri" w:hAnsi="Calibri" w:cs="Calibri"/>
-                <w:sz w:val="20"/>
-                <w:szCs w:val="20"/>
-              </w:rPr>
-            </w:pPr>
-            <w:r>
-              <w:rPr>
-                <w:rFonts w:ascii="Calibri" w:hAnsi="Calibri" w:cs="Calibri"/>
-                <w:sz w:val="20"/>
-                <w:szCs w:val="20"/>
-              </w:rPr>
-              <w:t>Adjusted + ADH</w:t>
-            </w:r>
-          </w:p>
-        </w:tc>
-        <w:tc>
-          <w:tcPr>
-            <w:tcW w:w="848" w:type="dxa"/>
-            <w:vAlign w:val="center"/>
-          </w:tcPr>
-          <w:p>
-            <w:pPr>
-              <w:spacing w:line="480" w:lineRule="auto"/>
-              <w:jc w:val="center"/>
-              <w:rPr>
-                <w:rFonts w:ascii="Calibri" w:hAnsi="Calibri" w:cs="Calibri"/>
-                <w:sz w:val="20"/>
-                <w:szCs w:val="20"/>
-              </w:rPr>
-            </w:pPr>
-            <w:r>
-              <w:rPr>
-                <w:rFonts w:ascii="Calibri" w:hAnsi="Calibri" w:cs="Calibri"/>
-                <w:sz w:val="20"/>
-                <w:szCs w:val="20"/>
-              </w:rPr>
-              <w:t>3444.5</w:t>
-            </w:r>
-          </w:p>
-        </w:tc>
-        <w:tc>
-          <w:tcPr>
-            <w:tcW w:w="941" w:type="dxa"/>
-            <w:vAlign w:val="center"/>
-          </w:tcPr>
-          <w:p>
-            <w:pPr>
-              <w:spacing w:line="480" w:lineRule="auto"/>
-              <w:jc w:val="center"/>
-              <w:rPr>
-                <w:rFonts w:ascii="Calibri" w:hAnsi="Calibri" w:cs="Calibri"/>
-                <w:sz w:val="20"/>
-                <w:szCs w:val="20"/>
-              </w:rPr>
-            </w:pPr>
-            <w:r>
-              <w:rPr>
-                <w:rFonts w:ascii="Calibri" w:hAnsi="Calibri" w:cs="Calibri"/>
-                <w:sz w:val="20"/>
-                <w:szCs w:val="20"/>
-              </w:rPr>
-              <w:t>3442.29</w:t>
-            </w:r>
-          </w:p>
-        </w:tc>
-        <w:tc>
-          <w:tcPr>
-            <w:tcW w:w="1051" w:type="dxa"/>
-            <w:vAlign w:val="center"/>
-          </w:tcPr>
-          <w:p>
-            <w:pPr>
-              <w:spacing w:line="480" w:lineRule="auto"/>
-              <w:jc w:val="center"/>
-              <w:rPr>
-                <w:rFonts w:ascii="Calibri" w:hAnsi="Calibri" w:cs="Calibri"/>
-                <w:sz w:val="20"/>
-                <w:szCs w:val="20"/>
-              </w:rPr>
-            </w:pPr>
-            <w:r>
-              <w:rPr>
-                <w:rFonts w:ascii="Calibri" w:hAnsi="Calibri" w:cs="Calibri"/>
-                <w:sz w:val="20"/>
-                <w:szCs w:val="20"/>
-              </w:rPr>
-              <w:t>-0.742</w:t>
-            </w:r>
-          </w:p>
-        </w:tc>
-        <w:tc>
-          <w:tcPr>
-            <w:tcW w:w="1890" w:type="dxa"/>
-            <w:vAlign w:val="center"/>
-          </w:tcPr>
-          <w:p>
-            <w:pPr>
-              <w:spacing w:line="480" w:lineRule="auto"/>
-              <w:jc w:val="center"/>
-              <w:rPr>
-                <w:rFonts w:ascii="Calibri" w:hAnsi="Calibri" w:cs="Calibri"/>
-                <w:sz w:val="20"/>
-                <w:szCs w:val="20"/>
-              </w:rPr>
-            </w:pPr>
-            <w:r>
-              <w:rPr>
-                <w:rFonts w:ascii="Calibri" w:hAnsi="Calibri" w:cs="Calibri"/>
-                <w:sz w:val="20"/>
-                <w:szCs w:val="20"/>
-              </w:rPr>
-              <w:t>(-4.290, 2.803)</w:t>
-            </w:r>
-          </w:p>
-        </w:tc>
-        <w:tc>
-          <w:tcPr>
-            <w:tcW w:w="1244" w:type="dxa"/>
-            <w:vAlign w:val="center"/>
-          </w:tcPr>
-          <w:p>
-            <w:pPr>
-              <w:spacing w:line="480" w:lineRule="auto"/>
-              <w:jc w:val="center"/>
-              <w:rPr>
-                <w:rFonts w:ascii="Calibri" w:hAnsi="Calibri" w:cs="Calibri"/>
-                <w:sz w:val="20"/>
-                <w:szCs w:val="20"/>
-              </w:rPr>
-            </w:pPr>
-            <w:r>
-              <w:rPr>
-                <w:rFonts w:ascii="Calibri" w:hAnsi="Calibri" w:cs="Calibri"/>
-                <w:sz w:val="20"/>
-                <w:szCs w:val="20"/>
-              </w:rPr>
-              <w:t>0.343</w:t>
-            </w:r>
-          </w:p>
-        </w:tc>
-        <w:tc>
-          <w:tcPr>
-            <w:tcW w:w="1080" w:type="dxa"/>
-            <w:vAlign w:val="center"/>
-          </w:tcPr>
-          <w:p>
-            <w:pPr>
-              <w:spacing w:line="480" w:lineRule="auto"/>
-              <w:jc w:val="center"/>
-              <w:rPr>
-                <w:rFonts w:ascii="Calibri" w:hAnsi="Calibri" w:cs="Calibri"/>
-                <w:sz w:val="20"/>
-                <w:szCs w:val="20"/>
-              </w:rPr>
-            </w:pPr>
-            <w:r>
-              <w:rPr>
-                <w:rFonts w:ascii="Calibri" w:hAnsi="Calibri" w:cs="Calibri"/>
-                <w:sz w:val="20"/>
-                <w:szCs w:val="20"/>
-              </w:rPr>
               <w:t>0.308</w:t>
             </w:r>
           </w:p>
         </w:tc>
       </w:tr>
     </w:tbl>
+    <w:p>
+      <w:pPr>
+        <w:spacing w:line="480" w:lineRule="auto"/>
+        <w:rPr>
+          <w:rFonts w:ascii="Calibri" w:hAnsi="Calibri" w:cs="Calibri"/>
+        </w:rPr>
+      </w:pPr>
+    </w:p>
+    <w:p>
+      <w:pPr>
+        <w:spacing w:line="480" w:lineRule="auto"/>
+        <w:rPr>
+          <w:rFonts w:ascii="Calibri" w:hAnsi="Calibri" w:cs="Calibri"/>
+        </w:rPr>
+      </w:pPr>
+    </w:p>
+    <w:p>
+      <w:pPr>
+        <w:spacing w:line="480" w:lineRule="auto"/>
+        <w:rPr>
+          <w:rFonts w:ascii="Calibri" w:hAnsi="Calibri" w:cs="Calibri"/>
+        </w:rPr>
+      </w:pPr>
+    </w:p>
     <w:p>
       <w:pPr>
         <w:spacing w:line="480" w:lineRule="auto"/>

</xml_diff>